<commit_message>
aggiunta codice a relazione
</commit_message>
<xml_diff>
--- a/Relazione Manfredi - Alpe.docx
+++ b/Relazione Manfredi - Alpe.docx
@@ -503,6 +503,16 @@
         </w:rPr>
         <w:t>, il sistema sarà in grado di gestire in modo efficace sia l'inventario dei libri che lo storico degli acquisti degli utenti.</w:t>
       </w:r>
+      <w:r>
+        <w:rPr>
+          <w:rFonts w:ascii="Times New Roman" w:eastAsia="Times New Roman" w:hAnsi="Times New Roman" w:cs="Times New Roman"/>
+          <w:kern w:val="0"/>
+          <w:lang w:eastAsia="it-IT"/>
+          <w14:ligatures w14:val="none"/>
+        </w:rPr>
+        <w:br/>
+        <w:t>I principali obiettivi includono anche l’adozione di un sistema che consigli i libri a gli utenti in base all’interesse espresso negli acquisti sul portale web.</w:t>
+      </w:r>
     </w:p>
     <w:p>
       <w:pPr>
@@ -818,179 +828,10 @@
           <w:lang w:eastAsia="it-IT"/>
           <w14:ligatures w14:val="none"/>
         </w:rPr>
-        <w:t>2. Analisi dei Requisiti</w:t>
-      </w:r>
-    </w:p>
-    <w:p>
-      <w:pPr>
-        <w:spacing w:before="100" w:beforeAutospacing="1" w:after="100" w:afterAutospacing="1" w:line="240" w:lineRule="auto"/>
-        <w:outlineLvl w:val="2"/>
-        <w:rPr>
-          <w:rFonts w:ascii="Times New Roman" w:eastAsia="Times New Roman" w:hAnsi="Times New Roman" w:cs="Times New Roman"/>
-          <w:b/>
-          <w:bCs/>
-          <w:kern w:val="0"/>
-          <w:lang w:eastAsia="it-IT"/>
-          <w14:ligatures w14:val="none"/>
-        </w:rPr>
-      </w:pPr>
-      <w:r>
-        <w:rPr>
-          <w:rFonts w:ascii="Times New Roman" w:eastAsia="Times New Roman" w:hAnsi="Times New Roman" w:cs="Times New Roman"/>
-          <w:b/>
-          <w:bCs/>
-          <w:kern w:val="0"/>
-          <w:lang w:eastAsia="it-IT"/>
-          <w14:ligatures w14:val="none"/>
-        </w:rPr>
         <w:lastRenderedPageBreak/>
-        <w:t>Identificazione delle Funzionalità Principali</w:t>
-      </w:r>
-    </w:p>
-    <w:p>
-      <w:pPr>
-        <w:numPr>
-          <w:ilvl w:val="0"/>
-          <w:numId w:val="3"/>
-        </w:numPr>
-        <w:spacing w:before="100" w:beforeAutospacing="1" w:after="100" w:afterAutospacing="1" w:line="240" w:lineRule="auto"/>
-        <w:rPr>
-          <w:rFonts w:ascii="Times New Roman" w:eastAsia="Times New Roman" w:hAnsi="Times New Roman" w:cs="Times New Roman"/>
-          <w:kern w:val="0"/>
-          <w:lang w:eastAsia="it-IT"/>
-          <w14:ligatures w14:val="none"/>
-        </w:rPr>
-      </w:pPr>
-      <w:r>
-        <w:rPr>
-          <w:rFonts w:ascii="Times New Roman" w:eastAsia="Times New Roman" w:hAnsi="Times New Roman" w:cs="Times New Roman"/>
-          <w:kern w:val="0"/>
-          <w:lang w:eastAsia="it-IT"/>
-          <w14:ligatures w14:val="none"/>
-        </w:rPr>
-        <w:t>Gestione dell'inventario dei libri</w:t>
-      </w:r>
-    </w:p>
-    <w:p>
-      <w:pPr>
-        <w:numPr>
-          <w:ilvl w:val="0"/>
-          <w:numId w:val="3"/>
-        </w:numPr>
-        <w:spacing w:before="100" w:beforeAutospacing="1" w:after="100" w:afterAutospacing="1" w:line="240" w:lineRule="auto"/>
-        <w:rPr>
-          <w:rFonts w:ascii="Times New Roman" w:eastAsia="Times New Roman" w:hAnsi="Times New Roman" w:cs="Times New Roman"/>
-          <w:kern w:val="0"/>
-          <w:lang w:eastAsia="it-IT"/>
-          <w14:ligatures w14:val="none"/>
-        </w:rPr>
-      </w:pPr>
-      <w:r>
-        <w:rPr>
-          <w:rFonts w:ascii="Times New Roman" w:eastAsia="Times New Roman" w:hAnsi="Times New Roman" w:cs="Times New Roman"/>
-          <w:kern w:val="0"/>
-          <w:lang w:eastAsia="it-IT"/>
-          <w14:ligatures w14:val="none"/>
-        </w:rPr>
-        <w:t>Gestione degli ordini e degli acquisti</w:t>
-      </w:r>
-    </w:p>
-    <w:p>
-      <w:pPr>
-        <w:numPr>
-          <w:ilvl w:val="0"/>
-          <w:numId w:val="3"/>
-        </w:numPr>
-        <w:spacing w:before="100" w:beforeAutospacing="1" w:after="100" w:afterAutospacing="1" w:line="240" w:lineRule="auto"/>
-        <w:rPr>
-          <w:rFonts w:ascii="Times New Roman" w:eastAsia="Times New Roman" w:hAnsi="Times New Roman" w:cs="Times New Roman"/>
-          <w:kern w:val="0"/>
-          <w:lang w:eastAsia="it-IT"/>
-          <w14:ligatures w14:val="none"/>
-        </w:rPr>
-      </w:pPr>
-      <w:r>
-        <w:rPr>
-          <w:rFonts w:ascii="Times New Roman" w:eastAsia="Times New Roman" w:hAnsi="Times New Roman" w:cs="Times New Roman"/>
-          <w:kern w:val="0"/>
-          <w:lang w:eastAsia="it-IT"/>
-          <w14:ligatures w14:val="none"/>
-        </w:rPr>
-        <w:t>Registrazione e gestione profili utenti</w:t>
-      </w:r>
-    </w:p>
-    <w:p>
-      <w:pPr>
-        <w:numPr>
-          <w:ilvl w:val="0"/>
-          <w:numId w:val="3"/>
-        </w:numPr>
-        <w:spacing w:before="100" w:beforeAutospacing="1" w:after="100" w:afterAutospacing="1" w:line="240" w:lineRule="auto"/>
-        <w:rPr>
-          <w:rFonts w:ascii="Times New Roman" w:eastAsia="Times New Roman" w:hAnsi="Times New Roman" w:cs="Times New Roman"/>
-          <w:kern w:val="0"/>
-          <w:lang w:eastAsia="it-IT"/>
-          <w14:ligatures w14:val="none"/>
-        </w:rPr>
-      </w:pPr>
-      <w:r>
-        <w:rPr>
-          <w:rFonts w:ascii="Times New Roman" w:eastAsia="Times New Roman" w:hAnsi="Times New Roman" w:cs="Times New Roman"/>
-          <w:kern w:val="0"/>
-          <w:lang w:eastAsia="it-IT"/>
-          <w14:ligatures w14:val="none"/>
-        </w:rPr>
-        <w:t xml:space="preserve">Raccomandazione di libri basata sugli acquisti precedenti (utilizzando </w:t>
-      </w:r>
-      <w:proofErr w:type="spellStart"/>
-      <w:r>
-        <w:rPr>
-          <w:rFonts w:ascii="Times New Roman" w:eastAsia="Times New Roman" w:hAnsi="Times New Roman" w:cs="Times New Roman"/>
-          <w:kern w:val="0"/>
-          <w:lang w:eastAsia="it-IT"/>
-          <w14:ligatures w14:val="none"/>
-        </w:rPr>
-        <w:t>Riak</w:t>
-      </w:r>
-      <w:proofErr w:type="spellEnd"/>
-      <w:r>
-        <w:rPr>
-          <w:rFonts w:ascii="Times New Roman" w:eastAsia="Times New Roman" w:hAnsi="Times New Roman" w:cs="Times New Roman"/>
-          <w:kern w:val="0"/>
-          <w:lang w:eastAsia="it-IT"/>
-          <w14:ligatures w14:val="none"/>
-        </w:rPr>
-        <w:t>)</w:t>
-      </w:r>
-    </w:p>
-    <w:p>
-      <w:pPr>
-        <w:numPr>
-          <w:ilvl w:val="0"/>
-          <w:numId w:val="3"/>
-        </w:numPr>
-        <w:spacing w:before="100" w:beforeAutospacing="1" w:after="100" w:afterAutospacing="1" w:line="240" w:lineRule="auto"/>
-        <w:rPr>
-          <w:rFonts w:ascii="Times New Roman" w:eastAsia="Times New Roman" w:hAnsi="Times New Roman" w:cs="Times New Roman"/>
-          <w:kern w:val="0"/>
-          <w:lang w:eastAsia="it-IT"/>
-          <w14:ligatures w14:val="none"/>
-        </w:rPr>
-      </w:pPr>
-      <w:r>
-        <w:rPr>
-          <w:rFonts w:ascii="Times New Roman" w:eastAsia="Times New Roman" w:hAnsi="Times New Roman" w:cs="Times New Roman"/>
-          <w:kern w:val="0"/>
-          <w:lang w:eastAsia="it-IT"/>
-          <w14:ligatures w14:val="none"/>
-        </w:rPr>
-        <w:t>Analisi delle performance di vendita</w:t>
-      </w:r>
-    </w:p>
-    <w:p>
-      <w:pPr>
-        <w:spacing w:before="100" w:beforeAutospacing="1" w:after="100" w:afterAutospacing="1" w:line="240" w:lineRule="auto"/>
-        <w:outlineLvl w:val="1"/>
+        <w:t>2</w:t>
+      </w:r>
+      <w:r>
         <w:rPr>
           <w:rFonts w:ascii="Times New Roman" w:eastAsia="Times New Roman" w:hAnsi="Times New Roman" w:cs="Times New Roman"/>
           <w:b/>
@@ -1001,19 +842,7 @@
           <w:lang w:eastAsia="it-IT"/>
           <w14:ligatures w14:val="none"/>
         </w:rPr>
-      </w:pPr>
-      <w:r>
-        <w:rPr>
-          <w:rFonts w:ascii="Times New Roman" w:eastAsia="Times New Roman" w:hAnsi="Times New Roman" w:cs="Times New Roman"/>
-          <w:b/>
-          <w:bCs/>
-          <w:kern w:val="0"/>
-          <w:sz w:val="32"/>
-          <w:szCs w:val="32"/>
-          <w:lang w:eastAsia="it-IT"/>
-          <w14:ligatures w14:val="none"/>
-        </w:rPr>
-        <w:t>3. Scelta della Tecnologia di Database</w:t>
+        <w:t>. Scelta della Tecnologia di Database</w:t>
       </w:r>
     </w:p>
     <w:p>
@@ -1029,29 +858,16 @@
           <w14:ligatures w14:val="none"/>
         </w:rPr>
       </w:pPr>
-      <w:proofErr w:type="spellStart"/>
-      <w:r>
-        <w:rPr>
-          <w:rFonts w:ascii="Times New Roman" w:eastAsia="Times New Roman" w:hAnsi="Times New Roman" w:cs="Times New Roman"/>
-          <w:b/>
-          <w:bCs/>
-          <w:kern w:val="0"/>
-          <w:lang w:eastAsia="it-IT"/>
-          <w14:ligatures w14:val="none"/>
-        </w:rPr>
-        <w:t>Stack</w:t>
-      </w:r>
-      <w:proofErr w:type="spellEnd"/>
-      <w:r>
-        <w:rPr>
-          <w:rFonts w:ascii="Times New Roman" w:eastAsia="Times New Roman" w:hAnsi="Times New Roman" w:cs="Times New Roman"/>
-          <w:b/>
-          <w:bCs/>
-          <w:kern w:val="0"/>
-          <w:lang w:eastAsia="it-IT"/>
-          <w14:ligatures w14:val="none"/>
-        </w:rPr>
-        <w:t xml:space="preserve"> Tecnologico Scelto</w:t>
+      <w:r>
+        <w:rPr>
+          <w:rFonts w:ascii="Times New Roman" w:eastAsia="Times New Roman" w:hAnsi="Times New Roman" w:cs="Times New Roman"/>
+          <w:b/>
+          <w:bCs/>
+          <w:kern w:val="0"/>
+          <w:lang w:eastAsia="it-IT"/>
+          <w14:ligatures w14:val="none"/>
+        </w:rPr>
+        <w:t>Strumenti scelti per la realizzazione del progetto</w:t>
       </w:r>
     </w:p>
     <w:p>
@@ -1450,6 +1266,19 @@
         </w:rPr>
         <w:t>4. Progettazione del Database</w:t>
       </w:r>
+      <w:r>
+        <w:rPr>
+          <w:rFonts w:ascii="Times New Roman" w:eastAsia="Times New Roman" w:hAnsi="Times New Roman" w:cs="Times New Roman"/>
+          <w:b/>
+          <w:bCs/>
+          <w:kern w:val="0"/>
+          <w:sz w:val="32"/>
+          <w:szCs w:val="32"/>
+          <w:lang w:eastAsia="it-IT"/>
+          <w14:ligatures w14:val="none"/>
+        </w:rPr>
+        <w:br/>
+      </w:r>
     </w:p>
     <w:p>
       <w:pPr>
@@ -1469,85 +1298,15 @@
           <w:rFonts w:ascii="Times New Roman" w:eastAsia="Times New Roman" w:hAnsi="Times New Roman" w:cs="Times New Roman"/>
           <w:b/>
           <w:bCs/>
-          <w:kern w:val="0"/>
-          <w:lang w:eastAsia="it-IT"/>
-          <w14:ligatures w14:val="none"/>
-        </w:rPr>
-        <w:t>Schema ER (</w:t>
-      </w:r>
-      <w:proofErr w:type="spellStart"/>
-      <w:r>
-        <w:rPr>
-          <w:rFonts w:ascii="Times New Roman" w:eastAsia="Times New Roman" w:hAnsi="Times New Roman" w:cs="Times New Roman"/>
-          <w:b/>
-          <w:bCs/>
-          <w:kern w:val="0"/>
-          <w:lang w:eastAsia="it-IT"/>
-          <w14:ligatures w14:val="none"/>
-        </w:rPr>
-        <w:t>Entity-Relationship</w:t>
-      </w:r>
-      <w:proofErr w:type="spellEnd"/>
-      <w:r>
-        <w:rPr>
-          <w:rFonts w:ascii="Times New Roman" w:eastAsia="Times New Roman" w:hAnsi="Times New Roman" w:cs="Times New Roman"/>
-          <w:b/>
-          <w:bCs/>
-          <w:kern w:val="0"/>
-          <w:lang w:eastAsia="it-IT"/>
-          <w14:ligatures w14:val="none"/>
-        </w:rPr>
-        <w:t>)</w:t>
-      </w:r>
-    </w:p>
-    <w:p>
-      <w:pPr>
-        <w:spacing w:before="100" w:beforeAutospacing="1" w:after="100" w:afterAutospacing="1" w:line="240" w:lineRule="auto"/>
-        <w:rPr>
-          <w:rFonts w:ascii="Times New Roman" w:eastAsia="Times New Roman" w:hAnsi="Times New Roman" w:cs="Times New Roman"/>
-          <w:kern w:val="0"/>
-          <w:lang w:eastAsia="it-IT"/>
-          <w14:ligatures w14:val="none"/>
-        </w:rPr>
-      </w:pPr>
-      <w:r>
-        <w:rPr>
-          <w:rFonts w:ascii="Times New Roman" w:eastAsia="Times New Roman" w:hAnsi="Times New Roman" w:cs="Times New Roman"/>
-          <w:kern w:val="0"/>
-          <w:lang w:eastAsia="it-IT"/>
-          <w14:ligatures w14:val="none"/>
-        </w:rPr>
-        <w:t>Descrizione delle entità principali (Libri, Utenti, Ordini, Raccomandazioni) e relazioni tra le entità.</w:t>
-      </w:r>
-    </w:p>
-    <w:p>
-      <w:pPr>
-        <w:spacing w:before="100" w:beforeAutospacing="1" w:after="100" w:afterAutospacing="1" w:line="240" w:lineRule="auto"/>
-        <w:outlineLvl w:val="2"/>
-        <w:rPr>
-          <w:rFonts w:ascii="Times New Roman" w:eastAsia="Times New Roman" w:hAnsi="Times New Roman" w:cs="Times New Roman"/>
-          <w:b/>
-          <w:bCs/>
-          <w:kern w:val="0"/>
-          <w:lang w:eastAsia="it-IT"/>
-          <w14:ligatures w14:val="none"/>
-        </w:rPr>
-      </w:pPr>
-      <w:r>
-        <w:rPr>
-          <w:rFonts w:ascii="Times New Roman" w:eastAsia="Times New Roman" w:hAnsi="Times New Roman" w:cs="Times New Roman"/>
-          <w:b/>
-          <w:bCs/>
           <w:noProof/>
           <w:kern w:val="0"/>
           <w:lang w:eastAsia="it-IT"/>
           <w14:ligatures w14:val="none"/>
         </w:rPr>
-        <w:lastRenderedPageBreak/>
         <w:drawing>
-          <wp:inline distT="0" distB="0" distL="0" distR="0" wp14:anchorId="6A8999EE" wp14:editId="3BE32969">
-            <wp:extent cx="6120130" cy="4441825"/>
-            <wp:effectExtent l="0" t="0" r="0" b="0"/>
+          <wp:inline distT="0" distB="0" distL="0" distR="0" wp14:anchorId="6A8999EE" wp14:editId="4E484801">
+            <wp:extent cx="4645874" cy="3371850"/>
+            <wp:effectExtent l="0" t="0" r="2540" b="0"/>
             <wp:docPr id="976321520" name="Immagine 1" descr="Immagine che contiene testo, schermata, cerchio, Prodotti generali&#10;&#10;Descrizione generata automaticamente"/>
             <wp:cNvGraphicFramePr>
               <a:graphicFrameLocks xmlns:a="http://schemas.openxmlformats.org/drawingml/2006/main" noChangeAspect="1"/>
@@ -1568,7 +1327,7 @@
                   <pic:spPr>
                     <a:xfrm>
                       <a:off x="0" y="0"/>
-                      <a:ext cx="6120130" cy="4441825"/>
+                      <a:ext cx="4648756" cy="3373942"/>
                     </a:xfrm>
                     <a:prstGeom prst="rect">
                       <a:avLst/>
@@ -1580,15 +1339,163 @@
           </wp:inline>
         </w:drawing>
       </w:r>
-      <w:r>
-        <w:rPr>
-          <w:rFonts w:ascii="Times New Roman" w:eastAsia="Times New Roman" w:hAnsi="Times New Roman" w:cs="Times New Roman"/>
-          <w:b/>
-          <w:bCs/>
-          <w:kern w:val="0"/>
-          <w:lang w:eastAsia="it-IT"/>
-          <w14:ligatures w14:val="none"/>
-        </w:rPr>
+    </w:p>
+    <w:p>
+      <w:pPr>
+        <w:spacing w:before="100" w:beforeAutospacing="1" w:after="100" w:afterAutospacing="1" w:line="240" w:lineRule="auto"/>
+        <w:outlineLvl w:val="2"/>
+        <w:rPr>
+          <w:rFonts w:ascii="Times New Roman" w:eastAsia="Times New Roman" w:hAnsi="Times New Roman" w:cs="Times New Roman"/>
+          <w:b/>
+          <w:bCs/>
+          <w:kern w:val="0"/>
+          <w:lang w:eastAsia="it-IT"/>
+          <w14:ligatures w14:val="none"/>
+        </w:rPr>
+      </w:pPr>
+      <w:r>
+        <w:rPr>
+          <w:noProof/>
+        </w:rPr>
+        <w:lastRenderedPageBreak/>
+        <w:drawing>
+          <wp:inline distT="0" distB="0" distL="0" distR="0" wp14:anchorId="679709F4" wp14:editId="2865B2C7">
+            <wp:extent cx="3193136" cy="7750652"/>
+            <wp:effectExtent l="0" t="0" r="7620" b="3175"/>
+            <wp:docPr id="1939778516" name="Immagine 2" descr="PlantUML Diagram"/>
+            <wp:cNvGraphicFramePr>
+              <a:graphicFrameLocks xmlns:a="http://schemas.openxmlformats.org/drawingml/2006/main" noChangeAspect="1"/>
+            </wp:cNvGraphicFramePr>
+            <a:graphic xmlns:a="http://schemas.openxmlformats.org/drawingml/2006/main">
+              <a:graphicData uri="http://schemas.openxmlformats.org/drawingml/2006/picture">
+                <pic:pic xmlns:pic="http://schemas.openxmlformats.org/drawingml/2006/picture">
+                  <pic:nvPicPr>
+                    <pic:cNvPr id="0" name="Picture 3" descr="PlantUML Diagram"/>
+                    <pic:cNvPicPr>
+                      <a:picLocks noChangeAspect="1" noChangeArrowheads="1"/>
+                    </pic:cNvPicPr>
+                  </pic:nvPicPr>
+                  <pic:blipFill>
+                    <a:blip r:embed="rId6">
+                      <a:extLst>
+                        <a:ext uri="{28A0092B-C50C-407E-A947-70E740481C1C}">
+                          <a14:useLocalDpi xmlns:a14="http://schemas.microsoft.com/office/drawing/2010/main" val="0"/>
+                        </a:ext>
+                      </a:extLst>
+                    </a:blip>
+                    <a:srcRect/>
+                    <a:stretch>
+                      <a:fillRect/>
+                    </a:stretch>
+                  </pic:blipFill>
+                  <pic:spPr bwMode="auto">
+                    <a:xfrm>
+                      <a:off x="0" y="0"/>
+                      <a:ext cx="3196827" cy="7759612"/>
+                    </a:xfrm>
+                    <a:prstGeom prst="rect">
+                      <a:avLst/>
+                    </a:prstGeom>
+                    <a:noFill/>
+                    <a:ln>
+                      <a:noFill/>
+                    </a:ln>
+                  </pic:spPr>
+                </pic:pic>
+              </a:graphicData>
+            </a:graphic>
+          </wp:inline>
+        </w:drawing>
+      </w:r>
+      <w:r>
+        <w:rPr>
+          <w:rFonts w:ascii="Times New Roman" w:eastAsia="Times New Roman" w:hAnsi="Times New Roman" w:cs="Times New Roman"/>
+          <w:b/>
+          <w:bCs/>
+          <w:kern w:val="0"/>
+          <w:sz w:val="32"/>
+          <w:szCs w:val="32"/>
+          <w:lang w:eastAsia="it-IT"/>
+          <w14:ligatures w14:val="none"/>
+        </w:rPr>
+        <w:br/>
+        <w:t>Struttura dei database utilizzati e come comunicano tra di loro</w:t>
+      </w:r>
+      <w:r>
+        <w:rPr>
+          <w:rFonts w:ascii="Times New Roman" w:eastAsia="Times New Roman" w:hAnsi="Times New Roman" w:cs="Times New Roman"/>
+          <w:b/>
+          <w:bCs/>
+          <w:kern w:val="0"/>
+          <w:sz w:val="32"/>
+          <w:szCs w:val="32"/>
+          <w:lang w:eastAsia="it-IT"/>
+          <w14:ligatures w14:val="none"/>
+        </w:rPr>
+        <w:br/>
+      </w:r>
+      <w:r>
+        <w:rPr>
+          <w:rFonts w:ascii="Times New Roman" w:eastAsia="Times New Roman" w:hAnsi="Times New Roman" w:cs="Times New Roman"/>
+          <w:b/>
+          <w:bCs/>
+          <w:kern w:val="0"/>
+          <w:sz w:val="32"/>
+          <w:szCs w:val="32"/>
+          <w:lang w:eastAsia="it-IT"/>
+          <w14:ligatures w14:val="none"/>
+        </w:rPr>
+        <w:br/>
+      </w:r>
+      <w:r>
+        <w:rPr>
+          <w:rFonts w:ascii="Times New Roman" w:eastAsia="Times New Roman" w:hAnsi="Times New Roman" w:cs="Times New Roman"/>
+          <w:b/>
+          <w:bCs/>
+          <w:kern w:val="0"/>
+          <w:sz w:val="32"/>
+          <w:szCs w:val="32"/>
+          <w:lang w:eastAsia="it-IT"/>
+          <w14:ligatures w14:val="none"/>
+        </w:rPr>
+        <w:br/>
+      </w:r>
+      <w:r>
+        <w:rPr>
+          <w:rFonts w:ascii="Times New Roman" w:eastAsia="Times New Roman" w:hAnsi="Times New Roman" w:cs="Times New Roman"/>
+          <w:b/>
+          <w:bCs/>
+          <w:kern w:val="0"/>
+          <w:sz w:val="32"/>
+          <w:szCs w:val="32"/>
+          <w:lang w:eastAsia="it-IT"/>
+          <w14:ligatures w14:val="none"/>
+        </w:rPr>
+        <w:br/>
+      </w:r>
+      <w:r>
+        <w:rPr>
+          <w:rFonts w:ascii="Times New Roman" w:eastAsia="Times New Roman" w:hAnsi="Times New Roman" w:cs="Times New Roman"/>
+          <w:b/>
+          <w:bCs/>
+          <w:kern w:val="0"/>
+          <w:sz w:val="32"/>
+          <w:szCs w:val="32"/>
+          <w:lang w:eastAsia="it-IT"/>
+          <w14:ligatures w14:val="none"/>
+        </w:rPr>
+        <w:br/>
+      </w:r>
+      <w:r>
+        <w:rPr>
+          <w:rFonts w:ascii="Times New Roman" w:eastAsia="Times New Roman" w:hAnsi="Times New Roman" w:cs="Times New Roman"/>
+          <w:b/>
+          <w:bCs/>
+          <w:kern w:val="0"/>
+          <w:lang w:eastAsia="it-IT"/>
+          <w14:ligatures w14:val="none"/>
+        </w:rPr>
+        <w:lastRenderedPageBreak/>
         <w:br/>
         <w:t>Schema logico delle funzionalità del progetto</w:t>
       </w:r>
@@ -1621,9 +1528,9 @@
           <w14:ligatures w14:val="none"/>
         </w:rPr>
         <w:drawing>
-          <wp:inline distT="0" distB="0" distL="0" distR="0" wp14:anchorId="14B874D8" wp14:editId="036731D4">
-            <wp:extent cx="6120130" cy="3121025"/>
-            <wp:effectExtent l="0" t="0" r="0" b="3175"/>
+          <wp:inline distT="0" distB="0" distL="0" distR="0" wp14:anchorId="14B874D8" wp14:editId="033C859E">
+            <wp:extent cx="4307681" cy="2196747"/>
+            <wp:effectExtent l="0" t="0" r="0" b="0"/>
             <wp:docPr id="1544540100" name="Immagine 1" descr="Immagine che contiene schermata, Blu cobalto, testo&#10;&#10;Descrizione generata automaticamente"/>
             <wp:cNvGraphicFramePr>
               <a:graphicFrameLocks xmlns:a="http://schemas.openxmlformats.org/drawingml/2006/main" noChangeAspect="1"/>
@@ -1636,7 +1543,7 @@
                     <pic:cNvPicPr/>
                   </pic:nvPicPr>
                   <pic:blipFill>
-                    <a:blip r:embed="rId6"/>
+                    <a:blip r:embed="rId7"/>
                     <a:stretch>
                       <a:fillRect/>
                     </a:stretch>
@@ -1644,7 +1551,7 @@
                   <pic:spPr>
                     <a:xfrm>
                       <a:off x="0" y="0"/>
-                      <a:ext cx="6120130" cy="3121025"/>
+                      <a:ext cx="4317722" cy="2201868"/>
                     </a:xfrm>
                     <a:prstGeom prst="rect">
                       <a:avLst/>
@@ -1763,7 +1670,6 @@
           <w:lang w:eastAsia="it-IT"/>
           <w14:ligatures w14:val="none"/>
         </w:rPr>
-        <w:lastRenderedPageBreak/>
         <w:t>Struttura delle collezioni e dei bucket, chiavi primarie e secondarie.</w:t>
       </w:r>
     </w:p>
@@ -2442,6 +2348,15 @@
           <w14:ligatures w14:val="none"/>
         </w:rPr>
         <w:br/>
+      </w:r>
+      <w:r>
+        <w:rPr>
+          <w:rFonts w:ascii="Times New Roman" w:eastAsia="Times New Roman" w:hAnsi="Times New Roman" w:cs="Times New Roman"/>
+          <w:kern w:val="0"/>
+          <w:lang w:eastAsia="it-IT"/>
+          <w14:ligatures w14:val="none"/>
+        </w:rPr>
+        <w:lastRenderedPageBreak/>
         <w:t xml:space="preserve">Come prima cosa si crea una rete per ogni cluster (reti che noi abbiamo chiamato </w:t>
       </w:r>
       <w:proofErr w:type="spellStart"/>
@@ -3122,15 +3037,6 @@
           <w14:ligatures w14:val="none"/>
         </w:rPr>
         <w:br/>
-      </w:r>
-      <w:r>
-        <w:rPr>
-          <w:rFonts w:ascii="Times New Roman" w:eastAsia="Times New Roman" w:hAnsi="Times New Roman" w:cs="Times New Roman"/>
-          <w:kern w:val="0"/>
-          <w:lang w:eastAsia="it-IT"/>
-          <w14:ligatures w14:val="none"/>
-        </w:rPr>
-        <w:lastRenderedPageBreak/>
         <w:t>La nostra assunzione è che il contesto non sia eccessivamente dinamico, per cui si può richiedere una consistenza relativamente alta, e un quorum in lettura e scrittura più alto del classico 50%+1.</w:t>
       </w:r>
       <w:r>
@@ -3381,16 +3287,20 @@
           <w:b/>
           <w:bCs/>
           <w:kern w:val="0"/>
-          <w:lang w:eastAsia="it-IT"/>
-          <w14:ligatures w14:val="none"/>
-        </w:rPr>
-      </w:pPr>
-      <w:r>
-        <w:rPr>
-          <w:rFonts w:ascii="Times New Roman" w:eastAsia="Times New Roman" w:hAnsi="Times New Roman" w:cs="Times New Roman"/>
-          <w:b/>
-          <w:bCs/>
-          <w:kern w:val="0"/>
+          <w:sz w:val="32"/>
+          <w:szCs w:val="32"/>
+          <w:lang w:eastAsia="it-IT"/>
+          <w14:ligatures w14:val="none"/>
+        </w:rPr>
+      </w:pPr>
+      <w:r>
+        <w:rPr>
+          <w:rFonts w:ascii="Times New Roman" w:eastAsia="Times New Roman" w:hAnsi="Times New Roman" w:cs="Times New Roman"/>
+          <w:b/>
+          <w:bCs/>
+          <w:kern w:val="0"/>
+          <w:sz w:val="32"/>
+          <w:szCs w:val="32"/>
           <w:lang w:eastAsia="it-IT"/>
           <w14:ligatures w14:val="none"/>
         </w:rPr>
@@ -3402,6 +3312,8 @@
           <w:b/>
           <w:bCs/>
           <w:kern w:val="0"/>
+          <w:sz w:val="32"/>
+          <w:szCs w:val="32"/>
           <w:lang w:eastAsia="it-IT"/>
           <w14:ligatures w14:val="none"/>
         </w:rPr>
@@ -3413,6 +3325,8 @@
           <w:b/>
           <w:bCs/>
           <w:kern w:val="0"/>
+          <w:sz w:val="32"/>
+          <w:szCs w:val="32"/>
           <w:lang w:eastAsia="it-IT"/>
           <w14:ligatures w14:val="none"/>
         </w:rPr>
@@ -3424,6 +3338,8 @@
           <w:b/>
           <w:bCs/>
           <w:kern w:val="0"/>
+          <w:sz w:val="32"/>
+          <w:szCs w:val="32"/>
           <w:lang w:eastAsia="it-IT"/>
           <w14:ligatures w14:val="none"/>
         </w:rPr>
@@ -3435,17 +3351,1869 @@
           <w:b/>
           <w:bCs/>
           <w:kern w:val="0"/>
+          <w:sz w:val="32"/>
+          <w:szCs w:val="32"/>
           <w:lang w:eastAsia="it-IT"/>
           <w14:ligatures w14:val="none"/>
         </w:rPr>
         <w:t>i</w:t>
+      </w:r>
+      <w:r>
+        <w:rPr>
+          <w:rFonts w:ascii="Times New Roman" w:eastAsia="Times New Roman" w:hAnsi="Times New Roman" w:cs="Times New Roman"/>
+          <w:b/>
+          <w:bCs/>
+          <w:kern w:val="0"/>
+          <w:sz w:val="32"/>
+          <w:szCs w:val="32"/>
+          <w:lang w:eastAsia="it-IT"/>
+          <w14:ligatures w14:val="none"/>
+        </w:rPr>
+        <w:br/>
+      </w:r>
+    </w:p>
+    <w:p>
+      <w:pPr>
+        <w:rPr>
+          <w:lang w:eastAsia="it-IT"/>
+        </w:rPr>
+      </w:pPr>
+      <w:r>
+        <w:rPr>
+          <w:lang w:eastAsia="it-IT"/>
+        </w:rPr>
+        <w:t>Essenzialmente gli script sono stati divisi nel repository in base alle loro funzioni:</w:t>
+      </w:r>
+    </w:p>
+    <w:p>
+      <w:pPr>
+        <w:spacing w:before="100" w:beforeAutospacing="1" w:after="100" w:afterAutospacing="1" w:line="240" w:lineRule="auto"/>
+        <w:outlineLvl w:val="2"/>
+        <w:rPr>
+          <w:rFonts w:ascii="Times New Roman" w:eastAsia="Times New Roman" w:hAnsi="Times New Roman" w:cs="Times New Roman"/>
+          <w:b/>
+          <w:bCs/>
+          <w:kern w:val="0"/>
+          <w:lang w:eastAsia="it-IT"/>
+          <w14:ligatures w14:val="none"/>
+        </w:rPr>
+      </w:pPr>
+      <w:r>
+        <w:rPr>
+          <w:lang w:eastAsia="it-IT"/>
+        </w:rPr>
+        <w:t>Script di visualizzazione:</w:t>
+      </w:r>
+      <w:r>
+        <w:rPr>
+          <w:lang w:eastAsia="it-IT"/>
+        </w:rPr>
+        <w:br/>
+      </w:r>
+      <w:r>
+        <w:rPr>
+          <w:lang w:eastAsia="it-IT"/>
+        </w:rPr>
+        <w:br/>
+      </w:r>
+      <w:proofErr w:type="spellStart"/>
+      <w:r>
+        <w:rPr>
+          <w:rFonts w:ascii="Times New Roman" w:eastAsia="Times New Roman" w:hAnsi="Times New Roman" w:cs="Times New Roman"/>
+          <w:b/>
+          <w:bCs/>
+          <w:kern w:val="0"/>
+          <w:lang w:eastAsia="it-IT"/>
+          <w14:ligatures w14:val="none"/>
+        </w:rPr>
+        <w:t>Book_suggested</w:t>
+      </w:r>
+      <w:proofErr w:type="spellEnd"/>
+    </w:p>
+    <w:p>
+      <w:pPr>
+        <w:rPr>
+          <w:lang w:eastAsia="it-IT"/>
+        </w:rPr>
+      </w:pPr>
+      <w:r>
+        <w:rPr>
+          <w:lang w:eastAsia="it-IT"/>
+        </w:rPr>
+        <w:lastRenderedPageBreak/>
+        <w:t xml:space="preserve">Lo script </w:t>
+      </w:r>
+      <w:proofErr w:type="spellStart"/>
+      <w:r>
+        <w:rPr>
+          <w:lang w:eastAsia="it-IT"/>
+        </w:rPr>
+        <w:t>Book_suggested</w:t>
+      </w:r>
+      <w:proofErr w:type="spellEnd"/>
+      <w:r>
+        <w:rPr>
+          <w:lang w:eastAsia="it-IT"/>
+        </w:rPr>
+        <w:t xml:space="preserve"> è lo script più interessante dell’intera sezione in quanto è lo script che si occupa di visualizzare l’operato dell’</w:t>
+      </w:r>
+      <w:proofErr w:type="spellStart"/>
+      <w:r>
+        <w:rPr>
+          <w:lang w:eastAsia="it-IT"/>
+        </w:rPr>
+        <w:t>inverted</w:t>
+      </w:r>
+      <w:proofErr w:type="spellEnd"/>
+      <w:r>
+        <w:rPr>
+          <w:lang w:eastAsia="it-IT"/>
+        </w:rPr>
+        <w:t xml:space="preserve"> index e di conseguenza in base ad un utente </w:t>
+      </w:r>
+      <w:proofErr w:type="spellStart"/>
+      <w:r>
+        <w:rPr>
+          <w:lang w:eastAsia="it-IT"/>
+        </w:rPr>
+        <w:t>hardcoded</w:t>
+      </w:r>
+      <w:proofErr w:type="spellEnd"/>
+      <w:r>
+        <w:rPr>
+          <w:lang w:eastAsia="it-IT"/>
+        </w:rPr>
+        <w:t xml:space="preserve"> suggerisce in base alle sue letture 5 libri che potrebbero interessare all’utente</w:t>
+      </w:r>
+    </w:p>
+    <w:p>
+      <w:pPr>
+        <w:rPr>
+          <w:b/>
+          <w:bCs/>
+          <w:lang w:eastAsia="it-IT"/>
+        </w:rPr>
+      </w:pPr>
+      <w:r>
+        <w:rPr>
+          <w:b/>
+          <w:bCs/>
+          <w:lang w:eastAsia="it-IT"/>
+        </w:rPr>
+        <w:t>Spiegazione dettagliata:</w:t>
+      </w:r>
+    </w:p>
+    <w:p>
+      <w:r>
+        <w:rPr>
+          <w:lang w:eastAsia="it-IT"/>
+        </w:rPr>
+        <w:br/>
+      </w:r>
+      <w:r>
+        <w:t xml:space="preserve">il codice si connette a </w:t>
+      </w:r>
+      <w:proofErr w:type="spellStart"/>
+      <w:r>
+        <w:t>MongoDB</w:t>
+      </w:r>
+      <w:proofErr w:type="spellEnd"/>
+      <w:r>
+        <w:t xml:space="preserve"> utilizzando un URL specifico che include informazioni sul replica set, garantendo così una connessione affidabile e ridondante. Una volta stabilita la connessione, accede al database denominato </w:t>
+      </w:r>
+      <w:proofErr w:type="spellStart"/>
+      <w:r>
+        <w:rPr>
+          <w:rStyle w:val="CodiceHTML"/>
+          <w:rFonts w:eastAsiaTheme="majorEastAsia"/>
+        </w:rPr>
+        <w:t>lib</w:t>
+      </w:r>
+      <w:proofErr w:type="spellEnd"/>
+      <w:r>
+        <w:rPr>
+          <w:rStyle w:val="CodiceHTML"/>
+          <w:rFonts w:eastAsiaTheme="majorEastAsia"/>
+        </w:rPr>
+        <w:t>-ita</w:t>
+      </w:r>
+      <w:r>
+        <w:t xml:space="preserve"> (</w:t>
+      </w:r>
+      <w:proofErr w:type="spellStart"/>
+      <w:r>
+        <w:t>lib</w:t>
+      </w:r>
+      <w:proofErr w:type="spellEnd"/>
+      <w:r>
+        <w:t xml:space="preserve">-fra / </w:t>
+      </w:r>
+      <w:proofErr w:type="spellStart"/>
+      <w:r>
+        <w:t>lib-ted</w:t>
+      </w:r>
+      <w:proofErr w:type="spellEnd"/>
+      <w:r>
+        <w:t xml:space="preserve">) e alle collezioni </w:t>
+      </w:r>
+      <w:r>
+        <w:rPr>
+          <w:rStyle w:val="CodiceHTML"/>
+          <w:rFonts w:eastAsiaTheme="majorEastAsia"/>
+        </w:rPr>
+        <w:t>ordini</w:t>
+      </w:r>
+      <w:r>
+        <w:t xml:space="preserve"> e </w:t>
+      </w:r>
+      <w:r>
+        <w:rPr>
+          <w:rStyle w:val="CodiceHTML"/>
+          <w:rFonts w:eastAsiaTheme="majorEastAsia"/>
+        </w:rPr>
+        <w:t>libri</w:t>
+      </w:r>
+      <w:r>
+        <w:t xml:space="preserve">. La funzione </w:t>
+      </w:r>
+      <w:proofErr w:type="spellStart"/>
+      <w:r>
+        <w:rPr>
+          <w:rStyle w:val="CodiceHTML"/>
+          <w:rFonts w:eastAsiaTheme="majorEastAsia"/>
+        </w:rPr>
+        <w:t>get_isbn_list_from_mongodb</w:t>
+      </w:r>
+      <w:proofErr w:type="spellEnd"/>
+      <w:r>
+        <w:t xml:space="preserve"> cerca gli ordini associati a un utente specifico, identificato da un </w:t>
+      </w:r>
+      <w:proofErr w:type="spellStart"/>
+      <w:r>
+        <w:rPr>
+          <w:rStyle w:val="CodiceHTML"/>
+          <w:rFonts w:eastAsiaTheme="majorEastAsia"/>
+        </w:rPr>
+        <w:t>ObjectId</w:t>
+      </w:r>
+      <w:proofErr w:type="spellEnd"/>
+      <w:r>
+        <w:t xml:space="preserve"> </w:t>
+      </w:r>
+      <w:proofErr w:type="spellStart"/>
+      <w:r>
+        <w:t>hardcoded</w:t>
+      </w:r>
+      <w:proofErr w:type="spellEnd"/>
+      <w:r>
+        <w:t>. Per ogni ordine trovato, verifica se il pagamento è stato effettuato (</w:t>
+      </w:r>
+      <w:proofErr w:type="spellStart"/>
+      <w:r>
+        <w:rPr>
+          <w:rStyle w:val="CodiceHTML"/>
+          <w:rFonts w:eastAsiaTheme="majorEastAsia"/>
+        </w:rPr>
+        <w:t>payment_made</w:t>
+      </w:r>
+      <w:proofErr w:type="spellEnd"/>
+      <w:r>
+        <w:rPr>
+          <w:rStyle w:val="CodiceHTML"/>
+          <w:rFonts w:eastAsiaTheme="majorEastAsia"/>
+        </w:rPr>
+        <w:t>=True</w:t>
+      </w:r>
+      <w:r>
+        <w:t xml:space="preserve">) e, se così fosse, raccoglie gli ISBN dei libri associati a questi ordini. Infine, la connessione a </w:t>
+      </w:r>
+      <w:proofErr w:type="spellStart"/>
+      <w:r>
+        <w:t>MongoDB</w:t>
+      </w:r>
+      <w:proofErr w:type="spellEnd"/>
+      <w:r>
+        <w:t xml:space="preserve"> viene chiusa e la lista degli ISBN raccolti viene restituita.</w:t>
+      </w:r>
+      <w:r>
+        <w:br/>
+      </w:r>
+    </w:p>
+    <w:p>
+      <w:pPr>
+        <w:pStyle w:val="NormaleWeb"/>
+      </w:pPr>
+      <w:r>
+        <w:t xml:space="preserve">Successivamente </w:t>
+      </w:r>
+      <w:proofErr w:type="spellStart"/>
+      <w:r>
+        <w:rPr>
+          <w:rStyle w:val="CodiceHTML"/>
+          <w:rFonts w:eastAsiaTheme="majorEastAsia"/>
+        </w:rPr>
+        <w:t>get_keywords_and_isbns_from_riak</w:t>
+      </w:r>
+      <w:proofErr w:type="spellEnd"/>
+      <w:r>
+        <w:t xml:space="preserve"> che effettua una richiesta HTTP GET al database </w:t>
+      </w:r>
+      <w:proofErr w:type="spellStart"/>
+      <w:r>
+        <w:t>Riak</w:t>
+      </w:r>
+      <w:proofErr w:type="spellEnd"/>
+      <w:r>
+        <w:t>. Questa funzione tenta di ottenere i dati associati a una parola specifica, controllando che la risposta sia nel formato atteso, ovvero una lista di ISBN. In caso di errori durante la richiesta o di formato di risposta inatteso, la funzione gestisce questi casi restituendo una lista vuota o segnalando l'errore.</w:t>
+      </w:r>
+      <w:r>
+        <w:br/>
+      </w:r>
+      <w:proofErr w:type="spellStart"/>
+      <w:r>
+        <w:rPr>
+          <w:rStyle w:val="CodiceHTML"/>
+          <w:rFonts w:eastAsiaTheme="majorEastAsia"/>
+        </w:rPr>
+        <w:t>main</w:t>
+      </w:r>
+      <w:proofErr w:type="spellEnd"/>
+      <w:r>
+        <w:t xml:space="preserve">, inizia chiamando </w:t>
+      </w:r>
+      <w:proofErr w:type="spellStart"/>
+      <w:r>
+        <w:rPr>
+          <w:rStyle w:val="CodiceHTML"/>
+          <w:rFonts w:eastAsiaTheme="majorEastAsia"/>
+        </w:rPr>
+        <w:t>get_isbn_list_from_mongodb</w:t>
+      </w:r>
+      <w:proofErr w:type="spellEnd"/>
+      <w:r>
+        <w:t xml:space="preserve"> per ottenere la lista di ISBN. Utilizza poi un URL per inviare una richiesta </w:t>
+      </w:r>
+      <w:proofErr w:type="spellStart"/>
+      <w:r>
+        <w:t>MapReduce</w:t>
+      </w:r>
+      <w:proofErr w:type="spellEnd"/>
+      <w:r>
+        <w:t xml:space="preserve"> a </w:t>
+      </w:r>
+      <w:proofErr w:type="spellStart"/>
+      <w:r>
+        <w:t>Riak</w:t>
+      </w:r>
+      <w:proofErr w:type="spellEnd"/>
+      <w:r>
+        <w:t xml:space="preserve">, configurando il corpo della richiesta per ottenere tutte le parole chiave presenti nell'indice invertito di </w:t>
+      </w:r>
+      <w:proofErr w:type="spellStart"/>
+      <w:r>
+        <w:t>Riak</w:t>
+      </w:r>
+      <w:proofErr w:type="spellEnd"/>
+      <w:r>
+        <w:t xml:space="preserve">. Una volta ricevuta la risposta, la funzione elabora i risultati ottenuti estraendo le parole chiave e verificando per ciascuna di esse se gli ISBN corrispondenti sono presenti nella lista ottenuta da </w:t>
+      </w:r>
+      <w:proofErr w:type="spellStart"/>
+      <w:r>
+        <w:t>MongoDB</w:t>
+      </w:r>
+      <w:proofErr w:type="spellEnd"/>
+      <w:r>
+        <w:t>.</w:t>
+      </w:r>
+    </w:p>
+    <w:p>
+      <w:pPr>
+        <w:pStyle w:val="NormaleWeb"/>
+      </w:pPr>
+      <w:r>
+        <w:t>Per ogni ISBN verificato, il codice crea una mappa (</w:t>
+      </w:r>
+      <w:proofErr w:type="spellStart"/>
+      <w:r>
+        <w:rPr>
+          <w:rStyle w:val="CodiceHTML"/>
+          <w:rFonts w:eastAsiaTheme="majorEastAsia"/>
+        </w:rPr>
+        <w:t>isbn_count_map</w:t>
+      </w:r>
+      <w:proofErr w:type="spellEnd"/>
+      <w:r>
+        <w:t xml:space="preserve">) per contare la frequenza degli ISBN associati a quelli ottenuti da </w:t>
+      </w:r>
+      <w:proofErr w:type="spellStart"/>
+      <w:r>
+        <w:t>MongoDB</w:t>
+      </w:r>
+      <w:proofErr w:type="spellEnd"/>
+      <w:r>
+        <w:t xml:space="preserve">. Alla fine del processo, ordina gli ISBN in base alla frequenza e seleziona i primi cinque più frequenti. Utilizzando i dati da </w:t>
+      </w:r>
+      <w:proofErr w:type="spellStart"/>
+      <w:r>
+        <w:t>MongoDB</w:t>
+      </w:r>
+      <w:proofErr w:type="spellEnd"/>
+      <w:r>
+        <w:t>, stampa i titoli dei libri associati a questi ISBN.</w:t>
+      </w:r>
+    </w:p>
+    <w:p>
+      <w:pPr>
+        <w:rPr>
+          <w:lang w:eastAsia="it-IT"/>
+        </w:rPr>
+      </w:pPr>
+    </w:p>
+    <w:p>
+      <w:pPr>
+        <w:rPr>
+          <w:lang w:eastAsia="it-IT"/>
+        </w:rPr>
+      </w:pPr>
+      <w:r>
+        <w:rPr>
+          <w:lang w:eastAsia="it-IT"/>
+        </w:rPr>
+        <w:t xml:space="preserve"> </w:t>
+      </w:r>
+    </w:p>
+    <w:p>
+      <w:pPr>
+        <w:rPr>
+          <w:b/>
+          <w:bCs/>
+          <w:lang w:eastAsia="it-IT"/>
+        </w:rPr>
+      </w:pPr>
+      <w:proofErr w:type="spellStart"/>
+      <w:r>
+        <w:rPr>
+          <w:rFonts w:ascii="Times New Roman" w:eastAsia="Times New Roman" w:hAnsi="Times New Roman" w:cs="Times New Roman"/>
+          <w:b/>
+          <w:bCs/>
+          <w:kern w:val="0"/>
+          <w:lang w:eastAsia="it-IT"/>
+          <w14:ligatures w14:val="none"/>
+        </w:rPr>
+        <w:t>Book_view</w:t>
+      </w:r>
+      <w:proofErr w:type="spellEnd"/>
+      <w:r>
+        <w:rPr>
+          <w:rFonts w:ascii="Times New Roman" w:eastAsia="Times New Roman" w:hAnsi="Times New Roman" w:cs="Times New Roman"/>
+          <w:b/>
+          <w:bCs/>
+          <w:kern w:val="0"/>
+          <w:lang w:eastAsia="it-IT"/>
+          <w14:ligatures w14:val="none"/>
+        </w:rPr>
+        <w:br/>
+      </w:r>
+      <w:r>
+        <w:t xml:space="preserve">Questo codice Python è progettato per recuperare un libro casuale dal database </w:t>
+      </w:r>
+      <w:proofErr w:type="spellStart"/>
+      <w:r>
+        <w:t>MongoDB</w:t>
+      </w:r>
+      <w:proofErr w:type="spellEnd"/>
+      <w:r>
+        <w:t xml:space="preserve"> e stamparne i dettagli.</w:t>
+      </w:r>
+      <w:r>
+        <w:br/>
+      </w:r>
+      <w:r>
+        <w:br/>
+      </w:r>
+      <w:r>
+        <w:rPr>
+          <w:b/>
+          <w:bCs/>
+          <w:lang w:eastAsia="it-IT"/>
+        </w:rPr>
+        <w:t>Spiegazione dettagliata:</w:t>
+      </w:r>
+      <w:r>
+        <w:rPr>
+          <w:b/>
+          <w:bCs/>
+          <w:lang w:eastAsia="it-IT"/>
+        </w:rPr>
+        <w:br/>
+      </w:r>
+      <w:r>
+        <w:rPr>
+          <w:b/>
+          <w:bCs/>
+          <w:lang w:eastAsia="it-IT"/>
+        </w:rPr>
+        <w:br/>
+      </w:r>
+      <w:r>
+        <w:t xml:space="preserve">La funzione principale del programma è </w:t>
+      </w:r>
+      <w:proofErr w:type="spellStart"/>
+      <w:r>
+        <w:rPr>
+          <w:rStyle w:val="CodiceHTML"/>
+          <w:rFonts w:eastAsiaTheme="majorEastAsia"/>
+        </w:rPr>
+        <w:t>get_random_book</w:t>
+      </w:r>
+      <w:proofErr w:type="spellEnd"/>
+      <w:r>
+        <w:t xml:space="preserve">, che si occupa di connettersi al database </w:t>
+      </w:r>
+      <w:proofErr w:type="spellStart"/>
+      <w:r>
+        <w:t>MongoDB</w:t>
+      </w:r>
+      <w:proofErr w:type="spellEnd"/>
+      <w:r>
+        <w:t xml:space="preserve"> e di recuperare un libro casuale dalla collezione dei libri. All'inizio della funzione, si stabilisce una connessione a </w:t>
+      </w:r>
+      <w:proofErr w:type="spellStart"/>
+      <w:r>
+        <w:t>MongoDB</w:t>
+      </w:r>
+      <w:proofErr w:type="spellEnd"/>
+      <w:r>
+        <w:t xml:space="preserve"> utilizzando un URL specifico che include </w:t>
+      </w:r>
+      <w:r>
+        <w:lastRenderedPageBreak/>
+        <w:t>informazioni su tre server di replica set. Questo garantisce che il programma possa connettersi al database in modo ridondante, migliorando l'affidabilità della connessione</w:t>
+      </w:r>
+      <w:r>
+        <w:br/>
+        <w:t>Una volta stabilita la connessione, il programma accede al database ed</w:t>
+      </w:r>
+      <w:r>
+        <w:t xml:space="preserve"> </w:t>
+      </w:r>
+      <w:r>
+        <w:t>Il libro selezionato  randomicamente con la libreria random viene poi stampato in formato JSON</w:t>
+      </w:r>
+      <w:r>
+        <w:br/>
+      </w:r>
+    </w:p>
+    <w:p>
+      <w:pPr>
+        <w:pStyle w:val="Titolo3"/>
+        <w:rPr>
+          <w:rFonts w:ascii="Times New Roman" w:eastAsia="Times New Roman" w:hAnsi="Times New Roman" w:cs="Times New Roman"/>
+          <w:b/>
+          <w:bCs/>
+          <w:color w:val="auto"/>
+          <w:kern w:val="0"/>
+          <w:sz w:val="24"/>
+          <w:szCs w:val="24"/>
+          <w:lang w:eastAsia="it-IT"/>
+          <w14:ligatures w14:val="none"/>
+        </w:rPr>
+      </w:pPr>
+      <w:proofErr w:type="spellStart"/>
+      <w:r>
+        <w:rPr>
+          <w:rFonts w:eastAsia="Times New Roman" w:cs="Times New Roman"/>
+          <w:b/>
+          <w:bCs/>
+          <w:color w:val="auto"/>
+          <w:kern w:val="0"/>
+          <w:sz w:val="24"/>
+          <w:szCs w:val="24"/>
+          <w:lang w:eastAsia="it-IT"/>
+          <w14:ligatures w14:val="none"/>
+        </w:rPr>
+        <w:t>Load_book_data</w:t>
+      </w:r>
+      <w:proofErr w:type="spellEnd"/>
+    </w:p>
+    <w:p>
+      <w:pPr>
+        <w:spacing w:before="100" w:beforeAutospacing="1" w:after="100" w:afterAutospacing="1" w:line="240" w:lineRule="auto"/>
+        <w:rPr>
+          <w:rFonts w:eastAsia="Times New Roman" w:cs="Times New Roman"/>
+          <w:kern w:val="0"/>
+          <w:lang w:eastAsia="it-IT"/>
+          <w14:ligatures w14:val="none"/>
+        </w:rPr>
+      </w:pPr>
+      <w:r>
+        <w:t xml:space="preserve">Questo codice Python è progettato per ottenere informazioni dettagliate su un libro sia da un'API esterna (Open Library) che da un database </w:t>
+      </w:r>
+      <w:proofErr w:type="spellStart"/>
+      <w:r>
+        <w:t>MongoDB</w:t>
+      </w:r>
+      <w:proofErr w:type="spellEnd"/>
+      <w:r>
+        <w:t>. Il codice integra i dati provenienti da entrambe le fonti e li stampa in un formato leggibile</w:t>
+      </w:r>
+      <w:r>
+        <w:br/>
+      </w:r>
+      <w:r>
+        <w:br/>
+      </w:r>
+      <w:r>
+        <w:rPr>
+          <w:b/>
+          <w:bCs/>
+          <w:lang w:eastAsia="it-IT"/>
+        </w:rPr>
+        <w:t>Spiegazione dettagliata:</w:t>
+      </w:r>
+      <w:r>
+        <w:rPr>
+          <w:b/>
+          <w:bCs/>
+          <w:lang w:eastAsia="it-IT"/>
+        </w:rPr>
+        <w:br/>
+      </w:r>
+      <w:r>
+        <w:rPr>
+          <w:rFonts w:eastAsia="Times New Roman" w:cs="Times New Roman"/>
+          <w:kern w:val="0"/>
+          <w:lang w:eastAsia="it-IT"/>
+          <w14:ligatures w14:val="none"/>
+        </w:rPr>
+        <w:br/>
+      </w:r>
+      <w:r>
+        <w:rPr>
+          <w:rFonts w:eastAsia="Times New Roman" w:cs="Times New Roman"/>
+          <w:kern w:val="0"/>
+          <w:lang w:eastAsia="it-IT"/>
+          <w14:ligatures w14:val="none"/>
+        </w:rPr>
+        <w:t xml:space="preserve">La funzione </w:t>
+      </w:r>
+      <w:proofErr w:type="spellStart"/>
+      <w:r>
+        <w:rPr>
+          <w:rFonts w:ascii="Courier New" w:eastAsia="Times New Roman" w:hAnsi="Courier New" w:cs="Courier New"/>
+          <w:b/>
+          <w:bCs/>
+          <w:color w:val="747474" w:themeColor="background2" w:themeShade="80"/>
+          <w:kern w:val="0"/>
+          <w:sz w:val="20"/>
+          <w:szCs w:val="20"/>
+          <w:lang w:eastAsia="it-IT"/>
+          <w14:ligatures w14:val="none"/>
+        </w:rPr>
+        <w:t>get_book_data_from_api</w:t>
+      </w:r>
+      <w:proofErr w:type="spellEnd"/>
+      <w:r>
+        <w:rPr>
+          <w:rFonts w:eastAsia="Times New Roman" w:cs="Times New Roman"/>
+          <w:color w:val="747474" w:themeColor="background2" w:themeShade="80"/>
+          <w:kern w:val="0"/>
+          <w:lang w:eastAsia="it-IT"/>
+          <w14:ligatures w14:val="none"/>
+        </w:rPr>
+        <w:t xml:space="preserve"> </w:t>
+      </w:r>
+      <w:r>
+        <w:rPr>
+          <w:rFonts w:eastAsia="Times New Roman" w:cs="Times New Roman"/>
+          <w:kern w:val="0"/>
+          <w:lang w:eastAsia="it-IT"/>
+          <w14:ligatures w14:val="none"/>
+        </w:rPr>
+        <w:t>accetta un numero ISBN come parametro e utilizza l'API di Open Library per recuperare le informazioni sul libro corrispondente. La funzione costruisce l'URL dell'API con i parametri necessari e invia una richiesta GET. Se la richiesta ha successo (status code 200), la risposta JSON viene analizzata per estrarre i dati del libro, come il titolo, gli autori, la copertina, gli editori, la lingua, il numero di pagine e la data di pubblicazione.</w:t>
+      </w:r>
+    </w:p>
+    <w:p>
+      <w:pPr>
+        <w:spacing w:before="100" w:beforeAutospacing="1" w:after="100" w:afterAutospacing="1" w:line="240" w:lineRule="auto"/>
+        <w:rPr>
+          <w:rFonts w:eastAsia="Times New Roman" w:cs="Times New Roman"/>
+          <w:kern w:val="0"/>
+          <w:lang w:eastAsia="it-IT"/>
+          <w14:ligatures w14:val="none"/>
+        </w:rPr>
+      </w:pPr>
+      <w:r>
+        <w:rPr>
+          <w:rFonts w:eastAsia="Times New Roman" w:cs="Times New Roman"/>
+          <w:kern w:val="0"/>
+          <w:lang w:eastAsia="it-IT"/>
+          <w14:ligatures w14:val="none"/>
+        </w:rPr>
+        <w:t xml:space="preserve">La </w:t>
+      </w:r>
+      <w:r>
+        <w:rPr>
+          <w:rFonts w:eastAsia="Times New Roman" w:cs="Times New Roman"/>
+          <w:kern w:val="0"/>
+          <w:lang w:eastAsia="it-IT"/>
+          <w14:ligatures w14:val="none"/>
+        </w:rPr>
+        <w:t xml:space="preserve">funzione </w:t>
+      </w:r>
+      <w:r>
+        <w:rPr>
+          <w:rFonts w:eastAsia="Times New Roman" w:cs="Times New Roman"/>
+          <w:kern w:val="0"/>
+          <w:lang w:eastAsia="it-IT"/>
+          <w14:ligatures w14:val="none"/>
+        </w:rPr>
+        <w:t xml:space="preserve"> </w:t>
+      </w:r>
+      <w:proofErr w:type="spellStart"/>
+      <w:r>
+        <w:rPr>
+          <w:rFonts w:eastAsia="Times New Roman" w:cs="Courier New"/>
+          <w:b/>
+          <w:bCs/>
+          <w:color w:val="747474" w:themeColor="background2" w:themeShade="80"/>
+          <w:kern w:val="0"/>
+          <w:sz w:val="20"/>
+          <w:szCs w:val="20"/>
+          <w:lang w:eastAsia="it-IT"/>
+          <w14:ligatures w14:val="none"/>
+        </w:rPr>
+        <w:t>get_book_data_from_mongodb</w:t>
+      </w:r>
+      <w:proofErr w:type="spellEnd"/>
+      <w:r>
+        <w:rPr>
+          <w:rFonts w:eastAsia="Times New Roman" w:cs="Times New Roman"/>
+          <w:color w:val="747474" w:themeColor="background2" w:themeShade="80"/>
+          <w:kern w:val="0"/>
+          <w:lang w:eastAsia="it-IT"/>
+          <w14:ligatures w14:val="none"/>
+        </w:rPr>
+        <w:t xml:space="preserve"> </w:t>
+      </w:r>
+      <w:r>
+        <w:rPr>
+          <w:rFonts w:eastAsia="Times New Roman" w:cs="Times New Roman"/>
+          <w:kern w:val="0"/>
+          <w:lang w:eastAsia="it-IT"/>
+          <w14:ligatures w14:val="none"/>
+        </w:rPr>
+        <w:t xml:space="preserve">si connette a </w:t>
+      </w:r>
+      <w:proofErr w:type="spellStart"/>
+      <w:r>
+        <w:rPr>
+          <w:rFonts w:eastAsia="Times New Roman" w:cs="Times New Roman"/>
+          <w:kern w:val="0"/>
+          <w:lang w:eastAsia="it-IT"/>
+          <w14:ligatures w14:val="none"/>
+        </w:rPr>
+        <w:t>MongoDB</w:t>
+      </w:r>
+      <w:proofErr w:type="spellEnd"/>
+      <w:r>
+        <w:rPr>
+          <w:rFonts w:eastAsia="Times New Roman" w:cs="Times New Roman"/>
+          <w:kern w:val="0"/>
+          <w:lang w:eastAsia="it-IT"/>
+          <w14:ligatures w14:val="none"/>
+        </w:rPr>
+        <w:t xml:space="preserve"> utilizzando l'URL di connessione e accede al database. Cerca un documento nella collezione che corrisponde all'ISBN fornito. Se trova il documento, estrae informazioni specifiche come il prezzo, la valutazione media e la disponibilità.</w:t>
+      </w:r>
+      <w:r>
+        <w:rPr>
+          <w:rFonts w:eastAsia="Times New Roman" w:cs="Times New Roman"/>
+          <w:kern w:val="0"/>
+          <w:lang w:eastAsia="it-IT"/>
+          <w14:ligatures w14:val="none"/>
+        </w:rPr>
+        <w:br/>
+      </w:r>
+      <w:r>
+        <w:rPr>
+          <w:rFonts w:eastAsia="Times New Roman" w:cs="Times New Roman"/>
+          <w:kern w:val="0"/>
+          <w:lang w:eastAsia="it-IT"/>
+          <w14:ligatures w14:val="none"/>
+        </w:rPr>
+        <w:br/>
+      </w:r>
+      <w:r>
+        <w:t xml:space="preserve">Se i dati vengono recuperati con successo dall'API, la funzione li stampa in un formato leggibile, elencando il titolo, gli autori, la copertina, gli editori, la lingua, il numero di pagine e l'anno di pubblicazione. Analogamente, se i dati vengono recuperati con successo da </w:t>
+      </w:r>
+      <w:proofErr w:type="spellStart"/>
+      <w:r>
+        <w:t>MongoDB</w:t>
+      </w:r>
+      <w:proofErr w:type="spellEnd"/>
+      <w:r>
+        <w:t>, stampa il prezzo, la valutazione media e la disponibilità del libro.</w:t>
+      </w:r>
+    </w:p>
+    <w:p>
+      <w:pPr>
+        <w:pStyle w:val="NormaleWeb"/>
+      </w:pPr>
+    </w:p>
+    <w:p>
+      <w:pPr>
+        <w:spacing w:before="100" w:beforeAutospacing="1" w:after="100" w:afterAutospacing="1" w:line="240" w:lineRule="auto"/>
+        <w:outlineLvl w:val="2"/>
+      </w:pPr>
+      <w:proofErr w:type="spellStart"/>
+      <w:r>
+        <w:rPr>
+          <w:rFonts w:ascii="Times New Roman" w:eastAsia="Times New Roman" w:hAnsi="Times New Roman" w:cs="Times New Roman"/>
+          <w:b/>
+          <w:bCs/>
+          <w:kern w:val="0"/>
+          <w:lang w:eastAsia="it-IT"/>
+          <w14:ligatures w14:val="none"/>
+        </w:rPr>
+        <w:t>Orders_view</w:t>
+      </w:r>
+      <w:proofErr w:type="spellEnd"/>
+    </w:p>
+    <w:p>
+      <w:pPr>
+        <w:pStyle w:val="NormaleWeb"/>
+      </w:pPr>
+      <w:r>
+        <w:t xml:space="preserve">Questo codice Python è progettato per recuperare un ordine casuale da un database </w:t>
+      </w:r>
+      <w:proofErr w:type="spellStart"/>
+      <w:r>
+        <w:t>MongoDB</w:t>
+      </w:r>
+      <w:proofErr w:type="spellEnd"/>
+      <w:r>
+        <w:t xml:space="preserve"> e stamparne i dettagli in formato leggibile</w:t>
+      </w:r>
+      <w:r>
+        <w:br/>
+      </w:r>
+      <w:r>
+        <w:br/>
+      </w:r>
+      <w:r>
+        <w:rPr>
+          <w:b/>
+          <w:bCs/>
+        </w:rPr>
+        <w:t>Spiegazione dettagliata</w:t>
+      </w:r>
+      <w:r>
+        <w:br/>
+      </w:r>
+      <w:r>
+        <w:br/>
+        <w:t xml:space="preserve">La funzione </w:t>
+      </w:r>
+      <w:proofErr w:type="spellStart"/>
+      <w:r>
+        <w:rPr>
+          <w:rFonts w:ascii="Courier New" w:hAnsi="Courier New" w:cs="Courier New"/>
+          <w:b/>
+          <w:bCs/>
+          <w:color w:val="747474" w:themeColor="background2" w:themeShade="80"/>
+          <w:sz w:val="20"/>
+          <w:szCs w:val="20"/>
+        </w:rPr>
+        <w:t>get_</w:t>
+      </w:r>
+      <w:r>
+        <w:rPr>
+          <w:rFonts w:ascii="Courier New" w:hAnsi="Courier New" w:cs="Courier New"/>
+          <w:b/>
+          <w:bCs/>
+          <w:color w:val="747474" w:themeColor="background2" w:themeShade="80"/>
+          <w:sz w:val="20"/>
+          <w:szCs w:val="20"/>
+        </w:rPr>
+        <w:t>random_orders</w:t>
+      </w:r>
+      <w:proofErr w:type="spellEnd"/>
+      <w:r>
+        <w:t xml:space="preserve"> si occupa di connettersi al database </w:t>
+      </w:r>
+      <w:proofErr w:type="spellStart"/>
+      <w:r>
+        <w:t>MongoDB</w:t>
+      </w:r>
+      <w:proofErr w:type="spellEnd"/>
+      <w:r>
+        <w:t xml:space="preserve"> e di recuperare un ordine casuale dalla collezione degli ordini. All'inizio della funzione, si stabilisce una connessione a </w:t>
+      </w:r>
+      <w:proofErr w:type="spellStart"/>
+      <w:r>
+        <w:t>MongoDB</w:t>
+      </w:r>
+      <w:proofErr w:type="spellEnd"/>
+      <w:r>
+        <w:t xml:space="preserve"> utilizzando un URL specifico che include informazioni su tre server di replica set. Questo garantisce che il programma possa connettersi al database in modo affidabile, utilizzando la ridondanza offerta dal replica set.</w:t>
+      </w:r>
+      <w:r>
+        <w:br/>
+        <w:t>Una volta stabilita la connessione, il programma accede al database.</w:t>
+      </w:r>
+    </w:p>
+    <w:p>
+      <w:pPr>
+        <w:pStyle w:val="NormaleWeb"/>
+      </w:pPr>
+      <w:r>
+        <w:t>L'ordine selezionato viene poi stampato in formato JSON.</w:t>
+      </w:r>
+    </w:p>
+    <w:p>
+      <w:pPr>
+        <w:spacing w:before="100" w:beforeAutospacing="1" w:after="100" w:afterAutospacing="1" w:line="240" w:lineRule="auto"/>
+        <w:outlineLvl w:val="2"/>
+        <w:rPr>
+          <w:rFonts w:ascii="Times New Roman" w:eastAsia="Times New Roman" w:hAnsi="Times New Roman" w:cs="Times New Roman"/>
+          <w:b/>
+          <w:bCs/>
+          <w:kern w:val="0"/>
+          <w:lang w:eastAsia="it-IT"/>
+          <w14:ligatures w14:val="none"/>
+        </w:rPr>
+      </w:pPr>
+      <w:proofErr w:type="spellStart"/>
+      <w:r>
+        <w:rPr>
+          <w:rFonts w:ascii="Times New Roman" w:eastAsia="Times New Roman" w:hAnsi="Times New Roman" w:cs="Times New Roman"/>
+          <w:b/>
+          <w:bCs/>
+          <w:kern w:val="0"/>
+          <w:lang w:eastAsia="it-IT"/>
+          <w14:ligatures w14:val="none"/>
+        </w:rPr>
+        <w:lastRenderedPageBreak/>
+        <w:t>Session_view</w:t>
+      </w:r>
+      <w:proofErr w:type="spellEnd"/>
+      <w:r>
+        <w:rPr>
+          <w:rFonts w:ascii="Times New Roman" w:eastAsia="Times New Roman" w:hAnsi="Times New Roman" w:cs="Times New Roman"/>
+          <w:b/>
+          <w:bCs/>
+          <w:kern w:val="0"/>
+          <w:lang w:eastAsia="it-IT"/>
+          <w14:ligatures w14:val="none"/>
+        </w:rPr>
+        <w:br/>
+      </w:r>
+      <w:r>
+        <w:t xml:space="preserve">Il programma utilizza la libreria </w:t>
+      </w:r>
+      <w:proofErr w:type="spellStart"/>
+      <w:r>
+        <w:rPr>
+          <w:rStyle w:val="CodiceHTML"/>
+          <w:rFonts w:eastAsiaTheme="majorEastAsia"/>
+        </w:rPr>
+        <w:t>requests</w:t>
+      </w:r>
+      <w:proofErr w:type="spellEnd"/>
+      <w:r>
+        <w:t xml:space="preserve"> per inviare richieste HTTP all'API di </w:t>
+      </w:r>
+      <w:proofErr w:type="spellStart"/>
+      <w:r>
+        <w:t>Riak</w:t>
+      </w:r>
+      <w:proofErr w:type="spellEnd"/>
+      <w:r>
+        <w:t xml:space="preserve"> e </w:t>
+      </w:r>
+      <w:proofErr w:type="spellStart"/>
+      <w:r>
+        <w:rPr>
+          <w:rStyle w:val="CodiceHTML"/>
+          <w:rFonts w:eastAsiaTheme="majorEastAsia"/>
+        </w:rPr>
+        <w:t>json</w:t>
+      </w:r>
+      <w:proofErr w:type="spellEnd"/>
+      <w:r>
+        <w:t xml:space="preserve"> per formattare i dati in modo leggibile. La funzione principale, </w:t>
+      </w:r>
+      <w:proofErr w:type="spellStart"/>
+      <w:r>
+        <w:rPr>
+          <w:rStyle w:val="CodiceHTML"/>
+          <w:rFonts w:eastAsiaTheme="majorEastAsia"/>
+        </w:rPr>
+        <w:t>get_random_session_key</w:t>
+      </w:r>
+      <w:proofErr w:type="spellEnd"/>
+      <w:r>
+        <w:t xml:space="preserve">, si connette al database </w:t>
+      </w:r>
+      <w:proofErr w:type="spellStart"/>
+      <w:r>
+        <w:t>Riak</w:t>
+      </w:r>
+      <w:proofErr w:type="spellEnd"/>
+      <w:r>
+        <w:t xml:space="preserve"> utilizzando un URL fornito e richiede tutte le chiavi presenti nel bucket. Se il bucket contiene chiavi, la funzione seleziona una chiave casuale e invia una nuova richiesta per ottenere i dettagli della sessione associata a quella chiave. I dettagli della sessione vengono poi formattati e stampati in modo leggibile.</w:t>
+      </w:r>
+    </w:p>
+    <w:p>
+      <w:pPr>
+        <w:spacing w:before="100" w:beforeAutospacing="1" w:after="100" w:afterAutospacing="1" w:line="240" w:lineRule="auto"/>
+        <w:outlineLvl w:val="2"/>
+        <w:rPr>
+          <w:lang w:eastAsia="it-IT"/>
+        </w:rPr>
+      </w:pPr>
+      <w:proofErr w:type="spellStart"/>
+      <w:r>
+        <w:rPr>
+          <w:rFonts w:ascii="Times New Roman" w:eastAsia="Times New Roman" w:hAnsi="Times New Roman" w:cs="Times New Roman"/>
+          <w:b/>
+          <w:bCs/>
+          <w:kern w:val="0"/>
+          <w:lang w:eastAsia="it-IT"/>
+          <w14:ligatures w14:val="none"/>
+        </w:rPr>
+        <w:t>User_view</w:t>
+      </w:r>
+      <w:proofErr w:type="spellEnd"/>
+      <w:r>
+        <w:rPr>
+          <w:rFonts w:ascii="Times New Roman" w:eastAsia="Times New Roman" w:hAnsi="Times New Roman" w:cs="Times New Roman"/>
+          <w:b/>
+          <w:bCs/>
+          <w:kern w:val="0"/>
+          <w:lang w:eastAsia="it-IT"/>
+          <w14:ligatures w14:val="none"/>
+        </w:rPr>
+        <w:br/>
+      </w:r>
+      <w:r>
+        <w:t xml:space="preserve">Questo codice Python è progettato per recuperare un utente casuale da un database </w:t>
+      </w:r>
+      <w:proofErr w:type="spellStart"/>
+      <w:r>
+        <w:t>MongoDB</w:t>
+      </w:r>
+      <w:proofErr w:type="spellEnd"/>
+      <w:r>
+        <w:t xml:space="preserve"> e stamparne i dettagli in un formato leggibile.</w:t>
+      </w:r>
+      <w:r>
+        <w:br/>
+      </w:r>
+      <w:r>
+        <w:br/>
+      </w:r>
+      <w:r>
+        <w:br/>
+      </w:r>
+      <w:r>
+        <w:rPr>
+          <w:lang w:eastAsia="it-IT"/>
+        </w:rPr>
+        <w:t xml:space="preserve">Script di </w:t>
+      </w:r>
+      <w:r>
+        <w:rPr>
+          <w:lang w:eastAsia="it-IT"/>
+        </w:rPr>
+        <w:t>popolamento</w:t>
+      </w:r>
+      <w:r>
+        <w:rPr>
+          <w:lang w:eastAsia="it-IT"/>
+        </w:rPr>
+        <w:t>:</w:t>
+      </w:r>
+    </w:p>
+    <w:p>
+      <w:pPr>
+        <w:pStyle w:val="NormaleWeb"/>
+        <w:rPr>
+          <w:rFonts w:asciiTheme="minorHAnsi" w:hAnsiTheme="minorHAnsi"/>
+        </w:rPr>
+      </w:pPr>
+      <w:proofErr w:type="spellStart"/>
+      <w:r>
+        <w:rPr>
+          <w:rFonts w:asciiTheme="minorHAnsi" w:hAnsiTheme="minorHAnsi"/>
+          <w:b/>
+          <w:bCs/>
+        </w:rPr>
+        <w:t>generate_inverted_index</w:t>
+      </w:r>
+      <w:proofErr w:type="spellEnd"/>
+      <w:r>
+        <w:rPr>
+          <w:rFonts w:asciiTheme="minorHAnsi" w:hAnsiTheme="minorHAnsi"/>
+          <w:b/>
+          <w:bCs/>
+        </w:rPr>
+        <w:br/>
+      </w:r>
+      <w:r>
+        <w:rPr>
+          <w:rFonts w:asciiTheme="minorHAnsi" w:hAnsiTheme="minorHAnsi"/>
+          <w:b/>
+          <w:bCs/>
+        </w:rPr>
+        <w:br/>
+      </w:r>
+      <w:r>
+        <w:rPr>
+          <w:rFonts w:asciiTheme="minorHAnsi" w:hAnsiTheme="minorHAnsi"/>
+        </w:rPr>
+        <w:t xml:space="preserve">Questo codice Python esegue un'integrazione tra </w:t>
+      </w:r>
+      <w:proofErr w:type="spellStart"/>
+      <w:r>
+        <w:rPr>
+          <w:rFonts w:asciiTheme="minorHAnsi" w:hAnsiTheme="minorHAnsi"/>
+        </w:rPr>
+        <w:t>MongoDB</w:t>
+      </w:r>
+      <w:proofErr w:type="spellEnd"/>
+      <w:r>
+        <w:rPr>
+          <w:rFonts w:asciiTheme="minorHAnsi" w:hAnsiTheme="minorHAnsi"/>
+        </w:rPr>
+        <w:t xml:space="preserve">, Open Library API e </w:t>
+      </w:r>
+      <w:proofErr w:type="spellStart"/>
+      <w:r>
+        <w:rPr>
+          <w:rFonts w:asciiTheme="minorHAnsi" w:hAnsiTheme="minorHAnsi"/>
+        </w:rPr>
+        <w:t>Riak</w:t>
+      </w:r>
+      <w:proofErr w:type="spellEnd"/>
+      <w:r>
+        <w:rPr>
+          <w:rFonts w:asciiTheme="minorHAnsi" w:hAnsiTheme="minorHAnsi"/>
+        </w:rPr>
+        <w:t xml:space="preserve"> per creare e aggiornare un indice invertito basato sugli abstract dei libri</w:t>
+      </w:r>
+      <w:r>
+        <w:rPr>
+          <w:rFonts w:asciiTheme="minorHAnsi" w:hAnsiTheme="minorHAnsi"/>
+        </w:rPr>
+        <w:t>.</w:t>
+      </w:r>
+      <w:r>
+        <w:rPr>
+          <w:rFonts w:asciiTheme="minorHAnsi" w:hAnsiTheme="minorHAnsi"/>
+        </w:rPr>
+        <w:br/>
+      </w:r>
+      <w:r>
+        <w:rPr>
+          <w:rFonts w:asciiTheme="minorHAnsi" w:hAnsiTheme="minorHAnsi"/>
+        </w:rPr>
+        <w:br/>
+      </w:r>
+      <w:r>
+        <w:rPr>
+          <w:rFonts w:asciiTheme="minorHAnsi" w:hAnsiTheme="minorHAnsi"/>
+          <w:b/>
+          <w:bCs/>
+        </w:rPr>
+        <w:t>Aggiornamenti possibili:</w:t>
+      </w:r>
+      <w:r>
+        <w:rPr>
+          <w:rFonts w:asciiTheme="minorHAnsi" w:hAnsiTheme="minorHAnsi"/>
+        </w:rPr>
+        <w:br/>
+      </w:r>
+      <w:r>
+        <w:rPr>
+          <w:rFonts w:asciiTheme="minorHAnsi" w:hAnsiTheme="minorHAnsi"/>
+        </w:rPr>
+        <w:br/>
+        <w:t xml:space="preserve">in alcune versioni di </w:t>
+      </w:r>
+      <w:proofErr w:type="spellStart"/>
+      <w:r>
+        <w:rPr>
+          <w:rFonts w:asciiTheme="minorHAnsi" w:hAnsiTheme="minorHAnsi"/>
+        </w:rPr>
+        <w:t>riak</w:t>
+      </w:r>
+      <w:proofErr w:type="spellEnd"/>
+      <w:r>
+        <w:rPr>
+          <w:rFonts w:asciiTheme="minorHAnsi" w:hAnsiTheme="minorHAnsi"/>
+        </w:rPr>
+        <w:t xml:space="preserve"> con specifici plugin è possibile implementare un </w:t>
+      </w:r>
+      <w:proofErr w:type="spellStart"/>
+      <w:r>
+        <w:rPr>
+          <w:rFonts w:asciiTheme="minorHAnsi" w:hAnsiTheme="minorHAnsi"/>
+        </w:rPr>
+        <w:t>ttl</w:t>
+      </w:r>
+      <w:proofErr w:type="spellEnd"/>
+      <w:r>
+        <w:rPr>
+          <w:rFonts w:asciiTheme="minorHAnsi" w:hAnsiTheme="minorHAnsi"/>
+        </w:rPr>
+        <w:t xml:space="preserve"> per gli elementi dei bucket. Nel nostro specifico caso ciò non era implementabile e avremmo necessitato di un server </w:t>
+      </w:r>
+      <w:proofErr w:type="spellStart"/>
+      <w:r>
+        <w:rPr>
+          <w:rFonts w:asciiTheme="minorHAnsi" w:hAnsiTheme="minorHAnsi"/>
+        </w:rPr>
+        <w:t>python</w:t>
+      </w:r>
+      <w:proofErr w:type="spellEnd"/>
+      <w:r>
+        <w:rPr>
+          <w:rFonts w:asciiTheme="minorHAnsi" w:hAnsiTheme="minorHAnsi"/>
+        </w:rPr>
+        <w:t xml:space="preserve"> che periodicamente controllasse che il </w:t>
+      </w:r>
+      <w:proofErr w:type="spellStart"/>
+      <w:r>
+        <w:rPr>
+          <w:rFonts w:asciiTheme="minorHAnsi" w:hAnsiTheme="minorHAnsi"/>
+        </w:rPr>
+        <w:t>ttl</w:t>
+      </w:r>
+      <w:proofErr w:type="spellEnd"/>
+      <w:r>
+        <w:rPr>
+          <w:rFonts w:asciiTheme="minorHAnsi" w:hAnsiTheme="minorHAnsi"/>
+        </w:rPr>
+        <w:t xml:space="preserve"> fosse scaduto. </w:t>
+      </w:r>
+      <w:r>
+        <w:rPr>
+          <w:rFonts w:asciiTheme="minorHAnsi" w:hAnsiTheme="minorHAnsi"/>
+        </w:rPr>
+        <w:br/>
+        <w:t xml:space="preserve">Se la versione di </w:t>
+      </w:r>
+      <w:proofErr w:type="spellStart"/>
+      <w:r>
+        <w:rPr>
+          <w:rFonts w:asciiTheme="minorHAnsi" w:hAnsiTheme="minorHAnsi"/>
+        </w:rPr>
+        <w:t>riak</w:t>
+      </w:r>
+      <w:proofErr w:type="spellEnd"/>
+      <w:r>
+        <w:rPr>
+          <w:rFonts w:asciiTheme="minorHAnsi" w:hAnsiTheme="minorHAnsi"/>
+        </w:rPr>
+        <w:t xml:space="preserve"> fosse invece compatibile si potrebbe implementare la  parte di codice mancante</w:t>
+      </w:r>
+      <w:r>
+        <w:rPr>
+          <w:rFonts w:asciiTheme="minorHAnsi" w:hAnsiTheme="minorHAnsi"/>
+        </w:rPr>
+        <w:br/>
+      </w:r>
+      <w:r>
+        <w:rPr>
+          <w:rFonts w:asciiTheme="minorHAnsi" w:hAnsiTheme="minorHAnsi"/>
+        </w:rPr>
+        <w:br/>
+      </w:r>
+      <w:r>
+        <w:rPr>
+          <w:rFonts w:asciiTheme="minorHAnsi" w:hAnsiTheme="minorHAnsi"/>
+          <w:b/>
+          <w:bCs/>
+        </w:rPr>
+        <w:t>spiegazione dettagliata</w:t>
+      </w:r>
+      <w:r>
+        <w:rPr>
+          <w:rFonts w:asciiTheme="minorHAnsi" w:hAnsiTheme="minorHAnsi"/>
+          <w:b/>
+          <w:bCs/>
+        </w:rPr>
+        <w:br/>
+      </w:r>
+      <w:r>
+        <w:rPr>
+          <w:rFonts w:asciiTheme="minorHAnsi" w:hAnsiTheme="minorHAnsi"/>
+          <w:b/>
+          <w:bCs/>
+        </w:rPr>
+        <w:br/>
+      </w:r>
+      <w:r>
+        <w:rPr>
+          <w:rFonts w:asciiTheme="minorHAnsi" w:hAnsiTheme="minorHAnsi"/>
+        </w:rPr>
+        <w:t xml:space="preserve">La </w:t>
+      </w:r>
+      <w:r>
+        <w:rPr>
+          <w:rFonts w:asciiTheme="minorHAnsi" w:hAnsiTheme="minorHAnsi"/>
+        </w:rPr>
+        <w:t xml:space="preserve">funzione </w:t>
+      </w:r>
+      <w:proofErr w:type="spellStart"/>
+      <w:r>
+        <w:rPr>
+          <w:rStyle w:val="Enfasigrassetto"/>
+          <w:rFonts w:asciiTheme="minorHAnsi" w:eastAsiaTheme="majorEastAsia" w:hAnsiTheme="minorHAnsi"/>
+          <w:color w:val="747474" w:themeColor="background2" w:themeShade="80"/>
+          <w:sz w:val="20"/>
+          <w:szCs w:val="20"/>
+        </w:rPr>
+        <w:t>get_abstract_from_isbn</w:t>
+      </w:r>
+      <w:proofErr w:type="spellEnd"/>
+      <w:r>
+        <w:rPr>
+          <w:rStyle w:val="Enfasigrassetto"/>
+          <w:rFonts w:asciiTheme="minorHAnsi" w:eastAsiaTheme="majorEastAsia" w:hAnsiTheme="minorHAnsi"/>
+          <w:color w:val="747474" w:themeColor="background2" w:themeShade="80"/>
+        </w:rPr>
+        <w:t xml:space="preserve"> </w:t>
+      </w:r>
+      <w:r>
+        <w:rPr>
+          <w:rFonts w:asciiTheme="minorHAnsi" w:hAnsiTheme="minorHAnsi"/>
+        </w:rPr>
+        <w:t>prende un numero ISBN come input e utilizza l'API di Open Library per recuperare l'abstract del libro associato. La funzione invia una richiesta HTTP GET all'API di Open Library e analizza la risposta JSON per estrarre l'abstract, se disponibile.</w:t>
+      </w:r>
+    </w:p>
+    <w:p>
+      <w:pPr>
+        <w:pStyle w:val="NormaleWeb"/>
+        <w:rPr>
+          <w:rFonts w:asciiTheme="minorHAnsi" w:hAnsiTheme="minorHAnsi"/>
+        </w:rPr>
+      </w:pPr>
+      <w:r>
+        <w:rPr>
+          <w:rFonts w:asciiTheme="minorHAnsi" w:hAnsiTheme="minorHAnsi"/>
+        </w:rPr>
+        <w:t>La</w:t>
+      </w:r>
+      <w:r>
+        <w:rPr>
+          <w:rFonts w:asciiTheme="minorHAnsi" w:hAnsiTheme="minorHAnsi"/>
+        </w:rPr>
+        <w:t xml:space="preserve"> funzione </w:t>
+      </w:r>
+      <w:proofErr w:type="spellStart"/>
+      <w:r>
+        <w:rPr>
+          <w:rStyle w:val="Enfasigrassetto"/>
+          <w:rFonts w:asciiTheme="minorHAnsi" w:eastAsiaTheme="majorEastAsia" w:hAnsiTheme="minorHAnsi"/>
+          <w:color w:val="747474" w:themeColor="background2" w:themeShade="80"/>
+          <w:sz w:val="20"/>
+          <w:szCs w:val="20"/>
+        </w:rPr>
+        <w:t>create_inverted_index</w:t>
+      </w:r>
+      <w:proofErr w:type="spellEnd"/>
+      <w:r>
+        <w:rPr>
+          <w:rStyle w:val="Enfasigrassetto"/>
+          <w:rFonts w:asciiTheme="minorHAnsi" w:eastAsiaTheme="majorEastAsia" w:hAnsiTheme="minorHAnsi"/>
+        </w:rPr>
+        <w:t xml:space="preserve"> </w:t>
+      </w:r>
+      <w:r>
+        <w:rPr>
+          <w:rFonts w:asciiTheme="minorHAnsi" w:hAnsiTheme="minorHAnsi"/>
+        </w:rPr>
+        <w:t xml:space="preserve">invece </w:t>
+      </w:r>
+      <w:r>
+        <w:rPr>
+          <w:rFonts w:asciiTheme="minorHAnsi" w:hAnsiTheme="minorHAnsi"/>
+        </w:rPr>
+        <w:t xml:space="preserve">prende un abstract come input e crea un indice invertito. L'abstract viene tokenizzato, le parole comuni (stop words) vengono rimosse e le parole rimanenti vengono </w:t>
+      </w:r>
+      <w:proofErr w:type="spellStart"/>
+      <w:r>
+        <w:rPr>
+          <w:rFonts w:asciiTheme="minorHAnsi" w:hAnsiTheme="minorHAnsi"/>
+        </w:rPr>
+        <w:t>stemmizzate</w:t>
+      </w:r>
+      <w:proofErr w:type="spellEnd"/>
+      <w:r>
+        <w:rPr>
+          <w:rFonts w:asciiTheme="minorHAnsi" w:hAnsiTheme="minorHAnsi"/>
+        </w:rPr>
+        <w:t xml:space="preserve"> utilizzando Porter </w:t>
+      </w:r>
+      <w:proofErr w:type="spellStart"/>
+      <w:r>
+        <w:rPr>
+          <w:rFonts w:asciiTheme="minorHAnsi" w:hAnsiTheme="minorHAnsi"/>
+        </w:rPr>
+        <w:t>Stemmer</w:t>
+      </w:r>
+      <w:proofErr w:type="spellEnd"/>
+      <w:r>
+        <w:rPr>
+          <w:rFonts w:asciiTheme="minorHAnsi" w:hAnsiTheme="minorHAnsi"/>
+        </w:rPr>
+        <w:t>. L'indice invertito viene creato come un dizionario che associa ogni parola alla posizione in cui appare nell'abstract.</w:t>
+      </w:r>
+    </w:p>
+    <w:p>
+      <w:pPr>
+        <w:pStyle w:val="NormaleWeb"/>
+        <w:rPr>
+          <w:rFonts w:asciiTheme="minorHAnsi" w:hAnsiTheme="minorHAnsi"/>
+        </w:rPr>
+      </w:pPr>
+      <w:r>
+        <w:rPr>
+          <w:rFonts w:asciiTheme="minorHAnsi" w:hAnsiTheme="minorHAnsi"/>
+        </w:rPr>
+        <w:t>La</w:t>
+      </w:r>
+      <w:r>
+        <w:rPr>
+          <w:rFonts w:asciiTheme="minorHAnsi" w:hAnsiTheme="minorHAnsi"/>
+        </w:rPr>
+        <w:t xml:space="preserve"> funzione </w:t>
+      </w:r>
+      <w:proofErr w:type="spellStart"/>
+      <w:r>
+        <w:rPr>
+          <w:rStyle w:val="Enfasigrassetto"/>
+          <w:rFonts w:asciiTheme="minorHAnsi" w:eastAsiaTheme="majorEastAsia" w:hAnsiTheme="minorHAnsi"/>
+          <w:color w:val="747474" w:themeColor="background2" w:themeShade="80"/>
+          <w:sz w:val="20"/>
+          <w:szCs w:val="20"/>
+        </w:rPr>
+        <w:t>update</w:t>
+      </w:r>
+      <w:r>
+        <w:rPr>
+          <w:rStyle w:val="Enfasigrassetto"/>
+          <w:rFonts w:asciiTheme="minorHAnsi" w:eastAsiaTheme="majorEastAsia" w:hAnsiTheme="minorHAnsi"/>
+          <w:color w:val="747474" w:themeColor="background2" w:themeShade="80"/>
+          <w:sz w:val="20"/>
+          <w:szCs w:val="20"/>
+        </w:rPr>
+        <w:t>_inverted_index</w:t>
+      </w:r>
+      <w:proofErr w:type="spellEnd"/>
+      <w:r>
+        <w:rPr>
+          <w:rStyle w:val="Enfasigrassetto"/>
+          <w:rFonts w:asciiTheme="minorHAnsi" w:eastAsiaTheme="majorEastAsia" w:hAnsiTheme="minorHAnsi"/>
+        </w:rPr>
+        <w:t xml:space="preserve"> </w:t>
+      </w:r>
+      <w:r>
+        <w:rPr>
+          <w:rFonts w:asciiTheme="minorHAnsi" w:hAnsiTheme="minorHAnsi"/>
+        </w:rPr>
+        <w:t xml:space="preserve">aggiorna l'indice invertito in </w:t>
+      </w:r>
+      <w:proofErr w:type="spellStart"/>
+      <w:r>
+        <w:rPr>
+          <w:rFonts w:asciiTheme="minorHAnsi" w:hAnsiTheme="minorHAnsi"/>
+        </w:rPr>
+        <w:t>Riak</w:t>
+      </w:r>
+      <w:proofErr w:type="spellEnd"/>
+      <w:r>
+        <w:rPr>
+          <w:rFonts w:asciiTheme="minorHAnsi" w:hAnsiTheme="minorHAnsi"/>
+        </w:rPr>
+        <w:t xml:space="preserve"> per una determinata parola. Verifica se un documento per la parola esiste già in </w:t>
+      </w:r>
+      <w:proofErr w:type="spellStart"/>
+      <w:r>
+        <w:rPr>
+          <w:rFonts w:asciiTheme="minorHAnsi" w:hAnsiTheme="minorHAnsi"/>
+        </w:rPr>
+        <w:t>Riak</w:t>
+      </w:r>
+      <w:proofErr w:type="spellEnd"/>
+      <w:r>
+        <w:rPr>
+          <w:rFonts w:asciiTheme="minorHAnsi" w:hAnsiTheme="minorHAnsi"/>
+        </w:rPr>
+        <w:t>; se esiste, aggiorna la lista di ISBN associati alla parola, altrimenti crea un nuovo documento con l'ISBN fornito.</w:t>
+      </w:r>
+      <w:r>
+        <w:rPr>
+          <w:rFonts w:asciiTheme="minorHAnsi" w:hAnsiTheme="minorHAnsi"/>
+        </w:rPr>
+        <w:br/>
+      </w:r>
+      <w:r>
+        <w:rPr>
+          <w:rFonts w:asciiTheme="minorHAnsi" w:hAnsiTheme="minorHAnsi"/>
+        </w:rPr>
+        <w:br/>
+      </w:r>
+    </w:p>
+    <w:p>
+      <w:pPr>
+        <w:pStyle w:val="NormaleWeb"/>
+      </w:pPr>
+      <w:proofErr w:type="spellStart"/>
+      <w:r>
+        <w:rPr>
+          <w:rFonts w:asciiTheme="minorHAnsi" w:hAnsiTheme="minorHAnsi"/>
+          <w:b/>
+          <w:bCs/>
+        </w:rPr>
+        <w:t>populate</w:t>
+      </w:r>
+      <w:proofErr w:type="spellEnd"/>
+      <w:r>
+        <w:rPr>
+          <w:rFonts w:asciiTheme="minorHAnsi" w:hAnsiTheme="minorHAnsi"/>
+          <w:b/>
+          <w:bCs/>
+        </w:rPr>
+        <w:t xml:space="preserve"> </w:t>
+      </w:r>
+      <w:proofErr w:type="spellStart"/>
+      <w:r>
+        <w:rPr>
+          <w:rFonts w:asciiTheme="minorHAnsi" w:hAnsiTheme="minorHAnsi"/>
+          <w:b/>
+          <w:bCs/>
+        </w:rPr>
+        <w:t>sessions_riak</w:t>
+      </w:r>
+      <w:proofErr w:type="spellEnd"/>
+      <w:r>
+        <w:rPr>
+          <w:b/>
+          <w:bCs/>
+        </w:rPr>
+        <w:br/>
+      </w:r>
+      <w:r>
+        <w:rPr>
+          <w:b/>
+          <w:bCs/>
+        </w:rPr>
+        <w:br/>
+      </w:r>
+      <w:r>
+        <w:t xml:space="preserve">Questo codice Python è progettato per simulare la creazione e il salvataggio di sessioni utente, utilizzando </w:t>
+      </w:r>
+      <w:proofErr w:type="spellStart"/>
+      <w:r>
+        <w:t>MongoDB</w:t>
+      </w:r>
+      <w:proofErr w:type="spellEnd"/>
+      <w:r>
+        <w:t xml:space="preserve"> per recuperare gli utenti e i libri, e </w:t>
+      </w:r>
+      <w:proofErr w:type="spellStart"/>
+      <w:r>
+        <w:t>Riak</w:t>
+      </w:r>
+      <w:proofErr w:type="spellEnd"/>
+      <w:r>
+        <w:t xml:space="preserve"> per salvare le sessioni.</w:t>
+      </w:r>
+      <w:r>
+        <w:br/>
+      </w:r>
+      <w:r>
+        <w:lastRenderedPageBreak/>
+        <w:br/>
+      </w:r>
+      <w:r>
+        <w:rPr>
+          <w:b/>
+          <w:bCs/>
+        </w:rPr>
+        <w:t>Spiegazione dettagliata</w:t>
+      </w:r>
+      <w:r>
+        <w:br/>
+      </w:r>
+      <w:r>
+        <w:br/>
+        <w:t xml:space="preserve">La </w:t>
+      </w:r>
+      <w:r>
+        <w:t xml:space="preserve">funzione </w:t>
+      </w:r>
+      <w:proofErr w:type="spellStart"/>
+      <w:r>
+        <w:rPr>
+          <w:color w:val="747474" w:themeColor="background2" w:themeShade="80"/>
+          <w:sz w:val="20"/>
+          <w:szCs w:val="20"/>
+        </w:rPr>
+        <w:t>get_mongo_client</w:t>
+      </w:r>
+      <w:proofErr w:type="spellEnd"/>
+      <w:r>
+        <w:rPr>
+          <w:color w:val="747474" w:themeColor="background2" w:themeShade="80"/>
+        </w:rPr>
+        <w:t xml:space="preserve"> </w:t>
+      </w:r>
+      <w:r>
+        <w:t xml:space="preserve">configura e restituisce un client </w:t>
+      </w:r>
+      <w:proofErr w:type="spellStart"/>
+      <w:r>
+        <w:t>MongoDB</w:t>
+      </w:r>
+      <w:proofErr w:type="spellEnd"/>
+      <w:r>
+        <w:t>.</w:t>
+      </w:r>
+      <w:r>
+        <w:br/>
+      </w:r>
+      <w:r>
+        <w:br/>
+        <w:t xml:space="preserve">la funzione </w:t>
+      </w:r>
+      <w:proofErr w:type="spellStart"/>
+      <w:r>
+        <w:rPr>
+          <w:color w:val="747474" w:themeColor="background2" w:themeShade="80"/>
+          <w:sz w:val="20"/>
+          <w:szCs w:val="20"/>
+        </w:rPr>
+        <w:t>fetch_random_user_ids</w:t>
+      </w:r>
+      <w:proofErr w:type="spellEnd"/>
+      <w:r>
+        <w:rPr>
+          <w:color w:val="747474" w:themeColor="background2" w:themeShade="80"/>
+          <w:sz w:val="20"/>
+          <w:szCs w:val="20"/>
+        </w:rPr>
+        <w:t xml:space="preserve"> </w:t>
+      </w:r>
+      <w:r>
+        <w:t xml:space="preserve">recupera un numero casuale di </w:t>
+      </w:r>
+      <w:proofErr w:type="spellStart"/>
+      <w:r>
+        <w:rPr>
+          <w:rStyle w:val="CodiceHTML"/>
+          <w:rFonts w:eastAsiaTheme="majorEastAsia"/>
+        </w:rPr>
+        <w:t>user_id</w:t>
+      </w:r>
+      <w:proofErr w:type="spellEnd"/>
+      <w:r>
+        <w:t xml:space="preserve"> dal database </w:t>
+      </w:r>
+      <w:proofErr w:type="spellStart"/>
+      <w:r>
+        <w:t>MongoDB</w:t>
+      </w:r>
+      <w:proofErr w:type="spellEnd"/>
+      <w:r>
+        <w:t xml:space="preserve">. Si connette al database e alla collezione specificati, estrae tutti gli </w:t>
+      </w:r>
+      <w:r>
+        <w:rPr>
+          <w:rStyle w:val="CodiceHTML"/>
+          <w:rFonts w:eastAsiaTheme="majorEastAsia"/>
+        </w:rPr>
+        <w:t>_id</w:t>
+      </w:r>
+      <w:r>
+        <w:t xml:space="preserve"> degli utenti e ne seleziona casualmente un certo numero (definito da </w:t>
+      </w:r>
+      <w:proofErr w:type="spellStart"/>
+      <w:r>
+        <w:rPr>
+          <w:rStyle w:val="CodiceHTML"/>
+          <w:rFonts w:eastAsiaTheme="majorEastAsia"/>
+        </w:rPr>
+        <w:t>count</w:t>
+      </w:r>
+      <w:proofErr w:type="spellEnd"/>
+      <w:r>
+        <w:t>).</w:t>
+      </w:r>
+      <w:r>
+        <w:br/>
+      </w:r>
+      <w:r>
+        <w:br/>
+        <w:t xml:space="preserve">La funzione </w:t>
+      </w:r>
+      <w:proofErr w:type="spellStart"/>
+      <w:r>
+        <w:rPr>
+          <w:rStyle w:val="CodiceHTML"/>
+          <w:rFonts w:eastAsiaTheme="majorEastAsia"/>
+        </w:rPr>
+        <w:t>fetch_random_books</w:t>
+      </w:r>
+      <w:proofErr w:type="spellEnd"/>
+      <w:r>
+        <w:t xml:space="preserve"> recupera un numero casuale di libri dal database </w:t>
+      </w:r>
+      <w:proofErr w:type="spellStart"/>
+      <w:r>
+        <w:t>MongoDB</w:t>
+      </w:r>
+      <w:proofErr w:type="spellEnd"/>
+      <w:r>
+        <w:t xml:space="preserve">. Simile alla funzione per gli utenti, estrae tutti gli </w:t>
+      </w:r>
+      <w:r>
+        <w:rPr>
+          <w:rStyle w:val="CodiceHTML"/>
+          <w:rFonts w:eastAsiaTheme="majorEastAsia"/>
+        </w:rPr>
+        <w:t>_id</w:t>
+      </w:r>
+      <w:r>
+        <w:t xml:space="preserve"> dei libri e ne seleziona un numero casuale compreso tra 1 e </w:t>
+      </w:r>
+      <w:proofErr w:type="spellStart"/>
+      <w:r>
+        <w:rPr>
+          <w:rStyle w:val="CodiceHTML"/>
+          <w:rFonts w:eastAsiaTheme="majorEastAsia"/>
+        </w:rPr>
+        <w:t>max_books</w:t>
+      </w:r>
+      <w:proofErr w:type="spellEnd"/>
+      <w:r>
+        <w:t>. Anche qui, se la collezione è vuota, solleva un'eccezione.</w:t>
+      </w:r>
+      <w:r>
+        <w:br/>
+      </w:r>
+      <w:r>
+        <w:br/>
+      </w:r>
+      <w:proofErr w:type="spellStart"/>
+      <w:r>
+        <w:rPr>
+          <w:b/>
+          <w:bCs/>
+          <w:color w:val="747474" w:themeColor="background2" w:themeShade="80"/>
+          <w:sz w:val="20"/>
+          <w:szCs w:val="20"/>
+        </w:rPr>
+        <w:t>save_session_to_riak</w:t>
+      </w:r>
+      <w:proofErr w:type="spellEnd"/>
+      <w:r>
+        <w:rPr>
+          <w:color w:val="747474" w:themeColor="background2" w:themeShade="80"/>
+        </w:rPr>
+        <w:t xml:space="preserve"> </w:t>
+      </w:r>
+      <w:r>
+        <w:t xml:space="preserve">salva una sessione in </w:t>
+      </w:r>
+      <w:proofErr w:type="spellStart"/>
+      <w:r>
+        <w:t>Riak</w:t>
+      </w:r>
+      <w:proofErr w:type="spellEnd"/>
+      <w:r>
+        <w:t xml:space="preserve"> utilizzando una richiesta HTTP POST. Genera un </w:t>
+      </w:r>
+      <w:proofErr w:type="spellStart"/>
+      <w:r>
+        <w:rPr>
+          <w:rStyle w:val="CodiceHTML"/>
+          <w:rFonts w:eastAsiaTheme="majorEastAsia"/>
+        </w:rPr>
+        <w:t>session_id</w:t>
+      </w:r>
+      <w:proofErr w:type="spellEnd"/>
+      <w:r>
+        <w:t xml:space="preserve"> basato su </w:t>
+      </w:r>
+      <w:proofErr w:type="spellStart"/>
+      <w:r>
+        <w:rPr>
+          <w:rStyle w:val="CodiceHTML"/>
+          <w:rFonts w:eastAsiaTheme="majorEastAsia"/>
+        </w:rPr>
+        <w:t>user_id</w:t>
+      </w:r>
+      <w:proofErr w:type="spellEnd"/>
+      <w:r>
+        <w:t>, prepara i dati della sessione e invia la richiesta. Se la richiesta ha successo, stampa una conferma; altrimenti, stampa un messaggio di errore.</w:t>
+      </w:r>
+      <w:r>
+        <w:br/>
+      </w:r>
+      <w:r>
+        <w:br/>
+      </w:r>
+      <w:r>
+        <w:rPr>
+          <w:b/>
+          <w:bCs/>
+          <w:sz w:val="27"/>
+          <w:szCs w:val="27"/>
+        </w:rPr>
+        <w:t xml:space="preserve">Funzione </w:t>
+      </w:r>
+      <w:proofErr w:type="spellStart"/>
+      <w:r>
+        <w:rPr>
+          <w:rFonts w:ascii="Courier New" w:hAnsi="Courier New" w:cs="Courier New"/>
+          <w:b/>
+          <w:bCs/>
+          <w:sz w:val="20"/>
+          <w:szCs w:val="20"/>
+        </w:rPr>
+        <w:t>simulate_sessions</w:t>
+      </w:r>
+      <w:proofErr w:type="spellEnd"/>
+    </w:p>
+    <w:p>
+      <w:pPr>
+        <w:spacing w:before="100" w:beforeAutospacing="1" w:after="100" w:afterAutospacing="1" w:line="240" w:lineRule="auto"/>
+        <w:rPr>
+          <w:rFonts w:ascii="Times New Roman" w:eastAsia="Times New Roman" w:hAnsi="Times New Roman" w:cs="Times New Roman"/>
+          <w:kern w:val="0"/>
+          <w:lang w:eastAsia="it-IT"/>
+          <w14:ligatures w14:val="none"/>
+        </w:rPr>
+      </w:pPr>
+      <w:r>
+        <w:rPr>
+          <w:rFonts w:ascii="Times New Roman" w:eastAsia="Times New Roman" w:hAnsi="Times New Roman" w:cs="Times New Roman"/>
+          <w:kern w:val="0"/>
+          <w:lang w:eastAsia="it-IT"/>
+          <w14:ligatures w14:val="none"/>
+        </w:rPr>
+        <w:t>Questa funzione è il cuore del programma. Esegue i seguenti passaggi:</w:t>
       </w:r>
     </w:p>
     <w:p>
       <w:pPr>
         <w:numPr>
           <w:ilvl w:val="0"/>
-          <w:numId w:val="8"/>
+          <w:numId w:val="19"/>
         </w:numPr>
         <w:spacing w:before="100" w:beforeAutospacing="1" w:after="100" w:afterAutospacing="1" w:line="240" w:lineRule="auto"/>
         <w:rPr>
@@ -3462,14 +5230,34 @@
           <w:lang w:eastAsia="it-IT"/>
           <w14:ligatures w14:val="none"/>
         </w:rPr>
-        <w:t>Query per l'inserimento di dati</w:t>
+        <w:t xml:space="preserve">Configura il client </w:t>
+      </w:r>
+      <w:proofErr w:type="spellStart"/>
+      <w:r>
+        <w:rPr>
+          <w:rFonts w:ascii="Times New Roman" w:eastAsia="Times New Roman" w:hAnsi="Times New Roman" w:cs="Times New Roman"/>
+          <w:kern w:val="0"/>
+          <w:lang w:eastAsia="it-IT"/>
+          <w14:ligatures w14:val="none"/>
+        </w:rPr>
+        <w:t>MongoDB</w:t>
+      </w:r>
+      <w:proofErr w:type="spellEnd"/>
+      <w:r>
+        <w:rPr>
+          <w:rFonts w:ascii="Times New Roman" w:eastAsia="Times New Roman" w:hAnsi="Times New Roman" w:cs="Times New Roman"/>
+          <w:kern w:val="0"/>
+          <w:lang w:eastAsia="it-IT"/>
+          <w14:ligatures w14:val="none"/>
+        </w:rPr>
+        <w:t>.</w:t>
       </w:r>
     </w:p>
     <w:p>
       <w:pPr>
         <w:numPr>
           <w:ilvl w:val="0"/>
-          <w:numId w:val="8"/>
+          <w:numId w:val="19"/>
         </w:numPr>
         <w:spacing w:before="100" w:beforeAutospacing="1" w:after="100" w:afterAutospacing="1" w:line="240" w:lineRule="auto"/>
         <w:rPr>
@@ -3486,14 +5274,34 @@
           <w:lang w:eastAsia="it-IT"/>
           <w14:ligatures w14:val="none"/>
         </w:rPr>
-        <w:t>Query per l'aggiornamento e la cancellazione di dati</w:t>
+        <w:t xml:space="preserve">Imposta l'URL del bucket </w:t>
+      </w:r>
+      <w:proofErr w:type="spellStart"/>
+      <w:r>
+        <w:rPr>
+          <w:rFonts w:ascii="Times New Roman" w:eastAsia="Times New Roman" w:hAnsi="Times New Roman" w:cs="Times New Roman"/>
+          <w:kern w:val="0"/>
+          <w:lang w:eastAsia="it-IT"/>
+          <w14:ligatures w14:val="none"/>
+        </w:rPr>
+        <w:t>Riak</w:t>
+      </w:r>
+      <w:proofErr w:type="spellEnd"/>
+      <w:r>
+        <w:rPr>
+          <w:rFonts w:ascii="Times New Roman" w:eastAsia="Times New Roman" w:hAnsi="Times New Roman" w:cs="Times New Roman"/>
+          <w:kern w:val="0"/>
+          <w:lang w:eastAsia="it-IT"/>
+          <w14:ligatures w14:val="none"/>
+        </w:rPr>
+        <w:t xml:space="preserve"> e il TTL per le sessioni.</w:t>
       </w:r>
     </w:p>
     <w:p>
       <w:pPr>
         <w:numPr>
           <w:ilvl w:val="0"/>
-          <w:numId w:val="8"/>
+          <w:numId w:val="19"/>
         </w:numPr>
         <w:spacing w:before="100" w:beforeAutospacing="1" w:after="100" w:afterAutospacing="1" w:line="240" w:lineRule="auto"/>
         <w:rPr>
@@ -3510,7 +5318,923 @@
           <w:lang w:eastAsia="it-IT"/>
           <w14:ligatures w14:val="none"/>
         </w:rPr>
-        <w:t>Query per la ricerca e il recupero di dati</w:t>
+        <w:t xml:space="preserve">Imposta il TTL per il bucket chiamando </w:t>
+      </w:r>
+      <w:proofErr w:type="spellStart"/>
+      <w:r>
+        <w:rPr>
+          <w:rFonts w:ascii="Courier New" w:eastAsia="Times New Roman" w:hAnsi="Courier New" w:cs="Courier New"/>
+          <w:kern w:val="0"/>
+          <w:sz w:val="20"/>
+          <w:szCs w:val="20"/>
+          <w:lang w:eastAsia="it-IT"/>
+          <w14:ligatures w14:val="none"/>
+        </w:rPr>
+        <w:t>set_bucket_ttl</w:t>
+      </w:r>
+      <w:proofErr w:type="spellEnd"/>
+      <w:r>
+        <w:rPr>
+          <w:rFonts w:ascii="Times New Roman" w:eastAsia="Times New Roman" w:hAnsi="Times New Roman" w:cs="Times New Roman"/>
+          <w:kern w:val="0"/>
+          <w:lang w:eastAsia="it-IT"/>
+          <w14:ligatures w14:val="none"/>
+        </w:rPr>
+        <w:t>.</w:t>
+      </w:r>
+    </w:p>
+    <w:p>
+      <w:pPr>
+        <w:numPr>
+          <w:ilvl w:val="0"/>
+          <w:numId w:val="19"/>
+        </w:numPr>
+        <w:spacing w:before="100" w:beforeAutospacing="1" w:after="100" w:afterAutospacing="1" w:line="240" w:lineRule="auto"/>
+        <w:rPr>
+          <w:rFonts w:ascii="Times New Roman" w:eastAsia="Times New Roman" w:hAnsi="Times New Roman" w:cs="Times New Roman"/>
+          <w:kern w:val="0"/>
+          <w:lang w:eastAsia="it-IT"/>
+          <w14:ligatures w14:val="none"/>
+        </w:rPr>
+      </w:pPr>
+      <w:r>
+        <w:rPr>
+          <w:rFonts w:ascii="Times New Roman" w:eastAsia="Times New Roman" w:hAnsi="Times New Roman" w:cs="Times New Roman"/>
+          <w:kern w:val="0"/>
+          <w:lang w:eastAsia="it-IT"/>
+          <w14:ligatures w14:val="none"/>
+        </w:rPr>
+        <w:t>Definisce il numero di sessioni da creare.</w:t>
+      </w:r>
+    </w:p>
+    <w:p>
+      <w:pPr>
+        <w:numPr>
+          <w:ilvl w:val="0"/>
+          <w:numId w:val="19"/>
+        </w:numPr>
+        <w:spacing w:before="100" w:beforeAutospacing="1" w:after="100" w:afterAutospacing="1" w:line="240" w:lineRule="auto"/>
+        <w:rPr>
+          <w:rFonts w:ascii="Times New Roman" w:eastAsia="Times New Roman" w:hAnsi="Times New Roman" w:cs="Times New Roman"/>
+          <w:kern w:val="0"/>
+          <w:lang w:eastAsia="it-IT"/>
+          <w14:ligatures w14:val="none"/>
+        </w:rPr>
+      </w:pPr>
+      <w:r>
+        <w:rPr>
+          <w:rFonts w:ascii="Times New Roman" w:eastAsia="Times New Roman" w:hAnsi="Times New Roman" w:cs="Times New Roman"/>
+          <w:kern w:val="0"/>
+          <w:lang w:eastAsia="it-IT"/>
+          <w14:ligatures w14:val="none"/>
+        </w:rPr>
+        <w:t>Per ogni sessione da creare:</w:t>
+      </w:r>
+    </w:p>
+    <w:p>
+      <w:pPr>
+        <w:numPr>
+          <w:ilvl w:val="1"/>
+          <w:numId w:val="19"/>
+        </w:numPr>
+        <w:spacing w:before="100" w:beforeAutospacing="1" w:after="100" w:afterAutospacing="1" w:line="240" w:lineRule="auto"/>
+        <w:rPr>
+          <w:rFonts w:ascii="Times New Roman" w:eastAsia="Times New Roman" w:hAnsi="Times New Roman" w:cs="Times New Roman"/>
+          <w:kern w:val="0"/>
+          <w:lang w:eastAsia="it-IT"/>
+          <w14:ligatures w14:val="none"/>
+        </w:rPr>
+      </w:pPr>
+      <w:r>
+        <w:rPr>
+          <w:rFonts w:ascii="Times New Roman" w:eastAsia="Times New Roman" w:hAnsi="Times New Roman" w:cs="Times New Roman"/>
+          <w:kern w:val="0"/>
+          <w:lang w:eastAsia="it-IT"/>
+          <w14:ligatures w14:val="none"/>
+        </w:rPr>
+        <w:t xml:space="preserve">Recupera un </w:t>
+      </w:r>
+      <w:proofErr w:type="spellStart"/>
+      <w:r>
+        <w:rPr>
+          <w:rFonts w:ascii="Courier New" w:eastAsia="Times New Roman" w:hAnsi="Courier New" w:cs="Courier New"/>
+          <w:kern w:val="0"/>
+          <w:sz w:val="20"/>
+          <w:szCs w:val="20"/>
+          <w:lang w:eastAsia="it-IT"/>
+          <w14:ligatures w14:val="none"/>
+        </w:rPr>
+        <w:t>user_id</w:t>
+      </w:r>
+      <w:proofErr w:type="spellEnd"/>
+      <w:r>
+        <w:rPr>
+          <w:rFonts w:ascii="Times New Roman" w:eastAsia="Times New Roman" w:hAnsi="Times New Roman" w:cs="Times New Roman"/>
+          <w:kern w:val="0"/>
+          <w:lang w:eastAsia="it-IT"/>
+          <w14:ligatures w14:val="none"/>
+        </w:rPr>
+        <w:t xml:space="preserve"> casuale da </w:t>
+      </w:r>
+      <w:proofErr w:type="spellStart"/>
+      <w:r>
+        <w:rPr>
+          <w:rFonts w:ascii="Times New Roman" w:eastAsia="Times New Roman" w:hAnsi="Times New Roman" w:cs="Times New Roman"/>
+          <w:kern w:val="0"/>
+          <w:lang w:eastAsia="it-IT"/>
+          <w14:ligatures w14:val="none"/>
+        </w:rPr>
+        <w:t>MongoDB</w:t>
+      </w:r>
+      <w:proofErr w:type="spellEnd"/>
+      <w:r>
+        <w:rPr>
+          <w:rFonts w:ascii="Times New Roman" w:eastAsia="Times New Roman" w:hAnsi="Times New Roman" w:cs="Times New Roman"/>
+          <w:kern w:val="0"/>
+          <w:lang w:eastAsia="it-IT"/>
+          <w14:ligatures w14:val="none"/>
+        </w:rPr>
+        <w:t>.</w:t>
+      </w:r>
+    </w:p>
+    <w:p>
+      <w:pPr>
+        <w:numPr>
+          <w:ilvl w:val="1"/>
+          <w:numId w:val="19"/>
+        </w:numPr>
+        <w:spacing w:before="100" w:beforeAutospacing="1" w:after="100" w:afterAutospacing="1" w:line="240" w:lineRule="auto"/>
+        <w:rPr>
+          <w:rFonts w:ascii="Times New Roman" w:eastAsia="Times New Roman" w:hAnsi="Times New Roman" w:cs="Times New Roman"/>
+          <w:kern w:val="0"/>
+          <w:lang w:eastAsia="it-IT"/>
+          <w14:ligatures w14:val="none"/>
+        </w:rPr>
+      </w:pPr>
+      <w:r>
+        <w:rPr>
+          <w:rFonts w:ascii="Times New Roman" w:eastAsia="Times New Roman" w:hAnsi="Times New Roman" w:cs="Times New Roman"/>
+          <w:kern w:val="0"/>
+          <w:lang w:eastAsia="it-IT"/>
+          <w14:ligatures w14:val="none"/>
+        </w:rPr>
+        <w:t xml:space="preserve">Recupera un numero casuale di libri (massimo 5) da </w:t>
+      </w:r>
+      <w:proofErr w:type="spellStart"/>
+      <w:r>
+        <w:rPr>
+          <w:rFonts w:ascii="Times New Roman" w:eastAsia="Times New Roman" w:hAnsi="Times New Roman" w:cs="Times New Roman"/>
+          <w:kern w:val="0"/>
+          <w:lang w:eastAsia="it-IT"/>
+          <w14:ligatures w14:val="none"/>
+        </w:rPr>
+        <w:t>MongoDB</w:t>
+      </w:r>
+      <w:proofErr w:type="spellEnd"/>
+      <w:r>
+        <w:rPr>
+          <w:rFonts w:ascii="Times New Roman" w:eastAsia="Times New Roman" w:hAnsi="Times New Roman" w:cs="Times New Roman"/>
+          <w:kern w:val="0"/>
+          <w:lang w:eastAsia="it-IT"/>
+          <w14:ligatures w14:val="none"/>
+        </w:rPr>
+        <w:t>.</w:t>
+      </w:r>
+    </w:p>
+    <w:p>
+      <w:pPr>
+        <w:numPr>
+          <w:ilvl w:val="1"/>
+          <w:numId w:val="19"/>
+        </w:numPr>
+        <w:spacing w:before="100" w:beforeAutospacing="1" w:after="100" w:afterAutospacing="1" w:line="240" w:lineRule="auto"/>
+        <w:rPr>
+          <w:rFonts w:ascii="Times New Roman" w:eastAsia="Times New Roman" w:hAnsi="Times New Roman" w:cs="Times New Roman"/>
+          <w:kern w:val="0"/>
+          <w:lang w:eastAsia="it-IT"/>
+          <w14:ligatures w14:val="none"/>
+        </w:rPr>
+      </w:pPr>
+      <w:r>
+        <w:rPr>
+          <w:rFonts w:ascii="Times New Roman" w:eastAsia="Times New Roman" w:hAnsi="Times New Roman" w:cs="Times New Roman"/>
+          <w:kern w:val="0"/>
+          <w:lang w:eastAsia="it-IT"/>
+          <w14:ligatures w14:val="none"/>
+        </w:rPr>
+        <w:t>Crea i dati della sessione, includendo l'ID utente, l'ora di login, l'ultima attività e le preferenze.</w:t>
+      </w:r>
+    </w:p>
+    <w:p>
+      <w:pPr>
+        <w:numPr>
+          <w:ilvl w:val="1"/>
+          <w:numId w:val="19"/>
+        </w:numPr>
+        <w:spacing w:before="100" w:beforeAutospacing="1" w:after="100" w:afterAutospacing="1" w:line="240" w:lineRule="auto"/>
+        <w:rPr>
+          <w:rFonts w:ascii="Times New Roman" w:eastAsia="Times New Roman" w:hAnsi="Times New Roman" w:cs="Times New Roman"/>
+          <w:kern w:val="0"/>
+          <w:lang w:eastAsia="it-IT"/>
+          <w14:ligatures w14:val="none"/>
+        </w:rPr>
+      </w:pPr>
+      <w:r>
+        <w:rPr>
+          <w:rFonts w:ascii="Times New Roman" w:eastAsia="Times New Roman" w:hAnsi="Times New Roman" w:cs="Times New Roman"/>
+          <w:kern w:val="0"/>
+          <w:lang w:eastAsia="it-IT"/>
+          <w14:ligatures w14:val="none"/>
+        </w:rPr>
+        <w:t xml:space="preserve">Salva la sessione simulata in </w:t>
+      </w:r>
+      <w:proofErr w:type="spellStart"/>
+      <w:r>
+        <w:rPr>
+          <w:rFonts w:ascii="Times New Roman" w:eastAsia="Times New Roman" w:hAnsi="Times New Roman" w:cs="Times New Roman"/>
+          <w:kern w:val="0"/>
+          <w:lang w:eastAsia="it-IT"/>
+          <w14:ligatures w14:val="none"/>
+        </w:rPr>
+        <w:t>Riak</w:t>
+      </w:r>
+      <w:proofErr w:type="spellEnd"/>
+      <w:r>
+        <w:rPr>
+          <w:rFonts w:ascii="Times New Roman" w:eastAsia="Times New Roman" w:hAnsi="Times New Roman" w:cs="Times New Roman"/>
+          <w:kern w:val="0"/>
+          <w:lang w:eastAsia="it-IT"/>
+          <w14:ligatures w14:val="none"/>
+        </w:rPr>
+        <w:t xml:space="preserve"> utilizzando </w:t>
+      </w:r>
+      <w:proofErr w:type="spellStart"/>
+      <w:r>
+        <w:rPr>
+          <w:rFonts w:ascii="Courier New" w:eastAsia="Times New Roman" w:hAnsi="Courier New" w:cs="Courier New"/>
+          <w:kern w:val="0"/>
+          <w:sz w:val="20"/>
+          <w:szCs w:val="20"/>
+          <w:lang w:eastAsia="it-IT"/>
+          <w14:ligatures w14:val="none"/>
+        </w:rPr>
+        <w:t>save_session_to_riak</w:t>
+      </w:r>
+      <w:proofErr w:type="spellEnd"/>
+      <w:r>
+        <w:rPr>
+          <w:rFonts w:ascii="Times New Roman" w:eastAsia="Times New Roman" w:hAnsi="Times New Roman" w:cs="Times New Roman"/>
+          <w:kern w:val="0"/>
+          <w:lang w:eastAsia="it-IT"/>
+          <w14:ligatures w14:val="none"/>
+        </w:rPr>
+        <w:t>.</w:t>
+      </w:r>
+    </w:p>
+    <w:p>
+      <w:pPr>
+        <w:pStyle w:val="NormaleWeb"/>
+        <w:rPr>
+          <w:rFonts w:asciiTheme="minorHAnsi" w:hAnsiTheme="minorHAnsi"/>
+        </w:rPr>
+      </w:pPr>
+      <w:r>
+        <w:br/>
+      </w:r>
+    </w:p>
+    <w:p>
+      <w:pPr>
+        <w:spacing w:before="100" w:beforeAutospacing="1" w:after="100" w:afterAutospacing="1" w:line="240" w:lineRule="auto"/>
+        <w:outlineLvl w:val="2"/>
+        <w:rPr>
+          <w:rFonts w:eastAsia="Times New Roman" w:cs="Times New Roman"/>
+          <w:b/>
+          <w:bCs/>
+          <w:color w:val="7F7F7F" w:themeColor="text1" w:themeTint="80"/>
+          <w:kern w:val="0"/>
+          <w:lang w:eastAsia="it-IT"/>
+          <w14:ligatures w14:val="none"/>
+        </w:rPr>
+      </w:pPr>
+      <w:proofErr w:type="spellStart"/>
+      <w:r>
+        <w:rPr>
+          <w:rFonts w:eastAsia="Times New Roman" w:cs="Times New Roman"/>
+          <w:b/>
+          <w:bCs/>
+          <w:kern w:val="0"/>
+          <w:lang w:eastAsia="it-IT"/>
+          <w14:ligatures w14:val="none"/>
+        </w:rPr>
+        <w:t>populate_libri_mongodb</w:t>
+      </w:r>
+      <w:proofErr w:type="spellEnd"/>
+      <w:r>
+        <w:rPr>
+          <w:rFonts w:eastAsia="Times New Roman" w:cs="Times New Roman"/>
+          <w:b/>
+          <w:bCs/>
+          <w:kern w:val="0"/>
+          <w:lang w:eastAsia="it-IT"/>
+          <w14:ligatures w14:val="none"/>
+        </w:rPr>
+        <w:br/>
+      </w:r>
+      <w:r>
+        <w:rPr>
+          <w:rFonts w:eastAsia="Times New Roman" w:cs="Times New Roman"/>
+          <w:b/>
+          <w:bCs/>
+          <w:kern w:val="0"/>
+          <w:lang w:eastAsia="it-IT"/>
+          <w14:ligatures w14:val="none"/>
+        </w:rPr>
+        <w:br/>
+      </w:r>
+      <w:r>
+        <w:t xml:space="preserve">Questo codice Python è progettato per recuperare dati sui libri utilizzando l'API di Open Library per una lista di ISBN, generare dati aggiuntivi fittizi come il prezzo, la valutazione media e la disponibilità, e inserire i dati risultanti in una collezione </w:t>
+      </w:r>
+      <w:proofErr w:type="spellStart"/>
+      <w:r>
+        <w:t>MongoDB</w:t>
+      </w:r>
+      <w:proofErr w:type="spellEnd"/>
+      <w:r>
+        <w:t>.</w:t>
+      </w:r>
+      <w:r>
+        <w:t xml:space="preserve"> </w:t>
+      </w:r>
+      <w:r>
+        <w:br/>
+      </w:r>
+      <w:r>
+        <w:br/>
+      </w:r>
+      <w:r>
+        <w:rPr>
+          <w:b/>
+          <w:bCs/>
+        </w:rPr>
+        <w:t>Spiegazione dettagliata</w:t>
+      </w:r>
+      <w:r>
+        <w:rPr>
+          <w:b/>
+          <w:bCs/>
+        </w:rPr>
+        <w:br/>
+      </w:r>
+      <w:r>
+        <w:rPr>
+          <w:b/>
+          <w:bCs/>
+        </w:rPr>
+        <w:br/>
+      </w:r>
+      <w:r>
+        <w:t xml:space="preserve">la </w:t>
+      </w:r>
+      <w:proofErr w:type="spellStart"/>
+      <w:r>
+        <w:t>funazione</w:t>
+      </w:r>
+      <w:proofErr w:type="spellEnd"/>
+      <w:r>
+        <w:t xml:space="preserve"> </w:t>
+      </w:r>
+      <w:proofErr w:type="spellStart"/>
+      <w:r>
+        <w:rPr>
+          <w:b/>
+          <w:bCs/>
+          <w:color w:val="7F7F7F" w:themeColor="text1" w:themeTint="80"/>
+        </w:rPr>
+        <w:t>get_books_data</w:t>
+      </w:r>
+      <w:proofErr w:type="spellEnd"/>
+      <w:r>
+        <w:rPr>
+          <w:b/>
+          <w:bCs/>
+          <w:color w:val="7F7F7F" w:themeColor="text1" w:themeTint="80"/>
+        </w:rPr>
+        <w:t xml:space="preserve"> </w:t>
+      </w:r>
+      <w:r>
+        <w:t>accetta una lista di ISBN e utilizza l'API di Open Library per recuperare i dati sui libri</w:t>
+      </w:r>
+      <w:r>
+        <w:t xml:space="preserve"> e per</w:t>
+      </w:r>
+      <w:r>
+        <w:t xml:space="preserve"> ciascun ISBN nella lista</w:t>
+      </w:r>
+      <w:r>
+        <w:t xml:space="preserve"> v</w:t>
+      </w:r>
+      <w:r>
+        <w:t>iene costruito l'URL per la richiesta API utilizzando l'ISBN corrente</w:t>
+      </w:r>
+      <w:r>
+        <w:t xml:space="preserve"> , </w:t>
+      </w:r>
+      <w:r>
+        <w:br/>
+      </w:r>
+      <w:r>
+        <w:t>Se i dati del libro sono disponibili, la funzione estrae il titolo, gli autori, la copertina e altri dettagli. Genera inoltre dati aggiuntivi come il prezzo (valore casuale tra 5 e 50 dollari), la valutazione media (valore casuale tra 1 e 5) e la disponibilità (numero casuale tra 0 e 1000).</w:t>
+      </w:r>
+      <w:r>
+        <w:br/>
+      </w:r>
+      <w:r>
+        <w:lastRenderedPageBreak/>
+        <w:t xml:space="preserve">I dati filtrati e arricchiti vengono aggiunti a una lista </w:t>
+      </w:r>
+      <w:proofErr w:type="spellStart"/>
+      <w:r>
+        <w:rPr>
+          <w:rStyle w:val="CodiceHTML"/>
+          <w:rFonts w:eastAsiaTheme="majorEastAsia"/>
+        </w:rPr>
+        <w:t>books_data</w:t>
+      </w:r>
+      <w:proofErr w:type="spellEnd"/>
+      <w:r>
+        <w:rPr>
+          <w:rStyle w:val="CodiceHTML"/>
+          <w:rFonts w:eastAsiaTheme="majorEastAsia"/>
+        </w:rPr>
+        <w:t>.</w:t>
+      </w:r>
+      <w:r>
+        <w:t xml:space="preserve"> </w:t>
+      </w:r>
+      <w:r>
+        <w:t xml:space="preserve">La funzione restituisce la lista </w:t>
+      </w:r>
+      <w:proofErr w:type="spellStart"/>
+      <w:r>
+        <w:rPr>
+          <w:rStyle w:val="CodiceHTML"/>
+          <w:rFonts w:eastAsiaTheme="majorEastAsia"/>
+        </w:rPr>
+        <w:t>books_data</w:t>
+      </w:r>
+      <w:proofErr w:type="spellEnd"/>
+      <w:r>
+        <w:t xml:space="preserve"> contenente i dati dei libri.</w:t>
+      </w:r>
+    </w:p>
+    <w:p>
+      <w:pPr>
+        <w:spacing w:before="100" w:beforeAutospacing="1" w:after="100" w:afterAutospacing="1" w:line="240" w:lineRule="auto"/>
+        <w:outlineLvl w:val="2"/>
+        <w:rPr>
+          <w:rFonts w:eastAsia="Times New Roman" w:cs="Times New Roman"/>
+          <w:b/>
+          <w:bCs/>
+          <w:kern w:val="0"/>
+          <w:lang w:eastAsia="it-IT"/>
+          <w14:ligatures w14:val="none"/>
+        </w:rPr>
+      </w:pPr>
+      <w:proofErr w:type="spellStart"/>
+      <w:r>
+        <w:rPr>
+          <w:rFonts w:eastAsia="Times New Roman" w:cs="Times New Roman"/>
+          <w:b/>
+          <w:bCs/>
+          <w:kern w:val="0"/>
+          <w:lang w:eastAsia="it-IT"/>
+          <w14:ligatures w14:val="none"/>
+        </w:rPr>
+        <w:t>populate_order_mongodb</w:t>
+      </w:r>
+      <w:proofErr w:type="spellEnd"/>
+      <w:r>
+        <w:rPr>
+          <w:rFonts w:eastAsia="Times New Roman" w:cs="Times New Roman"/>
+          <w:b/>
+          <w:bCs/>
+          <w:kern w:val="0"/>
+          <w:lang w:eastAsia="it-IT"/>
+          <w14:ligatures w14:val="none"/>
+        </w:rPr>
+        <w:br/>
+      </w:r>
+      <w:r>
+        <w:rPr>
+          <w:rFonts w:eastAsia="Times New Roman" w:cs="Times New Roman"/>
+          <w:b/>
+          <w:bCs/>
+          <w:kern w:val="0"/>
+          <w:lang w:eastAsia="it-IT"/>
+          <w14:ligatures w14:val="none"/>
+        </w:rPr>
+        <w:br/>
+      </w:r>
+      <w:r>
+        <w:t xml:space="preserve">Questo codice Python è progettato per generare e inserire ordini fittizi in un database </w:t>
+      </w:r>
+      <w:proofErr w:type="spellStart"/>
+      <w:r>
+        <w:t>MongoDB</w:t>
+      </w:r>
+      <w:proofErr w:type="spellEnd"/>
+      <w:r>
+        <w:t>, utilizzando dati fittizi per gli utenti, i libri e gli ordini.</w:t>
+      </w:r>
+      <w:r>
+        <w:br/>
+      </w:r>
+      <w:r>
+        <w:br/>
+      </w:r>
+      <w:r>
+        <w:rPr>
+          <w:b/>
+          <w:bCs/>
+        </w:rPr>
+        <w:t>Spiegazione dettagliata</w:t>
+      </w:r>
+      <w:r>
+        <w:rPr>
+          <w:b/>
+          <w:bCs/>
+        </w:rPr>
+        <w:br/>
+      </w:r>
+      <w:r>
+        <w:rPr>
+          <w:b/>
+          <w:bCs/>
+        </w:rPr>
+        <w:br/>
+      </w:r>
+      <w:r>
+        <w:t xml:space="preserve">La funzione </w:t>
+      </w:r>
+      <w:proofErr w:type="spellStart"/>
+      <w:r>
+        <w:rPr>
+          <w:b/>
+          <w:bCs/>
+          <w:color w:val="7F7F7F" w:themeColor="text1" w:themeTint="80"/>
+          <w:sz w:val="20"/>
+          <w:szCs w:val="20"/>
+        </w:rPr>
+        <w:t>to_datetime</w:t>
+      </w:r>
+      <w:proofErr w:type="spellEnd"/>
+      <w:r>
+        <w:rPr>
+          <w:color w:val="7F7F7F" w:themeColor="text1" w:themeTint="80"/>
+        </w:rPr>
+        <w:t xml:space="preserve"> </w:t>
+      </w:r>
+      <w:r>
+        <w:t xml:space="preserve">converte un oggetto </w:t>
+      </w:r>
+      <w:proofErr w:type="spellStart"/>
+      <w:r>
+        <w:rPr>
+          <w:rStyle w:val="CodiceHTML"/>
+          <w:rFonts w:eastAsiaTheme="majorEastAsia"/>
+        </w:rPr>
+        <w:t>datetime.date</w:t>
+      </w:r>
+      <w:proofErr w:type="spellEnd"/>
+      <w:r>
+        <w:t xml:space="preserve"> in un oggetto </w:t>
+      </w:r>
+      <w:proofErr w:type="spellStart"/>
+      <w:r>
+        <w:rPr>
+          <w:rStyle w:val="CodiceHTML"/>
+          <w:rFonts w:eastAsiaTheme="majorEastAsia"/>
+        </w:rPr>
+        <w:t>datetime.datetime</w:t>
+      </w:r>
+      <w:proofErr w:type="spellEnd"/>
+      <w:r>
+        <w:t xml:space="preserve">, necessario per memorizzare correttamente le date nel database </w:t>
+      </w:r>
+      <w:proofErr w:type="spellStart"/>
+      <w:r>
+        <w:t>MongoDB</w:t>
+      </w:r>
+      <w:proofErr w:type="spellEnd"/>
+      <w:r>
+        <w:t>.</w:t>
+      </w:r>
+      <w:r>
+        <w:br/>
+      </w:r>
+      <w:r>
+        <w:br/>
+        <w:t xml:space="preserve">la funzione </w:t>
+      </w:r>
+      <w:proofErr w:type="spellStart"/>
+      <w:r>
+        <w:rPr>
+          <w:b/>
+          <w:bCs/>
+          <w:color w:val="7F7F7F" w:themeColor="text1" w:themeTint="80"/>
+          <w:sz w:val="20"/>
+          <w:szCs w:val="20"/>
+        </w:rPr>
+        <w:t>generate_order</w:t>
+      </w:r>
+      <w:proofErr w:type="spellEnd"/>
+      <w:r>
+        <w:t xml:space="preserve"> </w:t>
+      </w:r>
+      <w:r>
+        <w:t>genera un ordine fittizio</w:t>
+      </w:r>
+      <w:r>
+        <w:t xml:space="preserve">: </w:t>
+      </w:r>
+      <w:r>
+        <w:t xml:space="preserve">Viene selezionato un </w:t>
+      </w:r>
+      <w:proofErr w:type="spellStart"/>
+      <w:r>
+        <w:rPr>
+          <w:rStyle w:val="CodiceHTML"/>
+          <w:rFonts w:eastAsiaTheme="majorEastAsia"/>
+        </w:rPr>
+        <w:t>user_id</w:t>
+      </w:r>
+      <w:proofErr w:type="spellEnd"/>
+      <w:r>
+        <w:t xml:space="preserve"> casuale dalla lista degli ID degli utenti</w:t>
+      </w:r>
+      <w:r>
+        <w:t xml:space="preserve"> , </w:t>
+      </w:r>
+      <w:r>
+        <w:t xml:space="preserve">determinato un numero casuale di libri (da 1 a 5) e vengono selezionati i corrispondenti </w:t>
+      </w:r>
+      <w:proofErr w:type="spellStart"/>
+      <w:r>
+        <w:rPr>
+          <w:rStyle w:val="CodiceHTML"/>
+          <w:rFonts w:eastAsiaTheme="majorEastAsia"/>
+        </w:rPr>
+        <w:t>ObjectId</w:t>
+      </w:r>
+      <w:proofErr w:type="spellEnd"/>
+      <w:r>
+        <w:t xml:space="preserve"> casuali dalla lista degli ID dei libri.</w:t>
+      </w:r>
+      <w:r>
+        <w:br/>
+      </w:r>
+      <w:r>
+        <w:br/>
+      </w:r>
+      <w:r>
+        <w:t>Viene generata una data di acquisto casuale compresa nell'ultimo anno</w:t>
+      </w:r>
+      <w:r>
+        <w:t>.</w:t>
+      </w:r>
+      <w:r>
+        <w:br/>
+      </w:r>
+      <w:r>
+        <w:t>Viene calcolato il totale speso come somma di prezzi casuali per ciascun libro, con prezzi compresi tra 5 e 50 dollari</w:t>
+      </w:r>
+      <w:r>
+        <w:t xml:space="preserve">, </w:t>
+      </w:r>
+      <w:r>
+        <w:t>Viene determinato casualmente se il pagamento è stato effettuato o meno.</w:t>
+      </w:r>
+      <w:r>
+        <w:br/>
+      </w:r>
+      <w:r>
+        <w:br/>
+      </w:r>
+      <w:r>
+        <w:t xml:space="preserve">Se il pagamento è stato effettuato, viene generata una data di consegna casuale compresa tra la data di acquisto e oggi. Altrimenti, la data di consegna è </w:t>
+      </w:r>
+      <w:r>
+        <w:rPr>
+          <w:rStyle w:val="CodiceHTML"/>
+          <w:rFonts w:eastAsiaTheme="majorEastAsia"/>
+        </w:rPr>
+        <w:t>None</w:t>
+      </w:r>
+      <w:r>
+        <w:t xml:space="preserve">, </w:t>
+      </w:r>
+      <w:r>
+        <w:t>Viene creato un dizionario che rappresenta l'ordine con tutte le informazioni generate.</w:t>
+      </w:r>
+      <w:r>
+        <w:br/>
+      </w:r>
+    </w:p>
+    <w:p>
+      <w:pPr>
+        <w:spacing w:before="100" w:beforeAutospacing="1" w:after="100" w:afterAutospacing="1" w:line="240" w:lineRule="auto"/>
+        <w:outlineLvl w:val="2"/>
+        <w:rPr>
+          <w:rFonts w:eastAsia="Times New Roman" w:cs="Times New Roman"/>
+          <w:b/>
+          <w:bCs/>
+          <w:kern w:val="0"/>
+          <w:lang w:eastAsia="it-IT"/>
+          <w14:ligatures w14:val="none"/>
+        </w:rPr>
+      </w:pPr>
+      <w:proofErr w:type="spellStart"/>
+      <w:r>
+        <w:rPr>
+          <w:rFonts w:eastAsia="Times New Roman" w:cs="Times New Roman"/>
+          <w:b/>
+          <w:bCs/>
+          <w:kern w:val="0"/>
+          <w:lang w:eastAsia="it-IT"/>
+          <w14:ligatures w14:val="none"/>
+        </w:rPr>
+        <w:t>populate_users_mongodb</w:t>
+      </w:r>
+      <w:proofErr w:type="spellEnd"/>
+      <w:r>
+        <w:rPr>
+          <w:rFonts w:eastAsia="Times New Roman" w:cs="Times New Roman"/>
+          <w:b/>
+          <w:bCs/>
+          <w:kern w:val="0"/>
+          <w:lang w:eastAsia="it-IT"/>
+          <w14:ligatures w14:val="none"/>
+        </w:rPr>
+        <w:br/>
+      </w:r>
+      <w:r>
+        <w:t xml:space="preserve">Questo codice Python è progettato per generare dati fittizi per utenti e inserirli in una collezione </w:t>
+      </w:r>
+      <w:proofErr w:type="spellStart"/>
+      <w:r>
+        <w:t>MongoDB</w:t>
+      </w:r>
+      <w:proofErr w:type="spellEnd"/>
+      <w:r>
+        <w:t xml:space="preserve">. Utilizza la libreria </w:t>
+      </w:r>
+      <w:proofErr w:type="spellStart"/>
+      <w:r>
+        <w:rPr>
+          <w:rStyle w:val="CodiceHTML"/>
+          <w:rFonts w:eastAsiaTheme="majorEastAsia"/>
+        </w:rPr>
+        <w:t>Faker</w:t>
+      </w:r>
+      <w:proofErr w:type="spellEnd"/>
+      <w:r>
+        <w:t xml:space="preserve"> per generare dati realistici come nomi, indirizzi e-mail, numeri di telefono e altre informazioni personali.</w:t>
+      </w:r>
+      <w:r>
+        <w:br/>
+      </w:r>
+      <w:r>
+        <w:br/>
+      </w:r>
+      <w:r>
+        <w:br/>
+      </w:r>
+      <w:r>
+        <w:rPr>
+          <w:b/>
+          <w:bCs/>
+        </w:rPr>
+        <w:t>Spiegazione dettagliata</w:t>
+      </w:r>
+      <w:r>
+        <w:br/>
+      </w:r>
+      <w:r>
+        <w:br/>
+      </w:r>
+      <w:r>
+        <w:rPr>
+          <w:rFonts w:eastAsia="Times New Roman" w:cs="Times New Roman"/>
+          <w:kern w:val="0"/>
+          <w:lang w:eastAsia="it-IT"/>
+          <w14:ligatures w14:val="none"/>
+        </w:rPr>
+        <w:t>la funzione</w:t>
+      </w:r>
+      <w:r>
+        <w:rPr>
+          <w:rFonts w:eastAsia="Times New Roman" w:cs="Times New Roman"/>
+          <w:b/>
+          <w:bCs/>
+          <w:kern w:val="0"/>
+          <w:lang w:eastAsia="it-IT"/>
+          <w14:ligatures w14:val="none"/>
+        </w:rPr>
+        <w:t xml:space="preserve"> </w:t>
+      </w:r>
+      <w:proofErr w:type="spellStart"/>
+      <w:r>
+        <w:rPr>
+          <w:b/>
+          <w:bCs/>
+          <w:color w:val="7F7F7F" w:themeColor="text1" w:themeTint="80"/>
+        </w:rPr>
+        <w:t>generate_fake_user</w:t>
+      </w:r>
+      <w:proofErr w:type="spellEnd"/>
+      <w:r>
+        <w:rPr>
+          <w:b/>
+          <w:bCs/>
+          <w:color w:val="7F7F7F" w:themeColor="text1" w:themeTint="80"/>
+        </w:rPr>
+        <w:t xml:space="preserve"> </w:t>
+      </w:r>
+      <w:r>
+        <w:t xml:space="preserve">genera un utente fittizio con </w:t>
+      </w:r>
+      <w:r>
+        <w:t>nome , cognome , email , indirizzo , telefono, data di nascita , sesso , username , password, data creazione</w:t>
+      </w:r>
+      <w:r>
+        <w:br/>
+      </w:r>
+      <w:r>
+        <w:t xml:space="preserve">Il codice specifica il numero di utenti da generare (100 in questo caso) e utilizza un ciclo per creare una lista di utenti fittizi chiamando </w:t>
+      </w:r>
+      <w:proofErr w:type="spellStart"/>
+      <w:r>
+        <w:rPr>
+          <w:rStyle w:val="CodiceHTML"/>
+          <w:rFonts w:eastAsiaTheme="majorEastAsia"/>
+        </w:rPr>
+        <w:t>generate_fake_user</w:t>
+      </w:r>
+      <w:proofErr w:type="spellEnd"/>
+      <w:r>
+        <w:t xml:space="preserve"> ripetutamente. Gli utenti generati vengono poi inseriti nella collezione </w:t>
+      </w:r>
+      <w:r>
+        <w:rPr>
+          <w:rStyle w:val="CodiceHTML"/>
+          <w:rFonts w:eastAsiaTheme="majorEastAsia"/>
+        </w:rPr>
+        <w:t>utenti</w:t>
+      </w:r>
+      <w:r>
+        <w:t xml:space="preserve"> di </w:t>
+      </w:r>
+      <w:proofErr w:type="spellStart"/>
+      <w:r>
+        <w:t>MongoDB</w:t>
+      </w:r>
+      <w:proofErr w:type="spellEnd"/>
+      <w:r>
+        <w:t xml:space="preserve"> utilizzando </w:t>
+      </w:r>
+      <w:proofErr w:type="spellStart"/>
+      <w:r>
+        <w:rPr>
+          <w:rStyle w:val="CodiceHTML"/>
+          <w:rFonts w:eastAsiaTheme="majorEastAsia"/>
+        </w:rPr>
+        <w:t>insert_many</w:t>
+      </w:r>
+      <w:proofErr w:type="spellEnd"/>
+      <w:r>
+        <w:t>.</w:t>
+      </w:r>
+      <w:r>
+        <w:rPr>
+          <w:rFonts w:eastAsia="Times New Roman" w:cs="Times New Roman"/>
+          <w:b/>
+          <w:bCs/>
+          <w:kern w:val="0"/>
+          <w:lang w:eastAsia="it-IT"/>
+          <w14:ligatures w14:val="none"/>
+        </w:rPr>
+        <w:br/>
+      </w:r>
+      <w:r>
+        <w:rPr>
+          <w:rFonts w:eastAsia="Times New Roman" w:cs="Times New Roman"/>
+          <w:b/>
+          <w:bCs/>
+          <w:kern w:val="0"/>
+          <w:lang w:eastAsia="it-IT"/>
+          <w14:ligatures w14:val="none"/>
+        </w:rPr>
+        <w:br/>
       </w:r>
     </w:p>
     <w:p>
@@ -3612,6 +6336,7 @@
           <w:lang w:eastAsia="it-IT"/>
           <w14:ligatures w14:val="none"/>
         </w:rPr>
+        <w:lastRenderedPageBreak/>
         <w:t>Test di integrità dei dati</w:t>
       </w:r>
     </w:p>
@@ -3909,7 +6634,6 @@
           <w:lang w:eastAsia="it-IT"/>
           <w14:ligatures w14:val="none"/>
         </w:rPr>
-        <w:lastRenderedPageBreak/>
         <w:t>Estensioni funzionali e miglioramenti architetturali</w:t>
       </w:r>
     </w:p>
@@ -4278,6 +7002,7 @@
           <w:lang w:eastAsia="it-IT"/>
           <w14:ligatures w14:val="none"/>
         </w:rPr>
+        <w:lastRenderedPageBreak/>
         <w:t>Spedizioni Internazionali</w:t>
       </w:r>
     </w:p>
@@ -4466,7 +7191,6 @@
           <w:lang w:eastAsia="it-IT"/>
           <w14:ligatures w14:val="none"/>
         </w:rPr>
-        <w:lastRenderedPageBreak/>
         <w:t>Gli acquirenti navigano attraverso il catalogo online o utilizzano la barra di ricerca per trovare libri di loro interesse.</w:t>
       </w:r>
     </w:p>
@@ -4746,6 +7470,7 @@
           <w:lang w:eastAsia="it-IT"/>
           <w14:ligatures w14:val="none"/>
         </w:rPr>
+        <w:lastRenderedPageBreak/>
         <w:t>Replica Set per i Cluster Italia, Francia e Germania</w:t>
       </w:r>
     </w:p>
@@ -5063,7 +7788,6 @@
           <w:kern w:val="0"/>
           <w:lang w:eastAsia="it-IT"/>
         </w:rPr>
-        <w:lastRenderedPageBreak/>
         <w:drawing>
           <wp:inline distT="0" distB="0" distL="0" distR="0" wp14:anchorId="5D359C1F" wp14:editId="17572957">
             <wp:extent cx="6120130" cy="2093595"/>
@@ -5080,7 +7804,7 @@
                     <pic:cNvPicPr/>
                   </pic:nvPicPr>
                   <pic:blipFill rotWithShape="1">
-                    <a:blip r:embed="rId7">
+                    <a:blip r:embed="rId8">
                       <a:extLst>
                         <a:ext uri="{28A0092B-C50C-407E-A947-70E740481C1C}">
                           <a14:useLocalDpi xmlns:a14="http://schemas.microsoft.com/office/drawing/2010/main" val="0"/>
@@ -5421,32 +8145,303 @@
       </w:r>
       <w:proofErr w:type="spellEnd"/>
       <w:r>
-        <w:t xml:space="preserve"> per implementare una funzionalità specifica di raccomandazione dei libri agli utenti in base ai loro acquisti. </w:t>
-      </w:r>
+        <w:t xml:space="preserve"> per implementare una funzionalità specifica di raccomandazione dei libri agli utenti in base ai loro acquisti. L'obiettivo è garantire un sistema scalabile, resiliente e ad alta disponibilità, capace di gestire grandi volumi di dati e di offrire un'esperienza utente fluida e personalizzata.</w:t>
+      </w:r>
+    </w:p>
+    <w:p/>
+    <w:p>
+      <w:r>
+        <w:t xml:space="preserve">Configurazione di </w:t>
+      </w:r>
+      <w:proofErr w:type="spellStart"/>
+      <w:r>
+        <w:t>MongoDB</w:t>
+      </w:r>
+      <w:proofErr w:type="spellEnd"/>
+    </w:p>
+    <w:p>
+      <w:proofErr w:type="spellStart"/>
+      <w:r>
+        <w:t>MongoDB</w:t>
+      </w:r>
+      <w:proofErr w:type="spellEnd"/>
+      <w:r>
+        <w:t xml:space="preserve"> è stato scelto come database principale per gestire gli utenti, i libri e gli ordini per diversi motivi. Innanzitutto, </w:t>
+      </w:r>
+      <w:proofErr w:type="spellStart"/>
+      <w:r>
+        <w:t>MongoDB</w:t>
+      </w:r>
+      <w:proofErr w:type="spellEnd"/>
+      <w:r>
+        <w:t xml:space="preserve"> è un database documentale che consente di gestire dati complessi in modo semplice ed efficiente. La sua flessibilità permette di adattare rapidamente la struttura dei dati alle esigenze del business.</w:t>
+      </w:r>
+    </w:p>
+    <w:p/>
+    <w:p>
+      <w:r>
+        <w:t>Cluster e Replica Set</w:t>
+      </w:r>
+    </w:p>
+    <w:p>
+      <w:r>
+        <w:t xml:space="preserve">Per garantire l'alta disponibilità e la tolleranza ai guasti, </w:t>
+      </w:r>
+      <w:proofErr w:type="spellStart"/>
+      <w:r>
+        <w:t>MongoDB</w:t>
+      </w:r>
+      <w:proofErr w:type="spellEnd"/>
+      <w:r>
+        <w:t xml:space="preserve"> è stato configurato con tre cluster geografici: Italiano, Francese e Tedesco. Ogni cluster è stato configurato con la funzionalità di </w:t>
+      </w:r>
+      <w:proofErr w:type="spellStart"/>
+      <w:r>
+        <w:t>replicaset</w:t>
+      </w:r>
+      <w:proofErr w:type="spellEnd"/>
+      <w:r>
+        <w:t>, che replica i dati su più nodi all'interno del cluster. Questa configurazione offre diversi vantaggi:</w:t>
+      </w:r>
+    </w:p>
+    <w:p/>
+    <w:p>
+      <w:r>
+        <w:t>Alta Disponibilità: In caso di guasto di uno o più nodi, i dati rimangono accessibili grazie alle repliche presenti sugli altri nodi del cluster.</w:t>
+      </w:r>
+    </w:p>
+    <w:p>
+      <w:r>
+        <w:t>Tolleranza ai Guasti: La presenza di più repliche dei dati garantisce che, anche in caso di fallimento di un nodo, i dati non vengano persi.</w:t>
+      </w:r>
+    </w:p>
+    <w:p>
+      <w:r>
+        <w:t>Consistenza dei Dati: La replicazione assicura che tutti i nodi del cluster abbiano una copia aggiornata dei dati, riducendo il rischio di inconsistenze.</w:t>
+      </w:r>
+    </w:p>
+    <w:p>
+      <w:proofErr w:type="spellStart"/>
       <w:r>
         <w:lastRenderedPageBreak/>
-        <w:t>L'obiettivo è garantire un sistema scalabile, resiliente e ad alta disponibilità, capace di gestire grandi volumi di dati e di offrire un'esperienza utente fluida e personalizzata.</w:t>
+        <w:t>Sharding</w:t>
+      </w:r>
+      <w:proofErr w:type="spellEnd"/>
+      <w:r>
+        <w:t xml:space="preserve"> e Nodo </w:t>
+      </w:r>
+      <w:proofErr w:type="spellStart"/>
+      <w:r>
+        <w:t>Arbiter</w:t>
+      </w:r>
+      <w:proofErr w:type="spellEnd"/>
+    </w:p>
+    <w:p>
+      <w:r>
+        <w:t xml:space="preserve">La necessità di implementare lo </w:t>
+      </w:r>
+      <w:proofErr w:type="spellStart"/>
+      <w:r>
+        <w:t>sharding</w:t>
+      </w:r>
+      <w:proofErr w:type="spellEnd"/>
+      <w:r>
+        <w:t xml:space="preserve"> dipende dal volume dei dati che il sistema deve gestire. Lo </w:t>
+      </w:r>
+      <w:proofErr w:type="spellStart"/>
+      <w:r>
+        <w:t>sharding</w:t>
+      </w:r>
+      <w:proofErr w:type="spellEnd"/>
+      <w:r>
+        <w:t xml:space="preserve"> distribuisce i dati su più nodi, migliorando la scalabilità orizzontale e le performance di lettura e scrittura. Se si prevede un volume di dati molto elevato, lo </w:t>
+      </w:r>
+      <w:proofErr w:type="spellStart"/>
+      <w:r>
+        <w:t>sharding</w:t>
+      </w:r>
+      <w:proofErr w:type="spellEnd"/>
+      <w:r>
+        <w:t xml:space="preserve"> diventa necessario per evitare che un singolo nodo venga sovraccaricato. Tuttavia, se il volume dei dati è gestibile da un singolo cluster, lo </w:t>
+      </w:r>
+      <w:proofErr w:type="spellStart"/>
+      <w:r>
+        <w:t>sharding</w:t>
+      </w:r>
+      <w:proofErr w:type="spellEnd"/>
+      <w:r>
+        <w:t xml:space="preserve"> potrebbe non essere necessario.</w:t>
       </w:r>
     </w:p>
     <w:p/>
     <w:p>
       <w:r>
+        <w:t xml:space="preserve">Un nodo </w:t>
+      </w:r>
+      <w:proofErr w:type="spellStart"/>
+      <w:r>
+        <w:t>arbiter</w:t>
+      </w:r>
+      <w:proofErr w:type="spellEnd"/>
+      <w:r>
+        <w:t xml:space="preserve"> è utile in un </w:t>
+      </w:r>
+      <w:proofErr w:type="spellStart"/>
+      <w:r>
+        <w:t>replicaset</w:t>
+      </w:r>
+      <w:proofErr w:type="spellEnd"/>
+      <w:r>
+        <w:t xml:space="preserve"> con un numero pari di nodi. L'</w:t>
+      </w:r>
+      <w:proofErr w:type="spellStart"/>
+      <w:r>
+        <w:t>arbiter</w:t>
+      </w:r>
+      <w:proofErr w:type="spellEnd"/>
+      <w:r>
+        <w:t xml:space="preserve"> non contiene una copia dei dati, ma partecipa al processo di elezione del nodo primario in caso di </w:t>
+      </w:r>
+      <w:proofErr w:type="spellStart"/>
+      <w:r>
+        <w:t>failover</w:t>
+      </w:r>
+      <w:proofErr w:type="spellEnd"/>
+      <w:r>
+        <w:t xml:space="preserve">. Aggiungere un </w:t>
+      </w:r>
+      <w:proofErr w:type="spellStart"/>
+      <w:r>
+        <w:t>arbiter</w:t>
+      </w:r>
+      <w:proofErr w:type="spellEnd"/>
+      <w:r>
+        <w:t xml:space="preserve"> può prevenire situazioni di split-brain, in cui due nodi potrebbero erroneamente ritenersi entrambi primari.</w:t>
+      </w:r>
+    </w:p>
+    <w:p/>
+    <w:p>
+      <w:r>
         <w:t xml:space="preserve">Configurazione di </w:t>
       </w:r>
       <w:proofErr w:type="spellStart"/>
       <w:r>
+        <w:t>Riak</w:t>
+      </w:r>
+      <w:proofErr w:type="spellEnd"/>
+    </w:p>
+    <w:p>
+      <w:proofErr w:type="spellStart"/>
+      <w:r>
+        <w:t>Riak</w:t>
+      </w:r>
+      <w:proofErr w:type="spellEnd"/>
+      <w:r>
+        <w:t xml:space="preserve"> è stato scelto per implementare la funzionalità di raccomandazione dei libri agli utenti e per gestire le sessioni degli utenti. </w:t>
+      </w:r>
+      <w:proofErr w:type="spellStart"/>
+      <w:r>
+        <w:t>Riak</w:t>
+      </w:r>
+      <w:proofErr w:type="spellEnd"/>
+      <w:r>
+        <w:t xml:space="preserve"> è un database key-</w:t>
+      </w:r>
+      <w:proofErr w:type="spellStart"/>
+      <w:r>
+        <w:t>value</w:t>
+      </w:r>
+      <w:proofErr w:type="spellEnd"/>
+      <w:r>
+        <w:t xml:space="preserve"> altamente scalabile, progettato per offrire un'elevata disponibilità e tolleranza ai guasti.</w:t>
+      </w:r>
+    </w:p>
+    <w:p/>
+    <w:p>
+      <w:r>
+        <w:t>Cluster e Quorum</w:t>
+      </w:r>
+    </w:p>
+    <w:p>
+      <w:r>
+        <w:t xml:space="preserve">Similmente a </w:t>
+      </w:r>
+      <w:proofErr w:type="spellStart"/>
+      <w:r>
         <w:t>MongoDB</w:t>
       </w:r>
       <w:proofErr w:type="spellEnd"/>
-    </w:p>
-    <w:p>
+      <w:r>
+        <w:t xml:space="preserve">, </w:t>
+      </w:r>
+      <w:proofErr w:type="spellStart"/>
+      <w:r>
+        <w:t>Riak</w:t>
+      </w:r>
+      <w:proofErr w:type="spellEnd"/>
+      <w:r>
+        <w:t xml:space="preserve"> è stato configurato con tre cluster geografici, ognuno con tre nodi. La scelta di mantenere i cluster nelle stesse aree geografiche dei cluster </w:t>
+      </w:r>
       <w:proofErr w:type="spellStart"/>
       <w:r>
         <w:t>MongoDB</w:t>
       </w:r>
       <w:proofErr w:type="spellEnd"/>
       <w:r>
-        <w:t xml:space="preserve"> è stato scelto come database principale per gestire gli utenti, i libri e gli ordini per diversi motivi. Innanzitutto, </w:t>
+        <w:t xml:space="preserve"> consente di ridurre la latenza e migliorare le performance delle operazioni distribuite.</w:t>
+      </w:r>
+    </w:p>
+    <w:p/>
+    <w:p>
+      <w:r>
+        <w:t xml:space="preserve">Il quorum in </w:t>
+      </w:r>
+      <w:proofErr w:type="spellStart"/>
+      <w:r>
+        <w:t>Riak</w:t>
+      </w:r>
+      <w:proofErr w:type="spellEnd"/>
+      <w:r>
+        <w:t xml:space="preserve"> determina il numero di repliche che devono confermare una lettura o una scrittura prima che l'operazione venga considerata completata. Per un progetto che tratta di libri, un quorum di lettura e scrittura di 2 (su 3) è ragionevole. Questo garantisce un buon equilibrio tra consistenza e disponibilità dei dati.</w:t>
+      </w:r>
+    </w:p>
+    <w:p/>
+    <w:p>
+      <w:r>
+        <w:t>Gestione delle Sessioni</w:t>
+      </w:r>
+    </w:p>
+    <w:p>
+      <w:proofErr w:type="spellStart"/>
+      <w:r>
+        <w:t>Riak</w:t>
+      </w:r>
+      <w:proofErr w:type="spellEnd"/>
+      <w:r>
+        <w:t xml:space="preserve"> è utilizzato anche per memorizzare le sessioni degli utenti. Memorizzare i libri consigliati nella sessione può migliorare l'esperienza utente, consentendo di offrire raccomandazioni personalizzate in tempo reale. La durata della sessione (TTL) dovrebbe essere sufficientemente lunga da coprire una sessione di acquisto tipica, ad esempio 30 minuti. Questo assicura che le informazioni di sessione rimangano valide durante tutto il processo di acquisto.</w:t>
+      </w:r>
+    </w:p>
+    <w:p/>
+    <w:p>
+      <w:r>
+        <w:lastRenderedPageBreak/>
+        <w:t>Pasquale Manfredi, [30/06/2024 13:08]</w:t>
+      </w:r>
+    </w:p>
+    <w:p>
+      <w:r>
+        <w:t>Azioni dell'Utente e Interazione con i Database</w:t>
+      </w:r>
+    </w:p>
+    <w:p>
+      <w:r>
+        <w:t>Gli utenti interagiscono con il sistema attraverso diverse azioni, ognuna delle quali coinvolge specifici database e operazioni:</w:t>
+      </w:r>
+    </w:p>
+    <w:p/>
+    <w:p>
+      <w:r>
+        <w:t xml:space="preserve">Registrazione e Login: Quando un utente si registra o effettua il login, le informazioni vengono salvate in </w:t>
       </w:r>
       <w:proofErr w:type="spellStart"/>
       <w:r>
@@ -5454,18 +8449,78 @@
       </w:r>
       <w:proofErr w:type="spellEnd"/>
       <w:r>
-        <w:t xml:space="preserve"> è un database documentale che consente di gestire dati complessi in modo semplice ed efficiente. La sua flessibilità permette di adattare rapidamente la struttura dei dati alle esigenze del business.</w:t>
+        <w:t>. Questo consente di gestire i profili utente in modo efficiente e sicuro.</w:t>
+      </w:r>
+    </w:p>
+    <w:p>
+      <w:r>
+        <w:t xml:space="preserve">Navigazione e Ricerca: Le ricerche effettuate dagli utenti e le loro preferenze di navigazione vengono tracciate e memorizzate. Questi dati vengono utilizzati per generare raccomandazioni personalizzate tramite </w:t>
+      </w:r>
+      <w:proofErr w:type="spellStart"/>
+      <w:r>
+        <w:t>Riak</w:t>
+      </w:r>
+      <w:proofErr w:type="spellEnd"/>
+      <w:r>
+        <w:t>.</w:t>
+      </w:r>
+    </w:p>
+    <w:p>
+      <w:r>
+        <w:t xml:space="preserve">Acquisto Libri: Gli ordini effettuati dagli utenti vengono salvati in </w:t>
+      </w:r>
+      <w:proofErr w:type="spellStart"/>
+      <w:r>
+        <w:t>MongoDB</w:t>
+      </w:r>
+      <w:proofErr w:type="spellEnd"/>
+      <w:r>
+        <w:t xml:space="preserve">. Le raccomandazioni basate sugli acquisti vengono gestite tramite </w:t>
+      </w:r>
+      <w:proofErr w:type="spellStart"/>
+      <w:r>
+        <w:t>Riak</w:t>
+      </w:r>
+      <w:proofErr w:type="spellEnd"/>
+      <w:r>
+        <w:t>, sfruttando le capacità di gestione dei dati distribuiti.</w:t>
+      </w:r>
+    </w:p>
+    <w:p>
+      <w:r>
+        <w:t xml:space="preserve">Gestione del Carrello: I carrelli degli utenti sono mantenuti in </w:t>
+      </w:r>
+      <w:proofErr w:type="spellStart"/>
+      <w:r>
+        <w:t>MongoDB</w:t>
+      </w:r>
+      <w:proofErr w:type="spellEnd"/>
+      <w:r>
+        <w:t>. Questa scelta garantisce la consistenza e l'integrità dei dati, evitando i potenziali problemi di affidabilità che possono derivare dall'uso delle sessioni per memorizzare i carrelli.</w:t>
+      </w:r>
+    </w:p>
+    <w:p>
+      <w:r>
+        <w:t>Considerazioni sui Database</w:t>
+      </w:r>
+    </w:p>
+    <w:p>
+      <w:r>
+        <w:t xml:space="preserve">Nel nostro progetto, i nodi dei database non sono considerati come magazzini fisici, ma come server distribuiti. Il magazzino dei libri è unico e identificato dal cluster. Nel caso si rendesse necessario gestire più magazzini per paese, </w:t>
+      </w:r>
+      <w:proofErr w:type="spellStart"/>
+      <w:r>
+        <w:t>MongoDB</w:t>
+      </w:r>
+      <w:proofErr w:type="spellEnd"/>
+      <w:r>
+        <w:t xml:space="preserve"> avrà un campo specifico per identificare la locazione del libro.</w:t>
       </w:r>
     </w:p>
     <w:p/>
     <w:p>
       <w:r>
-        <w:t>Cluster e Replica Set</w:t>
-      </w:r>
-    </w:p>
-    <w:p>
-      <w:r>
-        <w:t xml:space="preserve">Per garantire l'alta disponibilità e la tolleranza ai guasti, </w:t>
+        <w:t xml:space="preserve">Motivazioni per l'Uso di </w:t>
       </w:r>
       <w:proofErr w:type="spellStart"/>
       <w:r>
@@ -5473,7 +8528,22 @@
       </w:r>
       <w:proofErr w:type="spellEnd"/>
       <w:r>
-        <w:t xml:space="preserve"> è stato configurato con tre cluster geografici: Italiano, Francese e Tedesco. Ogni cluster è stato configurato con la funzionalità di </w:t>
+        <w:t xml:space="preserve"> e </w:t>
+      </w:r>
+      <w:proofErr w:type="spellStart"/>
+      <w:r>
+        <w:t>Riak</w:t>
+      </w:r>
+      <w:proofErr w:type="spellEnd"/>
+    </w:p>
+    <w:p>
+      <w:proofErr w:type="spellStart"/>
+      <w:r>
+        <w:t>MongoDB</w:t>
+      </w:r>
+      <w:proofErr w:type="spellEnd"/>
+      <w:r>
+        <w:t xml:space="preserve">: È stato scelto per la sua capacità di gestire documenti complessi e relazioni tra dati. La configurazione con </w:t>
       </w:r>
       <w:proofErr w:type="spellStart"/>
       <w:r>
@@ -5481,390 +8551,40 @@
       </w:r>
       <w:proofErr w:type="spellEnd"/>
       <w:r>
-        <w:t>, che replica i dati su più nodi all'interno del cluster. Questa configurazione offre diversi vantaggi:</w:t>
+        <w:t xml:space="preserve"> garantisce alta disponibilità e tolleranza ai guasti, rendendo </w:t>
+      </w:r>
+      <w:proofErr w:type="spellStart"/>
+      <w:r>
+        <w:t>MongoDB</w:t>
+      </w:r>
+      <w:proofErr w:type="spellEnd"/>
+      <w:r>
+        <w:t xml:space="preserve"> ideale per gestire utenti, ordini e carrelli.</w:t>
+      </w:r>
+    </w:p>
+    <w:p>
+      <w:proofErr w:type="spellStart"/>
+      <w:r>
+        <w:t>Riak</w:t>
+      </w:r>
+      <w:proofErr w:type="spellEnd"/>
+      <w:r>
+        <w:t>: È stato scelto per la gestione delle raccomandazioni e delle sessioni degli utenti. La sua capacità di gestire dati distribuiti con elevata tolleranza ai guasti lo rende adatto per queste funzionalità specifiche.</w:t>
+      </w:r>
+    </w:p>
+    <w:p>
+      <w:r>
+        <w:t>Sezione di Statistiche</w:t>
+      </w:r>
+    </w:p>
+    <w:p>
+      <w:r>
+        <w:t>La raccolta e l'analisi dei dati sono fondamentali per migliorare l'esperienza utente e ottimizzare le operazioni del sito e-commerce. Dividendo i cluster per paese, è possibile raccogliere dati dettagliati su vendite e traffico. Esempi di statistiche che possono essere generate includono:</w:t>
       </w:r>
     </w:p>
     <w:p/>
     <w:p>
       <w:r>
-        <w:t>Alta Disponibilità: In caso di guasto di uno o più nodi, i dati rimangono accessibili grazie alle repliche presenti sugli altri nodi del cluster.</w:t>
-      </w:r>
-    </w:p>
-    <w:p>
-      <w:r>
-        <w:t>Tolleranza ai Guasti: La presenza di più repliche dei dati garantisce che, anche in caso di fallimento di un nodo, i dati non vengano persi.</w:t>
-      </w:r>
-    </w:p>
-    <w:p>
-      <w:r>
-        <w:t>Consistenza dei Dati: La replicazione assicura che tutti i nodi del cluster abbiano una copia aggiornata dei dati, riducendo il rischio di inconsistenze.</w:t>
-      </w:r>
-    </w:p>
-    <w:p>
-      <w:proofErr w:type="spellStart"/>
-      <w:r>
-        <w:t>Sharding</w:t>
-      </w:r>
-      <w:proofErr w:type="spellEnd"/>
-      <w:r>
-        <w:t xml:space="preserve"> e Nodo </w:t>
-      </w:r>
-      <w:proofErr w:type="spellStart"/>
-      <w:r>
-        <w:t>Arbiter</w:t>
-      </w:r>
-      <w:proofErr w:type="spellEnd"/>
-    </w:p>
-    <w:p>
-      <w:r>
-        <w:t xml:space="preserve">La necessità di implementare lo </w:t>
-      </w:r>
-      <w:proofErr w:type="spellStart"/>
-      <w:r>
-        <w:t>sharding</w:t>
-      </w:r>
-      <w:proofErr w:type="spellEnd"/>
-      <w:r>
-        <w:t xml:space="preserve"> dipende dal volume dei dati che il sistema deve gestire. Lo </w:t>
-      </w:r>
-      <w:proofErr w:type="spellStart"/>
-      <w:r>
-        <w:t>sharding</w:t>
-      </w:r>
-      <w:proofErr w:type="spellEnd"/>
-      <w:r>
-        <w:t xml:space="preserve"> distribuisce i dati su più nodi, migliorando la scalabilità orizzontale e le performance di lettura e scrittura. Se si prevede un volume di dati molto elevato, lo </w:t>
-      </w:r>
-      <w:proofErr w:type="spellStart"/>
-      <w:r>
-        <w:t>sharding</w:t>
-      </w:r>
-      <w:proofErr w:type="spellEnd"/>
-      <w:r>
-        <w:t xml:space="preserve"> diventa necessario per evitare che un singolo nodo venga sovraccaricato. Tuttavia, se il volume dei dati è gestibile da un singolo cluster, lo </w:t>
-      </w:r>
-      <w:proofErr w:type="spellStart"/>
-      <w:r>
-        <w:t>sharding</w:t>
-      </w:r>
-      <w:proofErr w:type="spellEnd"/>
-      <w:r>
-        <w:t xml:space="preserve"> potrebbe non essere necessario.</w:t>
-      </w:r>
-    </w:p>
-    <w:p/>
-    <w:p>
-      <w:r>
-        <w:t xml:space="preserve">Un nodo </w:t>
-      </w:r>
-      <w:proofErr w:type="spellStart"/>
-      <w:r>
-        <w:t>arbiter</w:t>
-      </w:r>
-      <w:proofErr w:type="spellEnd"/>
-      <w:r>
-        <w:t xml:space="preserve"> è utile in un </w:t>
-      </w:r>
-      <w:proofErr w:type="spellStart"/>
-      <w:r>
-        <w:t>replicaset</w:t>
-      </w:r>
-      <w:proofErr w:type="spellEnd"/>
-      <w:r>
-        <w:t xml:space="preserve"> con un numero pari di nodi. L'</w:t>
-      </w:r>
-      <w:proofErr w:type="spellStart"/>
-      <w:r>
-        <w:t>arbiter</w:t>
-      </w:r>
-      <w:proofErr w:type="spellEnd"/>
-      <w:r>
-        <w:t xml:space="preserve"> non contiene una copia dei dati, ma partecipa al processo di elezione del nodo primario in caso di </w:t>
-      </w:r>
-      <w:proofErr w:type="spellStart"/>
-      <w:r>
-        <w:t>failover</w:t>
-      </w:r>
-      <w:proofErr w:type="spellEnd"/>
-      <w:r>
-        <w:t xml:space="preserve">. Aggiungere un </w:t>
-      </w:r>
-      <w:proofErr w:type="spellStart"/>
-      <w:r>
-        <w:t>arbiter</w:t>
-      </w:r>
-      <w:proofErr w:type="spellEnd"/>
-      <w:r>
-        <w:t xml:space="preserve"> può prevenire situazioni di split-brain, in cui due nodi potrebbero erroneamente ritenersi entrambi primari.</w:t>
-      </w:r>
-    </w:p>
-    <w:p/>
-    <w:p>
-      <w:r>
-        <w:t xml:space="preserve">Configurazione di </w:t>
-      </w:r>
-      <w:proofErr w:type="spellStart"/>
-      <w:r>
-        <w:t>Riak</w:t>
-      </w:r>
-      <w:proofErr w:type="spellEnd"/>
-    </w:p>
-    <w:p>
-      <w:proofErr w:type="spellStart"/>
-      <w:r>
-        <w:lastRenderedPageBreak/>
-        <w:t>Riak</w:t>
-      </w:r>
-      <w:proofErr w:type="spellEnd"/>
-      <w:r>
-        <w:t xml:space="preserve"> è stato scelto per implementare la funzionalità di raccomandazione dei libri agli utenti e per gestire le sessioni degli utenti. </w:t>
-      </w:r>
-      <w:proofErr w:type="spellStart"/>
-      <w:r>
-        <w:t>Riak</w:t>
-      </w:r>
-      <w:proofErr w:type="spellEnd"/>
-      <w:r>
-        <w:t xml:space="preserve"> è un database key-</w:t>
-      </w:r>
-      <w:proofErr w:type="spellStart"/>
-      <w:r>
-        <w:t>value</w:t>
-      </w:r>
-      <w:proofErr w:type="spellEnd"/>
-      <w:r>
-        <w:t xml:space="preserve"> altamente scalabile, progettato per offrire un'elevata disponibilità e tolleranza ai guasti.</w:t>
-      </w:r>
-    </w:p>
-    <w:p/>
-    <w:p>
-      <w:r>
-        <w:t>Cluster e Quorum</w:t>
-      </w:r>
-    </w:p>
-    <w:p>
-      <w:r>
-        <w:t xml:space="preserve">Similmente a </w:t>
-      </w:r>
-      <w:proofErr w:type="spellStart"/>
-      <w:r>
-        <w:t>MongoDB</w:t>
-      </w:r>
-      <w:proofErr w:type="spellEnd"/>
-      <w:r>
-        <w:t xml:space="preserve">, </w:t>
-      </w:r>
-      <w:proofErr w:type="spellStart"/>
-      <w:r>
-        <w:t>Riak</w:t>
-      </w:r>
-      <w:proofErr w:type="spellEnd"/>
-      <w:r>
-        <w:t xml:space="preserve"> è stato configurato con tre cluster geografici, ognuno con tre nodi. La scelta di mantenere i cluster nelle stesse aree geografiche dei cluster </w:t>
-      </w:r>
-      <w:proofErr w:type="spellStart"/>
-      <w:r>
-        <w:t>MongoDB</w:t>
-      </w:r>
-      <w:proofErr w:type="spellEnd"/>
-      <w:r>
-        <w:t xml:space="preserve"> consente di ridurre la latenza e migliorare le performance delle operazioni distribuite.</w:t>
-      </w:r>
-    </w:p>
-    <w:p/>
-    <w:p>
-      <w:r>
-        <w:t xml:space="preserve">Il quorum in </w:t>
-      </w:r>
-      <w:proofErr w:type="spellStart"/>
-      <w:r>
-        <w:t>Riak</w:t>
-      </w:r>
-      <w:proofErr w:type="spellEnd"/>
-      <w:r>
-        <w:t xml:space="preserve"> determina il numero di repliche che devono confermare una lettura o una scrittura prima che l'operazione venga considerata completata. Per un progetto che tratta di libri, un quorum di lettura e scrittura di 2 (su 3) è ragionevole. Questo garantisce un buon equilibrio tra consistenza e disponibilità dei dati.</w:t>
-      </w:r>
-    </w:p>
-    <w:p/>
-    <w:p>
-      <w:r>
-        <w:t>Gestione delle Sessioni</w:t>
-      </w:r>
-    </w:p>
-    <w:p>
-      <w:proofErr w:type="spellStart"/>
-      <w:r>
-        <w:t>Riak</w:t>
-      </w:r>
-      <w:proofErr w:type="spellEnd"/>
-      <w:r>
-        <w:t xml:space="preserve"> è utilizzato anche per memorizzare le sessioni degli utenti. Memorizzare i libri consigliati nella sessione può migliorare l'esperienza utente, consentendo di offrire raccomandazioni personalizzate in tempo reale. La durata della sessione (TTL) dovrebbe essere sufficientemente lunga da coprire una sessione di acquisto tipica, ad esempio 30 minuti. Questo assicura che le informazioni di sessione rimangano valide durante tutto il processo di acquisto.</w:t>
-      </w:r>
-    </w:p>
-    <w:p/>
-    <w:p>
-      <w:r>
-        <w:t>Pasquale Manfredi, [30/06/2024 13:08]</w:t>
-      </w:r>
-    </w:p>
-    <w:p>
-      <w:r>
-        <w:t>Azioni dell'Utente e Interazione con i Database</w:t>
-      </w:r>
-    </w:p>
-    <w:p>
-      <w:r>
-        <w:t>Gli utenti interagiscono con il sistema attraverso diverse azioni, ognuna delle quali coinvolge specifici database e operazioni:</w:t>
-      </w:r>
-    </w:p>
-    <w:p/>
-    <w:p>
-      <w:r>
-        <w:t xml:space="preserve">Registrazione e Login: Quando un utente si registra o effettua il login, le informazioni vengono salvate in </w:t>
-      </w:r>
-      <w:proofErr w:type="spellStart"/>
-      <w:r>
-        <w:t>MongoDB</w:t>
-      </w:r>
-      <w:proofErr w:type="spellEnd"/>
-      <w:r>
-        <w:t>. Questo consente di gestire i profili utente in modo efficiente e sicuro.</w:t>
-      </w:r>
-    </w:p>
-    <w:p>
-      <w:r>
-        <w:t xml:space="preserve">Navigazione e Ricerca: Le ricerche effettuate dagli utenti e le loro preferenze di navigazione vengono tracciate e memorizzate. Questi dati vengono utilizzati per generare raccomandazioni personalizzate tramite </w:t>
-      </w:r>
-      <w:proofErr w:type="spellStart"/>
-      <w:r>
-        <w:t>Riak</w:t>
-      </w:r>
-      <w:proofErr w:type="spellEnd"/>
-      <w:r>
-        <w:t>.</w:t>
-      </w:r>
-    </w:p>
-    <w:p>
-      <w:r>
-        <w:lastRenderedPageBreak/>
-        <w:t xml:space="preserve">Acquisto Libri: Gli ordini effettuati dagli utenti vengono salvati in </w:t>
-      </w:r>
-      <w:proofErr w:type="spellStart"/>
-      <w:r>
-        <w:t>MongoDB</w:t>
-      </w:r>
-      <w:proofErr w:type="spellEnd"/>
-      <w:r>
-        <w:t xml:space="preserve">. Le raccomandazioni basate sugli acquisti vengono gestite tramite </w:t>
-      </w:r>
-      <w:proofErr w:type="spellStart"/>
-      <w:r>
-        <w:t>Riak</w:t>
-      </w:r>
-      <w:proofErr w:type="spellEnd"/>
-      <w:r>
-        <w:t>, sfruttando le capacità di gestione dei dati distribuiti.</w:t>
-      </w:r>
-    </w:p>
-    <w:p>
-      <w:r>
-        <w:t xml:space="preserve">Gestione del Carrello: I carrelli degli utenti sono mantenuti in </w:t>
-      </w:r>
-      <w:proofErr w:type="spellStart"/>
-      <w:r>
-        <w:t>MongoDB</w:t>
-      </w:r>
-      <w:proofErr w:type="spellEnd"/>
-      <w:r>
-        <w:t>. Questa scelta garantisce la consistenza e l'integrità dei dati, evitando i potenziali problemi di affidabilità che possono derivare dall'uso delle sessioni per memorizzare i carrelli.</w:t>
-      </w:r>
-    </w:p>
-    <w:p>
-      <w:r>
-        <w:t>Considerazioni sui Database</w:t>
-      </w:r>
-    </w:p>
-    <w:p>
-      <w:r>
-        <w:t xml:space="preserve">Nel nostro progetto, i nodi dei database non sono considerati come magazzini fisici, ma come server distribuiti. Il magazzino dei libri è unico e identificato dal cluster. Nel caso si rendesse necessario gestire più magazzini per paese, </w:t>
-      </w:r>
-      <w:proofErr w:type="spellStart"/>
-      <w:r>
-        <w:t>MongoDB</w:t>
-      </w:r>
-      <w:proofErr w:type="spellEnd"/>
-      <w:r>
-        <w:t xml:space="preserve"> avrà un campo specifico per identificare la locazione del libro.</w:t>
-      </w:r>
-    </w:p>
-    <w:p/>
-    <w:p>
-      <w:r>
-        <w:t xml:space="preserve">Motivazioni per l'Uso di </w:t>
-      </w:r>
-      <w:proofErr w:type="spellStart"/>
-      <w:r>
-        <w:t>MongoDB</w:t>
-      </w:r>
-      <w:proofErr w:type="spellEnd"/>
-      <w:r>
-        <w:t xml:space="preserve"> e </w:t>
-      </w:r>
-      <w:proofErr w:type="spellStart"/>
-      <w:r>
-        <w:t>Riak</w:t>
-      </w:r>
-      <w:proofErr w:type="spellEnd"/>
-    </w:p>
-    <w:p>
-      <w:proofErr w:type="spellStart"/>
-      <w:r>
-        <w:t>MongoDB</w:t>
-      </w:r>
-      <w:proofErr w:type="spellEnd"/>
-      <w:r>
-        <w:t xml:space="preserve">: È stato scelto per la sua capacità di gestire documenti complessi e relazioni tra dati. La configurazione con </w:t>
-      </w:r>
-      <w:proofErr w:type="spellStart"/>
-      <w:r>
-        <w:t>replicaset</w:t>
-      </w:r>
-      <w:proofErr w:type="spellEnd"/>
-      <w:r>
-        <w:t xml:space="preserve"> garantisce alta disponibilità e tolleranza ai guasti, rendendo </w:t>
-      </w:r>
-      <w:proofErr w:type="spellStart"/>
-      <w:r>
-        <w:t>MongoDB</w:t>
-      </w:r>
-      <w:proofErr w:type="spellEnd"/>
-      <w:r>
-        <w:t xml:space="preserve"> ideale per gestire utenti, ordini e carrelli.</w:t>
-      </w:r>
-    </w:p>
-    <w:p>
-      <w:proofErr w:type="spellStart"/>
-      <w:r>
-        <w:t>Riak</w:t>
-      </w:r>
-      <w:proofErr w:type="spellEnd"/>
-      <w:r>
-        <w:t>: È stato scelto per la gestione delle raccomandazioni e delle sessioni degli utenti. La sua capacità di gestire dati distribuiti con elevata tolleranza ai guasti lo rende adatto per queste funzionalità specifiche.</w:t>
-      </w:r>
-    </w:p>
-    <w:p>
-      <w:r>
-        <w:t>Sezione di Statistiche</w:t>
-      </w:r>
-    </w:p>
-    <w:p>
-      <w:r>
-        <w:t>La raccolta e l'analisi dei dati sono fondamentali per migliorare l'esperienza utente e ottimizzare le operazioni del sito e-commerce. Dividendo i cluster per paese, è possibile raccogliere dati dettagliati su vendite e traffico. Esempi di statistiche che possono essere generate includono:</w:t>
-      </w:r>
-    </w:p>
-    <w:p/>
-    <w:p>
-      <w:r>
         <w:t>Libri più venduti: Per paese o globalmente, per identificare le tendenze di vendita e migliorare l'inventario.</w:t>
       </w:r>
     </w:p>
@@ -5885,11 +8605,7 @@
     </w:p>
     <w:p>
       <w:r>
-        <w:t xml:space="preserve">Utilizzando i dati delle vendite e delle interazioni degli utenti, è possibile sviluppare algoritmi di raccomandazione che suggeriscano i libri più venduti e quelli più adatti alle preferenze </w:t>
-      </w:r>
-      <w:r>
-        <w:lastRenderedPageBreak/>
-        <w:t>degli utenti. Questa funzionalità, sebbene non ancora implementata, rappresenta un'idea futura per migliorare ulteriormente l'esperienza utente.</w:t>
+        <w:t>Utilizzando i dati delle vendite e delle interazioni degli utenti, è possibile sviluppare algoritmi di raccomandazione che suggeriscano i libri più venduti e quelli più adatti alle preferenze degli utenti. Questa funzionalità, sebbene non ancora implementata, rappresenta un'idea futura per migliorare ulteriormente l'esperienza utente.</w:t>
       </w:r>
     </w:p>
     <w:p/>
@@ -6999,9 +9715,9 @@
       <w:lvlJc w:val="left"/>
       <w:pPr>
         <w:tabs>
-          <w:tab w:val="num" w:pos="720"/>
-        </w:tabs>
-        <w:ind w:left="720" w:hanging="360"/>
+          <w:tab w:val="num" w:pos="502"/>
+        </w:tabs>
+        <w:ind w:left="502" w:hanging="360"/>
       </w:pPr>
       <w:rPr>
         <w:rFonts w:ascii="Symbol" w:hAnsi="Symbol" w:hint="default"/>
@@ -7015,9 +9731,9 @@
       <w:lvlJc w:val="left"/>
       <w:pPr>
         <w:tabs>
-          <w:tab w:val="num" w:pos="1440"/>
-        </w:tabs>
-        <w:ind w:left="1440" w:hanging="360"/>
+          <w:tab w:val="num" w:pos="1222"/>
+        </w:tabs>
+        <w:ind w:left="1222" w:hanging="360"/>
       </w:pPr>
       <w:rPr>
         <w:rFonts w:ascii="Courier New" w:hAnsi="Courier New" w:hint="default"/>
@@ -7031,9 +9747,9 @@
       <w:lvlJc w:val="left"/>
       <w:pPr>
         <w:tabs>
-          <w:tab w:val="num" w:pos="2160"/>
-        </w:tabs>
-        <w:ind w:left="2160" w:hanging="360"/>
+          <w:tab w:val="num" w:pos="1942"/>
+        </w:tabs>
+        <w:ind w:left="1942" w:hanging="360"/>
       </w:pPr>
       <w:rPr>
         <w:rFonts w:ascii="Wingdings" w:hAnsi="Wingdings" w:hint="default"/>
@@ -7047,9 +9763,9 @@
       <w:lvlJc w:val="left"/>
       <w:pPr>
         <w:tabs>
-          <w:tab w:val="num" w:pos="2880"/>
-        </w:tabs>
-        <w:ind w:left="2880" w:hanging="360"/>
+          <w:tab w:val="num" w:pos="2662"/>
+        </w:tabs>
+        <w:ind w:left="2662" w:hanging="360"/>
       </w:pPr>
       <w:rPr>
         <w:rFonts w:ascii="Wingdings" w:hAnsi="Wingdings" w:hint="default"/>
@@ -7063,9 +9779,9 @@
       <w:lvlJc w:val="left"/>
       <w:pPr>
         <w:tabs>
-          <w:tab w:val="num" w:pos="3600"/>
-        </w:tabs>
-        <w:ind w:left="3600" w:hanging="360"/>
+          <w:tab w:val="num" w:pos="3382"/>
+        </w:tabs>
+        <w:ind w:left="3382" w:hanging="360"/>
       </w:pPr>
       <w:rPr>
         <w:rFonts w:ascii="Wingdings" w:hAnsi="Wingdings" w:hint="default"/>
@@ -7079,9 +9795,9 @@
       <w:lvlJc w:val="left"/>
       <w:pPr>
         <w:tabs>
-          <w:tab w:val="num" w:pos="4320"/>
-        </w:tabs>
-        <w:ind w:left="4320" w:hanging="360"/>
+          <w:tab w:val="num" w:pos="4102"/>
+        </w:tabs>
+        <w:ind w:left="4102" w:hanging="360"/>
       </w:pPr>
       <w:rPr>
         <w:rFonts w:ascii="Wingdings" w:hAnsi="Wingdings" w:hint="default"/>
@@ -7095,9 +9811,9 @@
       <w:lvlJc w:val="left"/>
       <w:pPr>
         <w:tabs>
-          <w:tab w:val="num" w:pos="5040"/>
-        </w:tabs>
-        <w:ind w:left="5040" w:hanging="360"/>
+          <w:tab w:val="num" w:pos="4822"/>
+        </w:tabs>
+        <w:ind w:left="4822" w:hanging="360"/>
       </w:pPr>
       <w:rPr>
         <w:rFonts w:ascii="Wingdings" w:hAnsi="Wingdings" w:hint="default"/>
@@ -7111,9 +9827,9 @@
       <w:lvlJc w:val="left"/>
       <w:pPr>
         <w:tabs>
-          <w:tab w:val="num" w:pos="5760"/>
-        </w:tabs>
-        <w:ind w:left="5760" w:hanging="360"/>
+          <w:tab w:val="num" w:pos="5542"/>
+        </w:tabs>
+        <w:ind w:left="5542" w:hanging="360"/>
       </w:pPr>
       <w:rPr>
         <w:rFonts w:ascii="Wingdings" w:hAnsi="Wingdings" w:hint="default"/>
@@ -7127,9 +9843,9 @@
       <w:lvlJc w:val="left"/>
       <w:pPr>
         <w:tabs>
-          <w:tab w:val="num" w:pos="6480"/>
-        </w:tabs>
-        <w:ind w:left="6480" w:hanging="360"/>
+          <w:tab w:val="num" w:pos="6262"/>
+        </w:tabs>
+        <w:ind w:left="6262" w:hanging="360"/>
       </w:pPr>
       <w:rPr>
         <w:rFonts w:ascii="Wingdings" w:hAnsi="Wingdings" w:hint="default"/>
@@ -8625,6 +11341,123 @@
         <w:rFonts w:ascii="Wingdings" w:hAnsi="Wingdings" w:hint="default"/>
         <w:sz w:val="20"/>
       </w:rPr>
+    </w:lvl>
+  </w:abstractNum>
+  <w:abstractNum w:abstractNumId="18" w15:restartNumberingAfterBreak="0">
+    <w:nsid w:val="7E170407"/>
+    <w:multiLevelType w:val="multilevel"/>
+    <w:tmpl w:val="7E26EB82"/>
+    <w:lvl w:ilvl="0">
+      <w:start w:val="1"/>
+      <w:numFmt w:val="decimal"/>
+      <w:lvlText w:val="%1."/>
+      <w:lvlJc w:val="left"/>
+      <w:pPr>
+        <w:tabs>
+          <w:tab w:val="num" w:pos="720"/>
+        </w:tabs>
+        <w:ind w:left="720" w:hanging="360"/>
+      </w:pPr>
+    </w:lvl>
+    <w:lvl w:ilvl="1">
+      <w:start w:val="1"/>
+      <w:numFmt w:val="bullet"/>
+      <w:lvlText w:val="o"/>
+      <w:lvlJc w:val="left"/>
+      <w:pPr>
+        <w:tabs>
+          <w:tab w:val="num" w:pos="1440"/>
+        </w:tabs>
+        <w:ind w:left="1440" w:hanging="360"/>
+      </w:pPr>
+      <w:rPr>
+        <w:rFonts w:ascii="Courier New" w:hAnsi="Courier New" w:hint="default"/>
+        <w:sz w:val="20"/>
+      </w:rPr>
+    </w:lvl>
+    <w:lvl w:ilvl="2" w:tentative="1">
+      <w:start w:val="1"/>
+      <w:numFmt w:val="decimal"/>
+      <w:lvlText w:val="%3."/>
+      <w:lvlJc w:val="left"/>
+      <w:pPr>
+        <w:tabs>
+          <w:tab w:val="num" w:pos="2160"/>
+        </w:tabs>
+        <w:ind w:left="2160" w:hanging="360"/>
+      </w:pPr>
+    </w:lvl>
+    <w:lvl w:ilvl="3" w:tentative="1">
+      <w:start w:val="1"/>
+      <w:numFmt w:val="decimal"/>
+      <w:lvlText w:val="%4."/>
+      <w:lvlJc w:val="left"/>
+      <w:pPr>
+        <w:tabs>
+          <w:tab w:val="num" w:pos="2880"/>
+        </w:tabs>
+        <w:ind w:left="2880" w:hanging="360"/>
+      </w:pPr>
+    </w:lvl>
+    <w:lvl w:ilvl="4" w:tentative="1">
+      <w:start w:val="1"/>
+      <w:numFmt w:val="decimal"/>
+      <w:lvlText w:val="%5."/>
+      <w:lvlJc w:val="left"/>
+      <w:pPr>
+        <w:tabs>
+          <w:tab w:val="num" w:pos="3600"/>
+        </w:tabs>
+        <w:ind w:left="3600" w:hanging="360"/>
+      </w:pPr>
+    </w:lvl>
+    <w:lvl w:ilvl="5" w:tentative="1">
+      <w:start w:val="1"/>
+      <w:numFmt w:val="decimal"/>
+      <w:lvlText w:val="%6."/>
+      <w:lvlJc w:val="left"/>
+      <w:pPr>
+        <w:tabs>
+          <w:tab w:val="num" w:pos="4320"/>
+        </w:tabs>
+        <w:ind w:left="4320" w:hanging="360"/>
+      </w:pPr>
+    </w:lvl>
+    <w:lvl w:ilvl="6" w:tentative="1">
+      <w:start w:val="1"/>
+      <w:numFmt w:val="decimal"/>
+      <w:lvlText w:val="%7."/>
+      <w:lvlJc w:val="left"/>
+      <w:pPr>
+        <w:tabs>
+          <w:tab w:val="num" w:pos="5040"/>
+        </w:tabs>
+        <w:ind w:left="5040" w:hanging="360"/>
+      </w:pPr>
+    </w:lvl>
+    <w:lvl w:ilvl="7" w:tentative="1">
+      <w:start w:val="1"/>
+      <w:numFmt w:val="decimal"/>
+      <w:lvlText w:val="%8."/>
+      <w:lvlJc w:val="left"/>
+      <w:pPr>
+        <w:tabs>
+          <w:tab w:val="num" w:pos="5760"/>
+        </w:tabs>
+        <w:ind w:left="5760" w:hanging="360"/>
+      </w:pPr>
+    </w:lvl>
+    <w:lvl w:ilvl="8" w:tentative="1">
+      <w:start w:val="1"/>
+      <w:numFmt w:val="decimal"/>
+      <w:lvlText w:val="%9."/>
+      <w:lvlJc w:val="left"/>
+      <w:pPr>
+        <w:tabs>
+          <w:tab w:val="num" w:pos="6480"/>
+        </w:tabs>
+        <w:ind w:left="6480" w:hanging="360"/>
+      </w:pPr>
     </w:lvl>
   </w:abstractNum>
   <w:num w:numId="1" w16cid:durableId="1256134617">
@@ -8680,6 +11513,9 @@
   </w:num>
   <w:num w:numId="18" w16cid:durableId="1976982342">
     <w:abstractNumId w:val="8"/>
+  </w:num>
+  <w:num w:numId="19" w16cid:durableId="1270552718">
+    <w:abstractNumId w:val="18"/>
   </w:num>
 </w:numbering>
 </file>
@@ -9084,7 +11920,7 @@
   <w:style w:type="paragraph" w:default="1" w:styleId="Normale">
     <w:name w:val="Normal"/>
     <w:qFormat/>
-    <w:rsid w:val="00F3152B"/>
+    <w:rsid w:val="00D3720C"/>
   </w:style>
   <w:style w:type="paragraph" w:styleId="Titolo1">
     <w:name w:val="heading 1"/>
@@ -9600,7 +12436,6 @@
     <w:name w:val="Normal (Web)"/>
     <w:basedOn w:val="Normale"/>
     <w:uiPriority w:val="99"/>
-    <w:semiHidden/>
     <w:unhideWhenUsed/>
     <w:rsid w:val="00D64097"/>
     <w:pPr>
@@ -9622,6 +12457,19 @@
     <w:rPr>
       <w:b/>
       <w:bCs/>
+    </w:rPr>
+  </w:style>
+  <w:style w:type="character" w:styleId="CodiceHTML">
+    <w:name w:val="HTML Code"/>
+    <w:basedOn w:val="Carpredefinitoparagrafo"/>
+    <w:uiPriority w:val="99"/>
+    <w:semiHidden/>
+    <w:unhideWhenUsed/>
+    <w:rsid w:val="00355178"/>
+    <w:rPr>
+      <w:rFonts w:ascii="Courier New" w:eastAsia="Times New Roman" w:hAnsi="Courier New" w:cs="Courier New"/>
+      <w:sz w:val="20"/>
+      <w:szCs w:val="20"/>
     </w:rPr>
   </w:style>
 </w:styles>

</xml_diff>

<commit_message>
aggiunta parte conclusioni risultati ottenuti
</commit_message>
<xml_diff>
--- a/Relazione Manfredi - Alpe.docx
+++ b/Relazione Manfredi - Alpe.docx
@@ -15,9 +15,9 @@
           <w14:ligatures w14:val="none"/>
         </w:rPr>
       </w:pPr>
-      <w:bookmarkStart w:id="0" w:name="_Hlk169655117"/>
-      <w:bookmarkStart w:id="1" w:name="_Hlk170733179"/>
-      <w:bookmarkEnd w:id="1"/>
+      <w:bookmarkStart w:id="0" w:name="_Hlk170733179"/>
+      <w:bookmarkStart w:id="1" w:name="_Hlk169655117"/>
+      <w:bookmarkEnd w:id="0"/>
       <w:r>
         <w:rPr>
           <w:rFonts w:ascii="Times New Roman" w:eastAsia="Times New Roman" w:hAnsi="Times New Roman" w:cs="Times New Roman"/>
@@ -171,7 +171,7 @@
         </w:rPr>
         <w:t>Modelli e Architetture Avanzati di Basi di Dati</w:t>
       </w:r>
-      <w:bookmarkEnd w:id="0"/>
+      <w:bookmarkEnd w:id="1"/>
     </w:p>
     <w:p>
       <w:pPr>
@@ -513,7 +513,27 @@
           <w14:ligatures w14:val="none"/>
         </w:rPr>
         <w:br/>
-        <w:t>I principali obiettivi includono anche l’adozione di un sistema che consigli i libri a gli utenti in base all’interesse espresso negli acquisti sul portale web.</w:t>
+        <w:t xml:space="preserve">I principali obiettivi includono anche l’adozione di un sistema che consigli i libri </w:t>
+      </w:r>
+      <w:proofErr w:type="gramStart"/>
+      <w:r>
+        <w:rPr>
+          <w:rFonts w:ascii="Times New Roman" w:eastAsia="Times New Roman" w:hAnsi="Times New Roman" w:cs="Times New Roman"/>
+          <w:kern w:val="0"/>
+          <w:lang w:eastAsia="it-IT"/>
+          <w14:ligatures w14:val="none"/>
+        </w:rPr>
+        <w:t>a gli</w:t>
+      </w:r>
+      <w:proofErr w:type="gramEnd"/>
+      <w:r>
+        <w:rPr>
+          <w:rFonts w:ascii="Times New Roman" w:eastAsia="Times New Roman" w:hAnsi="Times New Roman" w:cs="Times New Roman"/>
+          <w:kern w:val="0"/>
+          <w:lang w:eastAsia="it-IT"/>
+          <w14:ligatures w14:val="none"/>
+        </w:rPr>
+        <w:t xml:space="preserve"> utenti in base all’interesse espresso negli acquisti sul portale web.</w:t>
       </w:r>
     </w:p>
     <w:p>
@@ -2306,7 +2326,27 @@
           <w:lang w:eastAsia="it-IT"/>
           <w14:ligatures w14:val="none"/>
         </w:rPr>
-        <w:t>Abbiamo pensato di lasciare all’utente l’ultima parola sui libri che vuole acquistare e visionare in base alla lingua preferita. In un ipotetico portale web ci sarà l’opzione di selezione Paese. Fisicamente questa opzione permetterà all’utente di cambiare cluster Da Italia , il suo paese geografico, a Francia o Germania . tutto è salvato in sessioni come segue nella voce “</w:t>
+        <w:t xml:space="preserve">Abbiamo pensato di lasciare all’utente l’ultima parola sui libri che vuole acquistare e visionare in base alla lingua preferita. In un ipotetico portale web ci sarà l’opzione di selezione Paese. Fisicamente questa opzione permetterà all’utente di cambiare cluster Da </w:t>
+      </w:r>
+      <w:proofErr w:type="gramStart"/>
+      <w:r>
+        <w:rPr>
+          <w:rFonts w:ascii="Times New Roman" w:eastAsia="Times New Roman" w:hAnsi="Times New Roman" w:cs="Times New Roman"/>
+          <w:kern w:val="0"/>
+          <w:lang w:eastAsia="it-IT"/>
+          <w14:ligatures w14:val="none"/>
+        </w:rPr>
+        <w:t>Italia ,</w:t>
+      </w:r>
+      <w:proofErr w:type="gramEnd"/>
+      <w:r>
+        <w:rPr>
+          <w:rFonts w:ascii="Times New Roman" w:eastAsia="Times New Roman" w:hAnsi="Times New Roman" w:cs="Times New Roman"/>
+          <w:kern w:val="0"/>
+          <w:lang w:eastAsia="it-IT"/>
+          <w14:ligatures w14:val="none"/>
+        </w:rPr>
+        <w:t xml:space="preserve"> il suo paese geografico, a Francia o Germania . tutto è salvato in sessioni come segue nella voce “</w:t>
       </w:r>
       <w:proofErr w:type="spellStart"/>
       <w:r>
@@ -2408,7 +2448,27 @@
           <w:lang w:eastAsia="it-IT"/>
           <w14:ligatures w14:val="none"/>
         </w:rPr>
-        <w:t>ogni utente acquista da fornitori esteri e segue tutte le politiche d’acquisto di paesi differenti, perciò la scelta migliore ci è sembrata quella di separare logicamente le cose (</w:t>
+        <w:t xml:space="preserve">ogni utente acquista da fornitori esteri e segue tutte le politiche d’acquisto di paesi </w:t>
+      </w:r>
+      <w:proofErr w:type="gramStart"/>
+      <w:r>
+        <w:rPr>
+          <w:rFonts w:ascii="Times New Roman" w:eastAsia="Times New Roman" w:hAnsi="Times New Roman" w:cs="Times New Roman"/>
+          <w:kern w:val="0"/>
+          <w:lang w:eastAsia="it-IT"/>
+          <w14:ligatures w14:val="none"/>
+        </w:rPr>
+        <w:t>differenti, perciò</w:t>
+      </w:r>
+      <w:proofErr w:type="gramEnd"/>
+      <w:r>
+        <w:rPr>
+          <w:rFonts w:ascii="Times New Roman" w:eastAsia="Times New Roman" w:hAnsi="Times New Roman" w:cs="Times New Roman"/>
+          <w:kern w:val="0"/>
+          <w:lang w:eastAsia="it-IT"/>
+          <w14:ligatures w14:val="none"/>
+        </w:rPr>
+        <w:t xml:space="preserve"> la scelta migliore ci è sembrata quella di separare logicamente le cose (</w:t>
       </w:r>
       <w:r>
         <w:rPr>
@@ -4068,7 +4128,27 @@
           <w:lang w:eastAsia="it-IT"/>
           <w14:ligatures w14:val="none"/>
         </w:rPr>
-        <w:t>’ non fosse disponibile, sarebbe il terzo nodo a diventare automaticamente il master del Replica Set. In questo esempio dunque non è necessaria la presenza di un nodo arbitro.</w:t>
+        <w:t xml:space="preserve">’ non fosse disponibile, sarebbe il terzo nodo a diventare automaticamente il master del Replica Set. In questo </w:t>
+      </w:r>
+      <w:proofErr w:type="gramStart"/>
+      <w:r>
+        <w:rPr>
+          <w:rFonts w:ascii="Times New Roman" w:eastAsia="Times New Roman" w:hAnsi="Times New Roman" w:cs="Times New Roman"/>
+          <w:kern w:val="0"/>
+          <w:lang w:eastAsia="it-IT"/>
+          <w14:ligatures w14:val="none"/>
+        </w:rPr>
+        <w:t>esempio dunque</w:t>
+      </w:r>
+      <w:proofErr w:type="gramEnd"/>
+      <w:r>
+        <w:rPr>
+          <w:rFonts w:ascii="Times New Roman" w:eastAsia="Times New Roman" w:hAnsi="Times New Roman" w:cs="Times New Roman"/>
+          <w:kern w:val="0"/>
+          <w:lang w:eastAsia="it-IT"/>
+          <w14:ligatures w14:val="none"/>
+        </w:rPr>
+        <w:t xml:space="preserve"> non è necessaria la presenza di un nodo arbitro.</w:t>
       </w:r>
     </w:p>
     <w:p>
@@ -4737,87 +4817,78 @@
           <w:rStyle w:val="CodiceHTML"/>
           <w:rFonts w:ascii="Times New Roman" w:eastAsiaTheme="majorEastAsia" w:hAnsi="Times New Roman" w:cs="Times New Roman"/>
         </w:rPr>
-        <w:t>dvv_enabled</w:t>
-      </w:r>
-      <w:proofErr w:type="spellEnd"/>
-      <w:r>
-        <w:rPr>
-          <w:rFonts w:ascii="Times New Roman" w:hAnsi="Times New Roman" w:cs="Times New Roman"/>
-        </w:rPr>
-        <w:t xml:space="preserve">  e </w:t>
-      </w:r>
-      <w:proofErr w:type="spellStart"/>
+        <w:t>dvv_</w:t>
+      </w:r>
+      <w:proofErr w:type="gramStart"/>
       <w:r>
         <w:rPr>
           <w:rStyle w:val="CodiceHTML"/>
           <w:rFonts w:ascii="Times New Roman" w:eastAsiaTheme="majorEastAsia" w:hAnsi="Times New Roman" w:cs="Times New Roman"/>
         </w:rPr>
-        <w:t>last_</w:t>
-      </w:r>
+        <w:t>enabled</w:t>
+      </w:r>
+      <w:proofErr w:type="spellEnd"/>
+      <w:r>
+        <w:rPr>
+          <w:rFonts w:ascii="Times New Roman" w:hAnsi="Times New Roman" w:cs="Times New Roman"/>
+        </w:rPr>
+        <w:t xml:space="preserve">  e</w:t>
+      </w:r>
+      <w:proofErr w:type="gramEnd"/>
+      <w:r>
+        <w:rPr>
+          <w:rFonts w:ascii="Times New Roman" w:hAnsi="Times New Roman" w:cs="Times New Roman"/>
+        </w:rPr>
+        <w:t xml:space="preserve"> </w:t>
+      </w:r>
+      <w:proofErr w:type="spellStart"/>
       <w:r>
         <w:rPr>
           <w:rStyle w:val="CodiceHTML"/>
           <w:rFonts w:ascii="Times New Roman" w:eastAsiaTheme="majorEastAsia" w:hAnsi="Times New Roman" w:cs="Times New Roman"/>
         </w:rPr>
-        <w:t>write_wins</w:t>
-      </w:r>
-      <w:proofErr w:type="spellEnd"/>
+        <w:t>last_</w:t>
+      </w:r>
       <w:r>
         <w:rPr>
           <w:rStyle w:val="CodiceHTML"/>
           <w:rFonts w:ascii="Times New Roman" w:eastAsiaTheme="majorEastAsia" w:hAnsi="Times New Roman" w:cs="Times New Roman"/>
         </w:rPr>
-        <w:t>:</w:t>
-      </w:r>
-    </w:p>
-    <w:p>
-      <w:pPr>
+        <w:t>write_wins</w:t>
+      </w:r>
+      <w:proofErr w:type="spellEnd"/>
+      <w:r>
         <w:rPr>
           <w:rStyle w:val="CodiceHTML"/>
           <w:rFonts w:ascii="Times New Roman" w:eastAsiaTheme="majorEastAsia" w:hAnsi="Times New Roman" w:cs="Times New Roman"/>
         </w:rPr>
-      </w:pPr>
-      <w:proofErr w:type="spellStart"/>
-      <w:r>
-        <w:rPr>
-          <w:rFonts w:ascii="Times New Roman" w:hAnsi="Times New Roman" w:cs="Times New Roman"/>
-          <w:b/>
-          <w:bCs/>
-        </w:rPr>
-        <w:t>v</w:t>
-      </w:r>
-      <w:r>
-        <w:rPr>
-          <w:rFonts w:ascii="Times New Roman" w:hAnsi="Times New Roman" w:cs="Times New Roman"/>
-          <w:b/>
-          <w:bCs/>
-        </w:rPr>
-        <w:t>ector</w:t>
-      </w:r>
-      <w:proofErr w:type="spellEnd"/>
-      <w:r>
-        <w:rPr>
-          <w:rFonts w:ascii="Times New Roman" w:hAnsi="Times New Roman" w:cs="Times New Roman"/>
-          <w:b/>
-          <w:bCs/>
-        </w:rPr>
-        <w:t xml:space="preserve"> </w:t>
-      </w:r>
-      <w:r>
-        <w:rPr>
-          <w:rFonts w:ascii="Times New Roman" w:hAnsi="Times New Roman" w:cs="Times New Roman"/>
-          <w:b/>
-          <w:bCs/>
-        </w:rPr>
-        <w:t>c</w:t>
-      </w:r>
-      <w:r>
-        <w:rPr>
-          <w:rFonts w:ascii="Times New Roman" w:hAnsi="Times New Roman" w:cs="Times New Roman"/>
-          <w:b/>
-          <w:bCs/>
-        </w:rPr>
-        <w:t>locks</w:t>
+        <w:t>:</w:t>
+      </w:r>
+    </w:p>
+    <w:p>
+      <w:pPr>
+        <w:rPr>
+          <w:rStyle w:val="CodiceHTML"/>
+          <w:rFonts w:ascii="Times New Roman" w:eastAsiaTheme="majorEastAsia" w:hAnsi="Times New Roman" w:cs="Times New Roman"/>
+        </w:rPr>
+      </w:pPr>
+      <w:proofErr w:type="spellStart"/>
+      <w:r>
+        <w:rPr>
+          <w:rFonts w:ascii="Times New Roman" w:hAnsi="Times New Roman" w:cs="Times New Roman"/>
+          <w:b/>
+          <w:bCs/>
+        </w:rPr>
+        <w:t>vector</w:t>
+      </w:r>
+      <w:proofErr w:type="spellEnd"/>
+      <w:r>
+        <w:rPr>
+          <w:rFonts w:ascii="Times New Roman" w:hAnsi="Times New Roman" w:cs="Times New Roman"/>
+          <w:b/>
+          <w:bCs/>
+        </w:rPr>
+        <w:t xml:space="preserve"> clocks</w:t>
       </w:r>
     </w:p>
     <w:p>
@@ -5958,7 +6029,23 @@
           <w:rFonts w:ascii="Times New Roman" w:hAnsi="Times New Roman" w:cs="Times New Roman"/>
           <w:lang w:eastAsia="it-IT"/>
         </w:rPr>
-        <w:t xml:space="preserve"> suggerisce in base alle sue letture 5 libri che potrebbero interessare all’utente</w:t>
+        <w:t xml:space="preserve"> suggerisce in base alle sue letture </w:t>
+      </w:r>
+      <w:proofErr w:type="gramStart"/>
+      <w:r>
+        <w:rPr>
+          <w:rFonts w:ascii="Times New Roman" w:hAnsi="Times New Roman" w:cs="Times New Roman"/>
+          <w:lang w:eastAsia="it-IT"/>
+        </w:rPr>
+        <w:t>5</w:t>
+      </w:r>
+      <w:proofErr w:type="gramEnd"/>
+      <w:r>
+        <w:rPr>
+          <w:rFonts w:ascii="Times New Roman" w:hAnsi="Times New Roman" w:cs="Times New Roman"/>
+          <w:lang w:eastAsia="it-IT"/>
+        </w:rPr>
+        <w:t xml:space="preserve"> libri che potrebbero interessare all’utente</w:t>
       </w:r>
     </w:p>
     <w:p>
@@ -6152,7 +6239,21 @@
         <w:rPr>
           <w:rFonts w:ascii="Times New Roman" w:hAnsi="Times New Roman" w:cs="Times New Roman"/>
         </w:rPr>
-        <w:t xml:space="preserve">) e, se così fosse, raccoglie gli ISBN dei libri associati a questi ordini. Infine, la connessione a </w:t>
+        <w:t xml:space="preserve">) e, se così fosse, </w:t>
+      </w:r>
+      <w:proofErr w:type="gramStart"/>
+      <w:r>
+        <w:rPr>
+          <w:rFonts w:ascii="Times New Roman" w:hAnsi="Times New Roman" w:cs="Times New Roman"/>
+        </w:rPr>
+        <w:t>raccoglie</w:t>
+      </w:r>
+      <w:proofErr w:type="gramEnd"/>
+      <w:r>
+        <w:rPr>
+          <w:rFonts w:ascii="Times New Roman" w:hAnsi="Times New Roman" w:cs="Times New Roman"/>
+        </w:rPr>
+        <w:t xml:space="preserve"> gli ISBN dei libri associati a questi ordini. Infine, la connessione a </w:t>
       </w:r>
       <w:proofErr w:type="spellStart"/>
       <w:r>
@@ -6462,7 +6563,21 @@
           <w:rFonts w:ascii="Times New Roman" w:hAnsi="Times New Roman" w:cs="Times New Roman"/>
         </w:rPr>
         <w:br/>
-        <w:t>Una volta stabilita la connessione, il programma accede al database ed Il libro selezionato  randomicamente con la libreria random viene poi stampato in formato JSON</w:t>
+        <w:t xml:space="preserve">Una volta stabilita la connessione, il programma accede al database ed Il libro </w:t>
+      </w:r>
+      <w:proofErr w:type="gramStart"/>
+      <w:r>
+        <w:rPr>
+          <w:rFonts w:ascii="Times New Roman" w:hAnsi="Times New Roman" w:cs="Times New Roman"/>
+        </w:rPr>
+        <w:t>selezionato  randomicamente</w:t>
+      </w:r>
+      <w:proofErr w:type="gramEnd"/>
+      <w:r>
+        <w:rPr>
+          <w:rFonts w:ascii="Times New Roman" w:hAnsi="Times New Roman" w:cs="Times New Roman"/>
+        </w:rPr>
+        <w:t xml:space="preserve"> con la libreria random viene poi stampato in formato JSON</w:t>
       </w:r>
       <w:r>
         <w:rPr>
@@ -6624,7 +6739,17 @@
           <w:lang w:eastAsia="it-IT"/>
           <w14:ligatures w14:val="none"/>
         </w:rPr>
-        <w:t xml:space="preserve">La funzione  </w:t>
+        <w:t xml:space="preserve">La </w:t>
+      </w:r>
+      <w:proofErr w:type="gramStart"/>
+      <w:r>
+        <w:rPr>
+          <w:rFonts w:ascii="Times New Roman" w:eastAsia="Times New Roman" w:hAnsi="Times New Roman" w:cs="Times New Roman"/>
+          <w:kern w:val="0"/>
+          <w:lang w:eastAsia="it-IT"/>
+          <w14:ligatures w14:val="none"/>
+        </w:rPr>
+        <w:t xml:space="preserve">funzione  </w:t>
       </w:r>
       <w:proofErr w:type="spellStart"/>
       <w:r>
@@ -6637,7 +6762,20 @@
           <w:lang w:eastAsia="it-IT"/>
           <w14:ligatures w14:val="none"/>
         </w:rPr>
-        <w:t>get_book_data_from_mongodb</w:t>
+        <w:t>get</w:t>
+      </w:r>
+      <w:proofErr w:type="gramEnd"/>
+      <w:r>
+        <w:rPr>
+          <w:rFonts w:ascii="Times New Roman" w:eastAsia="Times New Roman" w:hAnsi="Times New Roman" w:cs="Times New Roman"/>
+          <w:b/>
+          <w:bCs/>
+          <w:color w:val="747474" w:themeColor="background2" w:themeShade="80"/>
+          <w:kern w:val="0"/>
+          <w:lang w:eastAsia="it-IT"/>
+          <w14:ligatures w14:val="none"/>
+        </w:rPr>
+        <w:t>_book_data_from_mongodb</w:t>
       </w:r>
       <w:proofErr w:type="spellEnd"/>
       <w:r>
@@ -7131,7 +7269,15 @@
       </w:r>
       <w:proofErr w:type="spellEnd"/>
       <w:r>
-        <w:t xml:space="preserve"> fosse invece compatibile si potrebbe implementare la  parte di codice mancante</w:t>
+        <w:t xml:space="preserve"> fosse invece compatibile si potrebbe implementare </w:t>
+      </w:r>
+      <w:proofErr w:type="gramStart"/>
+      <w:r>
+        <w:t>la  parte</w:t>
+      </w:r>
+      <w:proofErr w:type="gramEnd"/>
+      <w:r>
+        <w:t xml:space="preserve"> di codice mancante</w:t>
       </w:r>
       <w:r>
         <w:t>.</w:t>
@@ -7568,7 +7714,11 @@
       </w:r>
       <w:proofErr w:type="spellEnd"/>
       <w:r>
-        <w:t xml:space="preserve"> utilizzando una richiesta HTTP POST. Genera un </w:t>
+        <w:t xml:space="preserve"> utilizzando una richiesta HTTP POST. Genera </w:t>
+      </w:r>
+      <w:proofErr w:type="gramStart"/>
+      <w:r>
+        <w:t xml:space="preserve">un </w:t>
       </w:r>
       <w:proofErr w:type="spellStart"/>
       <w:r>
@@ -7576,7 +7726,15 @@
           <w:rStyle w:val="CodiceHTML"/>
           <w:rFonts w:eastAsiaTheme="majorEastAsia"/>
         </w:rPr>
-        <w:t>session_id</w:t>
+        <w:t>session</w:t>
+      </w:r>
+      <w:proofErr w:type="gramEnd"/>
+      <w:r>
+        <w:rPr>
+          <w:rStyle w:val="CodiceHTML"/>
+          <w:rFonts w:eastAsiaTheme="majorEastAsia"/>
+        </w:rPr>
+        <w:t>_id</w:t>
       </w:r>
       <w:proofErr w:type="spellEnd"/>
       <w:r>
@@ -8176,7 +8334,21 @@
         <w:rPr>
           <w:rFonts w:ascii="Times New Roman" w:hAnsi="Times New Roman" w:cs="Times New Roman"/>
         </w:rPr>
-        <w:t xml:space="preserve">accetta una lista di ISBN e utilizza l'API di Open Library per recuperare i dati sui libri e per ciascun ISBN nella lista viene costruito l'URL per la richiesta API utilizzando l'ISBN corrente , </w:t>
+        <w:t xml:space="preserve">accetta una lista di ISBN e utilizza l'API di Open Library per recuperare i dati sui libri e per ciascun ISBN nella lista viene costruito l'URL per la richiesta API utilizzando l'ISBN </w:t>
+      </w:r>
+      <w:proofErr w:type="gramStart"/>
+      <w:r>
+        <w:rPr>
+          <w:rFonts w:ascii="Times New Roman" w:hAnsi="Times New Roman" w:cs="Times New Roman"/>
+        </w:rPr>
+        <w:t>corrente ,</w:t>
+      </w:r>
+      <w:proofErr w:type="gramEnd"/>
+      <w:r>
+        <w:rPr>
+          <w:rFonts w:ascii="Times New Roman" w:hAnsi="Times New Roman" w:cs="Times New Roman"/>
+        </w:rPr>
+        <w:t xml:space="preserve"> </w:t>
       </w:r>
       <w:r>
         <w:rPr>
@@ -9498,7 +9670,29 @@
           <w:lang w:eastAsia="it-IT"/>
           <w14:ligatures w14:val="none"/>
         </w:rPr>
-        <w:t>Ovviamente questo è solamente un esempio di inserimento , data la vasta presenza di libri , editori</w:t>
+        <w:t xml:space="preserve">Ovviamente questo è solamente un esempio di </w:t>
+      </w:r>
+      <w:proofErr w:type="gramStart"/>
+      <w:r>
+        <w:rPr>
+          <w:rFonts w:ascii="Times New Roman" w:eastAsia="Times New Roman" w:hAnsi="Times New Roman" w:cs="Times New Roman"/>
+          <w:color w:val="FF0000"/>
+          <w:kern w:val="0"/>
+          <w:lang w:eastAsia="it-IT"/>
+          <w14:ligatures w14:val="none"/>
+        </w:rPr>
+        <w:t>inserimento ,</w:t>
+      </w:r>
+      <w:proofErr w:type="gramEnd"/>
+      <w:r>
+        <w:rPr>
+          <w:rFonts w:ascii="Times New Roman" w:eastAsia="Times New Roman" w:hAnsi="Times New Roman" w:cs="Times New Roman"/>
+          <w:color w:val="FF0000"/>
+          <w:kern w:val="0"/>
+          <w:lang w:eastAsia="it-IT"/>
+          <w14:ligatures w14:val="none"/>
+        </w:rPr>
+        <w:t xml:space="preserve"> data la vasta presenza di libri , editori</w:t>
       </w:r>
       <w:r>
         <w:rPr>
@@ -9611,7 +9805,27 @@
           <w:lang w:eastAsia="it-IT"/>
           <w14:ligatures w14:val="none"/>
         </w:rPr>
-        <w:t xml:space="preserve">Allo stesso modo saranno inseriti utenti ed ordini , per  maggiori dettagli vedere la sezione relativa al codice </w:t>
+        <w:t xml:space="preserve">Allo stesso modo saranno inseriti utenti ed </w:t>
+      </w:r>
+      <w:proofErr w:type="gramStart"/>
+      <w:r>
+        <w:rPr>
+          <w:rFonts w:ascii="Times New Roman" w:eastAsia="Times New Roman" w:hAnsi="Times New Roman" w:cs="Times New Roman"/>
+          <w:kern w:val="0"/>
+          <w:lang w:eastAsia="it-IT"/>
+          <w14:ligatures w14:val="none"/>
+        </w:rPr>
+        <w:t>ordini ,</w:t>
+      </w:r>
+      <w:proofErr w:type="gramEnd"/>
+      <w:r>
+        <w:rPr>
+          <w:rFonts w:ascii="Times New Roman" w:eastAsia="Times New Roman" w:hAnsi="Times New Roman" w:cs="Times New Roman"/>
+          <w:kern w:val="0"/>
+          <w:lang w:eastAsia="it-IT"/>
+          <w14:ligatures w14:val="none"/>
+        </w:rPr>
+        <w:t xml:space="preserve"> per  maggiori dettagli vedere la sezione relativa al codice </w:t>
       </w:r>
       <w:proofErr w:type="spellStart"/>
       <w:r>
@@ -9723,7 +9937,27 @@
           <w:lang w:eastAsia="it-IT"/>
           <w14:ligatures w14:val="none"/>
         </w:rPr>
-        <w:t xml:space="preserve">ottica di portale web ovviamente verranno filtrati i dati da mostrare all’utente , verranno fatte le opportune “join” con i libri e gli utenti in modo da mostrare i titoli e verrà nel caso utilizzato un file </w:t>
+        <w:t xml:space="preserve">ottica di portale web ovviamente verranno filtrati i dati da mostrare </w:t>
+      </w:r>
+      <w:proofErr w:type="gramStart"/>
+      <w:r>
+        <w:rPr>
+          <w:rFonts w:ascii="Times New Roman" w:eastAsia="Times New Roman" w:hAnsi="Times New Roman" w:cs="Times New Roman"/>
+          <w:kern w:val="0"/>
+          <w:lang w:eastAsia="it-IT"/>
+          <w14:ligatures w14:val="none"/>
+        </w:rPr>
+        <w:t>all’utente ,</w:t>
+      </w:r>
+      <w:proofErr w:type="gramEnd"/>
+      <w:r>
+        <w:rPr>
+          <w:rFonts w:ascii="Times New Roman" w:eastAsia="Times New Roman" w:hAnsi="Times New Roman" w:cs="Times New Roman"/>
+          <w:kern w:val="0"/>
+          <w:lang w:eastAsia="it-IT"/>
+          <w14:ligatures w14:val="none"/>
+        </w:rPr>
+        <w:t xml:space="preserve"> verranno fatte le opportune “join” con i libri e gli utenti in modo da mostrare i titoli e verrà nel caso utilizzato un file </w:t>
       </w:r>
       <w:proofErr w:type="spellStart"/>
       <w:r>
@@ -9841,7 +10075,27 @@
           <w:lang w:eastAsia="it-IT"/>
           <w14:ligatures w14:val="none"/>
         </w:rPr>
-        <w:t xml:space="preserve">ono stati allo stesso modo predisposti script di configurazione python per sessioni </w:t>
+        <w:t xml:space="preserve">ono stati allo stesso modo predisposti script di configurazione </w:t>
+      </w:r>
+      <w:proofErr w:type="spellStart"/>
+      <w:r>
+        <w:rPr>
+          <w:rFonts w:ascii="Times New Roman" w:eastAsia="Times New Roman" w:hAnsi="Times New Roman" w:cs="Times New Roman"/>
+          <w:kern w:val="0"/>
+          <w:lang w:eastAsia="it-IT"/>
+          <w14:ligatures w14:val="none"/>
+        </w:rPr>
+        <w:t>python</w:t>
+      </w:r>
+      <w:proofErr w:type="spellEnd"/>
+      <w:r>
+        <w:rPr>
+          <w:rFonts w:ascii="Times New Roman" w:eastAsia="Times New Roman" w:hAnsi="Times New Roman" w:cs="Times New Roman"/>
+          <w:kern w:val="0"/>
+          <w:lang w:eastAsia="it-IT"/>
+          <w14:ligatures w14:val="none"/>
+        </w:rPr>
+        <w:t xml:space="preserve"> per sessioni </w:t>
       </w:r>
       <w:proofErr w:type="spellStart"/>
       <w:r>
@@ -9921,6 +10175,8 @@
           <w:b/>
           <w:bCs/>
           <w:kern w:val="0"/>
+          <w:sz w:val="32"/>
+          <w:szCs w:val="32"/>
           <w:highlight w:val="yellow"/>
           <w:lang w:eastAsia="it-IT"/>
           <w14:ligatures w14:val="none"/>
@@ -9932,6 +10188,8 @@
           <w:b/>
           <w:bCs/>
           <w:kern w:val="0"/>
+          <w:sz w:val="32"/>
+          <w:szCs w:val="32"/>
           <w:highlight w:val="yellow"/>
           <w:lang w:eastAsia="it-IT"/>
           <w14:ligatures w14:val="none"/>
@@ -9941,10 +10199,162 @@
     </w:p>
     <w:p>
       <w:pPr>
-        <w:numPr>
-          <w:ilvl w:val="0"/>
-          <w:numId w:val="11"/>
-        </w:numPr>
+        <w:pStyle w:val="NormaleWeb"/>
+      </w:pPr>
+      <w:r>
+        <w:rPr>
+          <w:b/>
+          <w:bCs/>
+          <w:sz w:val="28"/>
+          <w:szCs w:val="28"/>
+          <w:highlight w:val="yellow"/>
+        </w:rPr>
+        <w:t>Successi nel raggiungimento degli obiettivi</w:t>
+      </w:r>
+      <w:r>
+        <w:rPr>
+          <w:highlight w:val="yellow"/>
+        </w:rPr>
+        <w:br/>
+      </w:r>
+      <w:proofErr w:type="gramStart"/>
+      <w:r>
+        <w:rPr>
+          <w:rFonts w:hAnsi="Symbol"/>
+        </w:rPr>
+        <w:t></w:t>
+      </w:r>
+      <w:r>
+        <w:t xml:space="preserve">  </w:t>
+      </w:r>
+      <w:r>
+        <w:rPr>
+          <w:rStyle w:val="Enfasigrassetto"/>
+          <w:rFonts w:eastAsiaTheme="majorEastAsia"/>
+        </w:rPr>
+        <w:t>Gestione</w:t>
+      </w:r>
+      <w:proofErr w:type="gramEnd"/>
+      <w:r>
+        <w:rPr>
+          <w:rStyle w:val="Enfasigrassetto"/>
+          <w:rFonts w:eastAsiaTheme="majorEastAsia"/>
+        </w:rPr>
+        <w:t xml:space="preserve"> Efficace dell'Inventario dei Libri</w:t>
+      </w:r>
+      <w:r>
+        <w:t xml:space="preserve">: Utilizzando </w:t>
+      </w:r>
+      <w:proofErr w:type="spellStart"/>
+      <w:r>
+        <w:t>MongoDB</w:t>
+      </w:r>
+      <w:proofErr w:type="spellEnd"/>
+      <w:r>
+        <w:t xml:space="preserve"> per la gestione dell'inventario, siamo riusciti a creare una struttura flessibile e scalabile che permette l'inserimento, la modifica e l'eliminazione dei libri in modo rapido e sicuro. La struttura </w:t>
+      </w:r>
+      <w:proofErr w:type="spellStart"/>
+      <w:r>
+        <w:t>NoSQL</w:t>
+      </w:r>
+      <w:proofErr w:type="spellEnd"/>
+      <w:r>
+        <w:t xml:space="preserve"> ha permesso di adattarsi facilmente a cambiamenti nella struttura dei dati senza dover modificare l'intero schema del database.</w:t>
+      </w:r>
+    </w:p>
+    <w:p>
+      <w:pPr>
+        <w:pStyle w:val="NormaleWeb"/>
+      </w:pPr>
+      <w:proofErr w:type="gramStart"/>
+      <w:r>
+        <w:rPr>
+          <w:rFonts w:hAnsi="Symbol"/>
+        </w:rPr>
+        <w:t></w:t>
+      </w:r>
+      <w:r>
+        <w:t xml:space="preserve">  </w:t>
+      </w:r>
+      <w:r>
+        <w:rPr>
+          <w:rStyle w:val="Enfasigrassetto"/>
+          <w:rFonts w:eastAsiaTheme="majorEastAsia"/>
+        </w:rPr>
+        <w:t>Storico</w:t>
+      </w:r>
+      <w:proofErr w:type="gramEnd"/>
+      <w:r>
+        <w:rPr>
+          <w:rStyle w:val="Enfasigrassetto"/>
+          <w:rFonts w:eastAsiaTheme="majorEastAsia"/>
+        </w:rPr>
+        <w:t xml:space="preserve"> degli Acquisti degli Utenti</w:t>
+      </w:r>
+      <w:r>
+        <w:t xml:space="preserve">: Anche in questo caso, </w:t>
+      </w:r>
+      <w:proofErr w:type="spellStart"/>
+      <w:r>
+        <w:t>MongoDB</w:t>
+      </w:r>
+      <w:proofErr w:type="spellEnd"/>
+      <w:r>
+        <w:t xml:space="preserve"> ha dimostrato la sua efficacia permettendo di tracciare in modo dettagliato gli acquisti effettuati dagli utenti. Questo ha facilitato l'implementazione del sistema di raccomandazione, che può accedere rapidamente ai dati storici per suggerire libri pertinenti.</w:t>
+      </w:r>
+    </w:p>
+    <w:p>
+      <w:pPr>
+        <w:pStyle w:val="NormaleWeb"/>
+      </w:pPr>
+      <w:proofErr w:type="gramStart"/>
+      <w:r>
+        <w:rPr>
+          <w:rFonts w:hAnsi="Symbol"/>
+        </w:rPr>
+        <w:t></w:t>
+      </w:r>
+      <w:r>
+        <w:t xml:space="preserve">  </w:t>
+      </w:r>
+      <w:r>
+        <w:rPr>
+          <w:rStyle w:val="Enfasigrassetto"/>
+          <w:rFonts w:eastAsiaTheme="majorEastAsia"/>
+        </w:rPr>
+        <w:t>Sistema</w:t>
+      </w:r>
+      <w:proofErr w:type="gramEnd"/>
+      <w:r>
+        <w:rPr>
+          <w:rStyle w:val="Enfasigrassetto"/>
+          <w:rFonts w:eastAsiaTheme="majorEastAsia"/>
+        </w:rPr>
+        <w:t xml:space="preserve"> di Raccomandazione Efficace</w:t>
+      </w:r>
+      <w:r>
+        <w:t xml:space="preserve">: </w:t>
+      </w:r>
+      <w:proofErr w:type="spellStart"/>
+      <w:r>
+        <w:t>Riak</w:t>
+      </w:r>
+      <w:proofErr w:type="spellEnd"/>
+      <w:r>
+        <w:t xml:space="preserve"> è stato utilizzato per la gestione del sistema di raccomandazione. Grazie alla sua architettura distribuita e </w:t>
+      </w:r>
+      <w:r>
+        <w:rPr>
+          <w:u w:val="single"/>
+        </w:rPr>
+        <w:t>alla</w:t>
+      </w:r>
+      <w:r>
+        <w:t xml:space="preserve"> capacità di gestire grandi volumi di dati in modo efficiente, il sistema è in grado di analizzare gli acquisti precedenti degli utenti e suggerire libri in modo accurato e tempestivo.</w:t>
+      </w:r>
+    </w:p>
+    <w:p>
+      <w:pPr>
         <w:spacing w:before="100" w:beforeAutospacing="1" w:after="100" w:afterAutospacing="1" w:line="240" w:lineRule="auto"/>
         <w:rPr>
           <w:rFonts w:ascii="Times New Roman" w:eastAsia="Times New Roman" w:hAnsi="Times New Roman" w:cs="Times New Roman"/>
@@ -9954,23 +10364,166 @@
           <w14:ligatures w14:val="none"/>
         </w:rPr>
       </w:pPr>
-      <w:r>
-        <w:rPr>
-          <w:rFonts w:ascii="Times New Roman" w:eastAsia="Times New Roman" w:hAnsi="Times New Roman" w:cs="Times New Roman"/>
-          <w:kern w:val="0"/>
+      <w:proofErr w:type="gramStart"/>
+      <w:r>
+        <w:rPr>
+          <w:rFonts w:hAnsi="Symbol"/>
+        </w:rPr>
+        <w:t></w:t>
+      </w:r>
+      <w:r>
+        <w:rPr>
+          <w:rFonts w:hAnsi="Symbol"/>
+        </w:rPr>
+        <w:t xml:space="preserve">  </w:t>
+      </w:r>
+      <w:r>
+        <w:rPr>
+          <w:rStyle w:val="Enfasigrassetto"/>
+        </w:rPr>
+        <w:t>Alta</w:t>
+      </w:r>
+      <w:proofErr w:type="gramEnd"/>
+      <w:r>
+        <w:rPr>
+          <w:rStyle w:val="Enfasigrassetto"/>
+        </w:rPr>
+        <w:t xml:space="preserve"> Disponibilità e Scalabilità</w:t>
+      </w:r>
+      <w:r>
+        <w:t xml:space="preserve">: La scelta di utilizzare replica set in </w:t>
+      </w:r>
+      <w:proofErr w:type="spellStart"/>
+      <w:r>
+        <w:t>MongoDB</w:t>
+      </w:r>
+      <w:proofErr w:type="spellEnd"/>
+      <w:r>
+        <w:t xml:space="preserve"> e configurazioni di cluster in </w:t>
+      </w:r>
+      <w:proofErr w:type="spellStart"/>
+      <w:r>
+        <w:t>Riak</w:t>
+      </w:r>
+      <w:proofErr w:type="spellEnd"/>
+      <w:r>
+        <w:t xml:space="preserve"> ha assicurato che il sistema possa gestire un aumento del traffico e garantire l'accesso continuo ai dati anche in caso di guasti a uno dei nodi. Questo ha aumentato la resilienza e la disponibilità complessiva del sistema.</w:t>
+      </w:r>
+    </w:p>
+    <w:p>
+      <w:pPr>
+        <w:spacing w:before="100" w:beforeAutospacing="1" w:after="100" w:afterAutospacing="1" w:line="240" w:lineRule="auto"/>
+        <w:rPr>
+          <w:rFonts w:ascii="Times New Roman" w:eastAsia="Times New Roman" w:hAnsi="Times New Roman" w:cs="Times New Roman"/>
+          <w:b/>
+          <w:bCs/>
+          <w:kern w:val="0"/>
+          <w:sz w:val="28"/>
+          <w:szCs w:val="28"/>
           <w:highlight w:val="yellow"/>
           <w:lang w:eastAsia="it-IT"/>
           <w14:ligatures w14:val="none"/>
         </w:rPr>
-        <w:t>Successi nel raggiungimento degli obiettivi</w:t>
-      </w:r>
-    </w:p>
-    <w:p>
-      <w:pPr>
-        <w:numPr>
-          <w:ilvl w:val="0"/>
-          <w:numId w:val="11"/>
-        </w:numPr>
+      </w:pPr>
+      <w:r>
+        <w:rPr>
+          <w:rFonts w:ascii="Times New Roman" w:eastAsia="Times New Roman" w:hAnsi="Times New Roman" w:cs="Times New Roman"/>
+          <w:b/>
+          <w:bCs/>
+          <w:kern w:val="0"/>
+          <w:sz w:val="28"/>
+          <w:szCs w:val="28"/>
+          <w:highlight w:val="yellow"/>
+          <w:lang w:eastAsia="it-IT"/>
+          <w14:ligatures w14:val="none"/>
+        </w:rPr>
+        <w:t>Valutazione delle performance del sistema</w:t>
+      </w:r>
+    </w:p>
+    <w:p>
+      <w:pPr>
+        <w:pStyle w:val="NormaleWeb"/>
+      </w:pPr>
+      <w:proofErr w:type="gramStart"/>
+      <w:r>
+        <w:rPr>
+          <w:rFonts w:hAnsi="Symbol"/>
+        </w:rPr>
+        <w:t></w:t>
+      </w:r>
+      <w:r>
+        <w:t xml:space="preserve">  </w:t>
+      </w:r>
+      <w:r>
+        <w:rPr>
+          <w:rStyle w:val="Enfasigrassetto"/>
+          <w:rFonts w:eastAsiaTheme="majorEastAsia"/>
+        </w:rPr>
+        <w:t>Test</w:t>
+      </w:r>
+      <w:proofErr w:type="gramEnd"/>
+      <w:r>
+        <w:rPr>
+          <w:rStyle w:val="Enfasigrassetto"/>
+          <w:rFonts w:eastAsiaTheme="majorEastAsia"/>
+        </w:rPr>
+        <w:t xml:space="preserve"> di Carico e Performance</w:t>
+      </w:r>
+      <w:r>
+        <w:t xml:space="preserve">: Durante i test di carico, il sistema ha dimostrato di poter gestire un elevato numero di richieste simultanee senza un degrado significativo delle prestazioni. </w:t>
+      </w:r>
+      <w:proofErr w:type="spellStart"/>
+      <w:r>
+        <w:t>MongoDB</w:t>
+      </w:r>
+      <w:proofErr w:type="spellEnd"/>
+      <w:r>
+        <w:t xml:space="preserve"> ha gestito efficacemente le operazioni di lettura e scrittura grazie alla configurazione del replica set, mentre </w:t>
+      </w:r>
+      <w:proofErr w:type="spellStart"/>
+      <w:r>
+        <w:t>Riak</w:t>
+      </w:r>
+      <w:proofErr w:type="spellEnd"/>
+      <w:r>
+        <w:t xml:space="preserve"> ha mostrato tempi di risposta rapidi per le operazioni di raccomandazione dei libri.</w:t>
+      </w:r>
+    </w:p>
+    <w:p>
+      <w:pPr>
+        <w:pStyle w:val="NormaleWeb"/>
+      </w:pPr>
+      <w:proofErr w:type="gramStart"/>
+      <w:r>
+        <w:rPr>
+          <w:rFonts w:hAnsi="Symbol"/>
+        </w:rPr>
+        <w:t></w:t>
+      </w:r>
+      <w:r>
+        <w:t xml:space="preserve">  </w:t>
+      </w:r>
+      <w:r>
+        <w:rPr>
+          <w:rStyle w:val="Enfasigrassetto"/>
+          <w:rFonts w:eastAsiaTheme="majorEastAsia"/>
+        </w:rPr>
+        <w:t>Integrità</w:t>
+      </w:r>
+      <w:proofErr w:type="gramEnd"/>
+      <w:r>
+        <w:rPr>
+          <w:rStyle w:val="Enfasigrassetto"/>
+          <w:rFonts w:eastAsiaTheme="majorEastAsia"/>
+        </w:rPr>
+        <w:t xml:space="preserve"> dei Dati</w:t>
+      </w:r>
+      <w:r>
+        <w:t>: I test di integrità hanno confermato che i dati sono stati replicati correttamente tra i nodi dei vari cluster. Anche in caso di guasti simulati, i dati non sono stati persi grazie ai meccanismi di replica e quorum implementati.</w:t>
+      </w:r>
+    </w:p>
+    <w:p>
+      <w:pPr>
         <w:spacing w:before="100" w:beforeAutospacing="1" w:after="100" w:afterAutospacing="1" w:line="240" w:lineRule="auto"/>
         <w:rPr>
           <w:rFonts w:ascii="Times New Roman" w:eastAsia="Times New Roman" w:hAnsi="Times New Roman" w:cs="Times New Roman"/>
@@ -9980,15 +10533,42 @@
           <w14:ligatures w14:val="none"/>
         </w:rPr>
       </w:pPr>
-      <w:r>
-        <w:rPr>
-          <w:rFonts w:ascii="Times New Roman" w:eastAsia="Times New Roman" w:hAnsi="Times New Roman" w:cs="Times New Roman"/>
-          <w:kern w:val="0"/>
-          <w:highlight w:val="yellow"/>
-          <w:lang w:eastAsia="it-IT"/>
-          <w14:ligatures w14:val="none"/>
-        </w:rPr>
-        <w:t>Valutazione delle performance del sistema</w:t>
+      <w:proofErr w:type="gramStart"/>
+      <w:r>
+        <w:rPr>
+          <w:rFonts w:hAnsi="Symbol"/>
+        </w:rPr>
+        <w:t></w:t>
+      </w:r>
+      <w:r>
+        <w:rPr>
+          <w:rFonts w:hAnsi="Symbol"/>
+        </w:rPr>
+        <w:t xml:space="preserve">  </w:t>
+      </w:r>
+      <w:r>
+        <w:rPr>
+          <w:rStyle w:val="Enfasigrassetto"/>
+        </w:rPr>
+        <w:t>Elasticità</w:t>
+      </w:r>
+      <w:proofErr w:type="gramEnd"/>
+      <w:r>
+        <w:rPr>
+          <w:rStyle w:val="Enfasigrassetto"/>
+        </w:rPr>
+        <w:t xml:space="preserve"> del Sistema</w:t>
+      </w:r>
+      <w:r>
+        <w:t xml:space="preserve">: Grazie alla natura distribuita dei database </w:t>
+      </w:r>
+      <w:proofErr w:type="spellStart"/>
+      <w:r>
+        <w:t>NoSQL</w:t>
+      </w:r>
+      <w:proofErr w:type="spellEnd"/>
+      <w:r>
+        <w:t xml:space="preserve"> utilizzati, il sistema ha dimostrato di poter scalare orizzontalmente in modo efficace. Questo significa che è possibile aggiungere nuovi nodi ai cluster esistenti per gestire un aumento del carico senza dover riprogettare l'intera architettura.</w:t>
       </w:r>
     </w:p>
     <w:p>
@@ -10000,16 +10580,20 @@
           <w:b/>
           <w:bCs/>
           <w:kern w:val="0"/>
-          <w:lang w:eastAsia="it-IT"/>
-          <w14:ligatures w14:val="none"/>
-        </w:rPr>
-      </w:pPr>
-      <w:r>
-        <w:rPr>
-          <w:rFonts w:ascii="Times New Roman" w:eastAsia="Times New Roman" w:hAnsi="Times New Roman" w:cs="Times New Roman"/>
-          <w:b/>
-          <w:bCs/>
-          <w:kern w:val="0"/>
+          <w:sz w:val="32"/>
+          <w:szCs w:val="32"/>
+          <w:lang w:eastAsia="it-IT"/>
+          <w14:ligatures w14:val="none"/>
+        </w:rPr>
+      </w:pPr>
+      <w:r>
+        <w:rPr>
+          <w:rFonts w:ascii="Times New Roman" w:eastAsia="Times New Roman" w:hAnsi="Times New Roman" w:cs="Times New Roman"/>
+          <w:b/>
+          <w:bCs/>
+          <w:kern w:val="0"/>
+          <w:sz w:val="32"/>
+          <w:szCs w:val="32"/>
           <w:lang w:eastAsia="it-IT"/>
           <w14:ligatures w14:val="none"/>
         </w:rPr>
@@ -10103,7 +10687,17 @@
           <w:lang w:eastAsia="it-IT"/>
           <w14:ligatures w14:val="none"/>
         </w:rPr>
-        <w:t xml:space="preserve">Questi vari tentativi ci hanno comunque permesso di costruire il file di testo contenente i comandi da eseguire per inizializzare un progetto simile in pochi minuti. </w:t>
+        <w:t xml:space="preserve">Questi vari tentativi ci hanno comunque </w:t>
+      </w:r>
+      <w:r>
+        <w:rPr>
+          <w:rFonts w:ascii="Times New Roman" w:eastAsia="Times New Roman" w:hAnsi="Times New Roman" w:cs="Times New Roman"/>
+          <w:kern w:val="0"/>
+          <w:lang w:eastAsia="it-IT"/>
+          <w14:ligatures w14:val="none"/>
+        </w:rPr>
+        <w:lastRenderedPageBreak/>
+        <w:t xml:space="preserve">permesso di costruire il file di testo contenente i comandi da eseguire per inizializzare un progetto simile in pochi minuti. </w:t>
       </w:r>
     </w:p>
     <w:p>
@@ -10146,13 +10740,7 @@
         <w:rPr>
           <w:rFonts w:ascii="Times New Roman" w:hAnsi="Times New Roman" w:cs="Times New Roman"/>
         </w:rPr>
-        <w:t>Query per le s</w:t>
-      </w:r>
-      <w:r>
-        <w:rPr>
-          <w:rFonts w:ascii="Times New Roman" w:hAnsi="Times New Roman" w:cs="Times New Roman"/>
-        </w:rPr>
-        <w:t>tatistiche</w:t>
+        <w:t>Query per le statistiche</w:t>
       </w:r>
     </w:p>
     <w:p>
@@ -10359,6 +10947,12 @@
         </w:rPr>
         <w:t>Scalabilità</w:t>
       </w:r>
+      <w:r>
+        <w:rPr>
+          <w:rFonts w:ascii="Times New Roman" w:hAnsi="Times New Roman" w:cs="Times New Roman"/>
+        </w:rPr>
+        <w:t>:</w:t>
+      </w:r>
     </w:p>
     <w:p>
       <w:pPr>
@@ -10389,7 +10983,109 @@
         <w:rPr>
           <w:rFonts w:ascii="Times New Roman" w:hAnsi="Times New Roman" w:cs="Times New Roman"/>
         </w:rPr>
-        <w:t>altamente scalabile sia verticalmente che orizzontalmente. La scalabilità verticale può essere ottenuta aggiungendo più risorse ai nodi esistenti, mentre quella orizzontale può essere ottenuta aggiungendo più nodi ai cluster. Tuttavia, esistono limiti, come la latenza di rete tra cluster geografici e la complessità nella gestione dei dati distribuiti.</w:t>
+        <w:t xml:space="preserve">altamente scalabile sia verticalmente che orizzontalmente. La scalabilità verticale può essere ottenuta aggiungendo più risorse ai nodi </w:t>
+      </w:r>
+      <w:proofErr w:type="gramStart"/>
+      <w:r>
+        <w:rPr>
+          <w:rFonts w:ascii="Times New Roman" w:hAnsi="Times New Roman" w:cs="Times New Roman"/>
+        </w:rPr>
+        <w:t>esistenti</w:t>
+      </w:r>
+      <w:r>
+        <w:rPr>
+          <w:rFonts w:ascii="Times New Roman" w:hAnsi="Times New Roman" w:cs="Times New Roman"/>
+        </w:rPr>
+        <w:t>(</w:t>
+      </w:r>
+      <w:proofErr w:type="gramEnd"/>
+      <w:r>
+        <w:rPr>
+          <w:rFonts w:ascii="Times New Roman" w:hAnsi="Times New Roman" w:cs="Times New Roman"/>
+        </w:rPr>
+        <w:t xml:space="preserve">come potenziare </w:t>
+      </w:r>
+      <w:proofErr w:type="spellStart"/>
+      <w:r>
+        <w:rPr>
+          <w:rFonts w:ascii="Times New Roman" w:hAnsi="Times New Roman" w:cs="Times New Roman"/>
+        </w:rPr>
+        <w:t>ram</w:t>
+      </w:r>
+      <w:proofErr w:type="spellEnd"/>
+      <w:r>
+        <w:rPr>
+          <w:rFonts w:ascii="Times New Roman" w:hAnsi="Times New Roman" w:cs="Times New Roman"/>
+        </w:rPr>
+        <w:t xml:space="preserve"> , </w:t>
+      </w:r>
+      <w:proofErr w:type="spellStart"/>
+      <w:r>
+        <w:rPr>
+          <w:rFonts w:ascii="Times New Roman" w:hAnsi="Times New Roman" w:cs="Times New Roman"/>
+        </w:rPr>
+        <w:t>cpu</w:t>
+      </w:r>
+      <w:proofErr w:type="spellEnd"/>
+      <w:r>
+        <w:rPr>
+          <w:rFonts w:ascii="Times New Roman" w:hAnsi="Times New Roman" w:cs="Times New Roman"/>
+        </w:rPr>
+        <w:t xml:space="preserve"> </w:t>
+      </w:r>
+      <w:proofErr w:type="spellStart"/>
+      <w:r>
+        <w:rPr>
+          <w:rFonts w:ascii="Times New Roman" w:hAnsi="Times New Roman" w:cs="Times New Roman"/>
+        </w:rPr>
+        <w:t>ecc</w:t>
+      </w:r>
+      <w:proofErr w:type="spellEnd"/>
+      <w:r>
+        <w:rPr>
+          <w:rFonts w:ascii="Times New Roman" w:hAnsi="Times New Roman" w:cs="Times New Roman"/>
+        </w:rPr>
+        <w:t>)</w:t>
+      </w:r>
+      <w:r>
+        <w:rPr>
+          <w:rFonts w:ascii="Times New Roman" w:hAnsi="Times New Roman" w:cs="Times New Roman"/>
+        </w:rPr>
+        <w:t>, mentre quella orizzontale può essere ottenuta aggiungendo più nodi ai cluster.</w:t>
+      </w:r>
+      <w:r>
+        <w:rPr>
+          <w:rFonts w:ascii="Times New Roman" w:hAnsi="Times New Roman" w:cs="Times New Roman"/>
+        </w:rPr>
+        <w:t xml:space="preserve"> La nostra idea è </w:t>
+      </w:r>
+      <w:proofErr w:type="spellStart"/>
+      <w:r>
+        <w:rPr>
+          <w:rFonts w:ascii="Times New Roman" w:hAnsi="Times New Roman" w:cs="Times New Roman"/>
+        </w:rPr>
+        <w:t>qualle</w:t>
+      </w:r>
+      <w:proofErr w:type="spellEnd"/>
+      <w:r>
+        <w:rPr>
+          <w:rFonts w:ascii="Times New Roman" w:hAnsi="Times New Roman" w:cs="Times New Roman"/>
+        </w:rPr>
+        <w:t xml:space="preserve"> di utilizzare una scalabilità orizzontale in caso l’utenza sia maggiore e quindi ci sia maggior traffico con su una mole di dati di potenziali grandi </w:t>
+      </w:r>
+      <w:proofErr w:type="gramStart"/>
+      <w:r>
+        <w:rPr>
+          <w:rFonts w:ascii="Times New Roman" w:hAnsi="Times New Roman" w:cs="Times New Roman"/>
+        </w:rPr>
+        <w:t>dimensioni</w:t>
+      </w:r>
+      <w:proofErr w:type="gramEnd"/>
+      <w:r>
+        <w:rPr>
+          <w:rFonts w:ascii="Times New Roman" w:hAnsi="Times New Roman" w:cs="Times New Roman"/>
+        </w:rPr>
+        <w:t xml:space="preserve"> Tuttavia, esistono limiti, come la latenza di rete tra cluster geografici e la complessità nella gestione dei dati distribuiti.</w:t>
       </w:r>
     </w:p>
     <w:p>
@@ -10430,620 +11126,496 @@
     </w:p>
     <w:p>
       <w:r>
+        <w:t>Relazione del Progetto: Libreria-NOSQL</w:t>
+      </w:r>
+    </w:p>
+    <w:p>
+      <w:r>
+        <w:t>Introduzione</w:t>
+      </w:r>
+    </w:p>
+    <w:p>
+      <w:r>
+        <w:t xml:space="preserve">Il progetto "Libreria-NOSQL" si propone di realizzare un sistema di gestione per un sito e-commerce di libri utilizzando database </w:t>
+      </w:r>
+      <w:proofErr w:type="spellStart"/>
+      <w:r>
+        <w:t>NoSQL</w:t>
+      </w:r>
+      <w:proofErr w:type="spellEnd"/>
+      <w:r>
+        <w:t xml:space="preserve">. Le tecnologie principali coinvolte sono </w:t>
+      </w:r>
+      <w:proofErr w:type="spellStart"/>
+      <w:r>
+        <w:t>MongoDB</w:t>
+      </w:r>
+      <w:proofErr w:type="spellEnd"/>
+      <w:r>
+        <w:t xml:space="preserve"> per la gestione degli utenti, dei libri e degli ordini, e </w:t>
+      </w:r>
+      <w:proofErr w:type="spellStart"/>
+      <w:r>
+        <w:t>Riak</w:t>
+      </w:r>
+      <w:proofErr w:type="spellEnd"/>
+      <w:r>
+        <w:t xml:space="preserve"> per implementare una funzionalità specifica di raccomandazione dei libri agli utenti in base ai loro acquisti. </w:t>
+      </w:r>
+      <w:r>
         <w:lastRenderedPageBreak/>
-        <w:t>Relazione del Progetto: Libreria-NOSQL</w:t>
-      </w:r>
-    </w:p>
-    <w:p>
-      <w:r>
-        <w:t>Introduzione</w:t>
-      </w:r>
-    </w:p>
-    <w:p>
-      <w:r>
-        <w:t xml:space="preserve">Il progetto "Libreria-NOSQL" si propone di realizzare un sistema di gestione per un sito e-commerce di libri utilizzando database </w:t>
-      </w:r>
-      <w:proofErr w:type="spellStart"/>
-      <w:r>
-        <w:t>NoSQL</w:t>
-      </w:r>
-      <w:proofErr w:type="spellEnd"/>
-      <w:r>
-        <w:t xml:space="preserve">. Le tecnologie principali coinvolte sono </w:t>
+        <w:t>L'obiettivo è garantire un sistema scalabile, resiliente e ad alta disponibilità, capace di gestire grandi volumi di dati e di offrire un'esperienza utente fluida e personalizzata.</w:t>
+      </w:r>
+    </w:p>
+    <w:p/>
+    <w:p>
+      <w:r>
+        <w:t xml:space="preserve">Configurazione di </w:t>
       </w:r>
       <w:proofErr w:type="spellStart"/>
       <w:r>
         <w:t>MongoDB</w:t>
       </w:r>
       <w:proofErr w:type="spellEnd"/>
-      <w:r>
-        <w:t xml:space="preserve"> per la gestione degli utenti, dei libri e degli ordini, e </w:t>
+    </w:p>
+    <w:p>
+      <w:proofErr w:type="spellStart"/>
+      <w:r>
+        <w:t>MongoDB</w:t>
+      </w:r>
+      <w:proofErr w:type="spellEnd"/>
+      <w:r>
+        <w:t xml:space="preserve"> è stato scelto come database principale per gestire gli utenti, i libri e gli ordini per diversi motivi. Innanzitutto, </w:t>
+      </w:r>
+      <w:proofErr w:type="spellStart"/>
+      <w:r>
+        <w:t>MongoDB</w:t>
+      </w:r>
+      <w:proofErr w:type="spellEnd"/>
+      <w:r>
+        <w:t xml:space="preserve"> è un database documentale che consente di gestire dati complessi in modo semplice ed efficiente. La sua flessibilità permette di adattare rapidamente la struttura dei dati alle esigenze del business.</w:t>
+      </w:r>
+    </w:p>
+    <w:p/>
+    <w:p>
+      <w:r>
+        <w:t>Cluster e Replica Set</w:t>
+      </w:r>
+    </w:p>
+    <w:p>
+      <w:r>
+        <w:t xml:space="preserve">Per garantire l'alta disponibilità e la tolleranza ai guasti, </w:t>
+      </w:r>
+      <w:proofErr w:type="spellStart"/>
+      <w:r>
+        <w:t>MongoDB</w:t>
+      </w:r>
+      <w:proofErr w:type="spellEnd"/>
+      <w:r>
+        <w:t xml:space="preserve"> è stato configurato con tre cluster geografici: Italiano, Francese e Tedesco. Ogni cluster è stato configurato con la funzionalità di </w:t>
+      </w:r>
+      <w:proofErr w:type="spellStart"/>
+      <w:r>
+        <w:t>replicaset</w:t>
+      </w:r>
+      <w:proofErr w:type="spellEnd"/>
+      <w:r>
+        <w:t>, che replica i dati su più nodi all'interno del cluster. Questa configurazione offre diversi vantaggi:</w:t>
+      </w:r>
+    </w:p>
+    <w:p/>
+    <w:p>
+      <w:r>
+        <w:t>Alta Disponibilità: In caso di guasto di uno o più nodi, i dati rimangono accessibili grazie alle repliche presenti sugli altri nodi del cluster.</w:t>
+      </w:r>
+    </w:p>
+    <w:p>
+      <w:r>
+        <w:t>Tolleranza ai Guasti: La presenza di più repliche dei dati garantisce che, anche in caso di fallimento di un nodo, i dati non vengano persi.</w:t>
+      </w:r>
+    </w:p>
+    <w:p>
+      <w:r>
+        <w:t>Consistenza dei Dati: La replicazione assicura che tutti i nodi del cluster abbiano una copia aggiornata dei dati, riducendo il rischio di inconsistenze.</w:t>
+      </w:r>
+    </w:p>
+    <w:p>
+      <w:proofErr w:type="spellStart"/>
+      <w:r>
+        <w:t>Sharding</w:t>
+      </w:r>
+      <w:proofErr w:type="spellEnd"/>
+      <w:r>
+        <w:t xml:space="preserve"> e Nodo </w:t>
+      </w:r>
+      <w:proofErr w:type="spellStart"/>
+      <w:r>
+        <w:t>Arbiter</w:t>
+      </w:r>
+      <w:proofErr w:type="spellEnd"/>
+    </w:p>
+    <w:p>
+      <w:r>
+        <w:t xml:space="preserve">La necessità di implementare lo </w:t>
+      </w:r>
+      <w:proofErr w:type="spellStart"/>
+      <w:r>
+        <w:t>sharding</w:t>
+      </w:r>
+      <w:proofErr w:type="spellEnd"/>
+      <w:r>
+        <w:t xml:space="preserve"> dipende dal volume dei dati che il sistema deve gestire. Lo </w:t>
+      </w:r>
+      <w:proofErr w:type="spellStart"/>
+      <w:r>
+        <w:t>sharding</w:t>
+      </w:r>
+      <w:proofErr w:type="spellEnd"/>
+      <w:r>
+        <w:t xml:space="preserve"> distribuisce i dati su più nodi, migliorando la scalabilità orizzontale e le performance di lettura e scrittura. Se si prevede un volume di dati molto elevato, lo </w:t>
+      </w:r>
+      <w:proofErr w:type="spellStart"/>
+      <w:r>
+        <w:t>sharding</w:t>
+      </w:r>
+      <w:proofErr w:type="spellEnd"/>
+      <w:r>
+        <w:t xml:space="preserve"> diventa necessario per evitare che un singolo nodo venga sovraccaricato. Tuttavia, se il volume dei dati è gestibile da un singolo cluster, lo </w:t>
+      </w:r>
+      <w:proofErr w:type="spellStart"/>
+      <w:r>
+        <w:t>sharding</w:t>
+      </w:r>
+      <w:proofErr w:type="spellEnd"/>
+      <w:r>
+        <w:t xml:space="preserve"> potrebbe non essere necessario.</w:t>
+      </w:r>
+    </w:p>
+    <w:p/>
+    <w:p>
+      <w:r>
+        <w:t xml:space="preserve">Un nodo </w:t>
+      </w:r>
+      <w:proofErr w:type="spellStart"/>
+      <w:r>
+        <w:t>arbiter</w:t>
+      </w:r>
+      <w:proofErr w:type="spellEnd"/>
+      <w:r>
+        <w:t xml:space="preserve"> è utile in un </w:t>
+      </w:r>
+      <w:proofErr w:type="spellStart"/>
+      <w:r>
+        <w:t>replicaset</w:t>
+      </w:r>
+      <w:proofErr w:type="spellEnd"/>
+      <w:r>
+        <w:t xml:space="preserve"> con un numero pari di nodi. L'</w:t>
+      </w:r>
+      <w:proofErr w:type="spellStart"/>
+      <w:r>
+        <w:t>arbiter</w:t>
+      </w:r>
+      <w:proofErr w:type="spellEnd"/>
+      <w:r>
+        <w:t xml:space="preserve"> non contiene una copia dei dati, ma partecipa al processo di elezione del nodo primario in caso di </w:t>
+      </w:r>
+      <w:proofErr w:type="spellStart"/>
+      <w:r>
+        <w:t>failover</w:t>
+      </w:r>
+      <w:proofErr w:type="spellEnd"/>
+      <w:r>
+        <w:t xml:space="preserve">. Aggiungere un </w:t>
+      </w:r>
+      <w:proofErr w:type="spellStart"/>
+      <w:r>
+        <w:t>arbiter</w:t>
+      </w:r>
+      <w:proofErr w:type="spellEnd"/>
+      <w:r>
+        <w:t xml:space="preserve"> può prevenire situazioni di split-brain, in cui due nodi potrebbero erroneamente ritenersi entrambi primari.</w:t>
+      </w:r>
+    </w:p>
+    <w:p/>
+    <w:p>
+      <w:r>
+        <w:t xml:space="preserve">Configurazione di </w:t>
       </w:r>
       <w:proofErr w:type="spellStart"/>
       <w:r>
         <w:t>Riak</w:t>
       </w:r>
       <w:proofErr w:type="spellEnd"/>
-      <w:r>
-        <w:t xml:space="preserve"> per implementare una funzionalità specifica di raccomandazione dei libri agli utenti in base ai loro acquisti. L'obiettivo è garantire un sistema scalabile, resiliente e ad alta disponibilità, capace di gestire grandi volumi di dati e di offrire un'esperienza utente fluida e personalizzata.</w:t>
+    </w:p>
+    <w:p>
+      <w:proofErr w:type="spellStart"/>
+      <w:r>
+        <w:lastRenderedPageBreak/>
+        <w:t>Riak</w:t>
+      </w:r>
+      <w:proofErr w:type="spellEnd"/>
+      <w:r>
+        <w:t xml:space="preserve"> è stato scelto per implementare la funzionalità di raccomandazione dei libri agli utenti e per gestire le sessioni degli utenti. </w:t>
+      </w:r>
+      <w:proofErr w:type="spellStart"/>
+      <w:r>
+        <w:t>Riak</w:t>
+      </w:r>
+      <w:proofErr w:type="spellEnd"/>
+      <w:r>
+        <w:t xml:space="preserve"> è un database key-</w:t>
+      </w:r>
+      <w:proofErr w:type="spellStart"/>
+      <w:r>
+        <w:t>value</w:t>
+      </w:r>
+      <w:proofErr w:type="spellEnd"/>
+      <w:r>
+        <w:t xml:space="preserve"> altamente scalabile, progettato per offrire un'elevata disponibilità e tolleranza ai guasti.</w:t>
       </w:r>
     </w:p>
     <w:p/>
     <w:p>
       <w:r>
-        <w:t xml:space="preserve">Configurazione di </w:t>
+        <w:t>Cluster e Quorum</w:t>
+      </w:r>
+    </w:p>
+    <w:p>
+      <w:r>
+        <w:t xml:space="preserve">Similmente a </w:t>
       </w:r>
       <w:proofErr w:type="spellStart"/>
       <w:r>
         <w:t>MongoDB</w:t>
       </w:r>
       <w:proofErr w:type="spellEnd"/>
-    </w:p>
-    <w:p>
+      <w:r>
+        <w:t xml:space="preserve">, </w:t>
+      </w:r>
+      <w:proofErr w:type="spellStart"/>
+      <w:r>
+        <w:t>Riak</w:t>
+      </w:r>
+      <w:proofErr w:type="spellEnd"/>
+      <w:r>
+        <w:t xml:space="preserve"> è stato configurato con tre cluster geografici, ognuno con tre nodi. La scelta di mantenere i cluster nelle stesse aree geografiche dei cluster </w:t>
+      </w:r>
       <w:proofErr w:type="spellStart"/>
       <w:r>
         <w:t>MongoDB</w:t>
       </w:r>
       <w:proofErr w:type="spellEnd"/>
       <w:r>
-        <w:t xml:space="preserve"> è stato scelto come database principale per gestire gli utenti, i libri e gli ordini per diversi motivi. Innanzitutto, </w:t>
-      </w:r>
-      <w:proofErr w:type="spellStart"/>
-      <w:r>
+        <w:t xml:space="preserve"> consente di ridurre la latenza e migliorare le performance delle operazioni distribuite.</w:t>
+      </w:r>
+    </w:p>
+    <w:p/>
+    <w:p>
+      <w:r>
+        <w:t xml:space="preserve">Il quorum in </w:t>
+      </w:r>
+      <w:proofErr w:type="spellStart"/>
+      <w:r>
+        <w:t>Riak</w:t>
+      </w:r>
+      <w:proofErr w:type="spellEnd"/>
+      <w:r>
+        <w:t xml:space="preserve"> determina il numero di repliche che devono confermare una lettura o una scrittura prima che l'operazione venga considerata completata. Per un progetto che tratta di libri, un quorum di lettura e scrittura di 2 (su 3) è ragionevole. Questo garantisce un buon equilibrio tra consistenza e disponibilità dei dati.</w:t>
+      </w:r>
+    </w:p>
+    <w:p/>
+    <w:p>
+      <w:r>
+        <w:t>Gestione delle Sessioni</w:t>
+      </w:r>
+    </w:p>
+    <w:p>
+      <w:proofErr w:type="spellStart"/>
+      <w:r>
+        <w:rPr>
+          <w:highlight w:val="yellow"/>
+        </w:rPr>
+        <w:t>Riak</w:t>
+      </w:r>
+      <w:proofErr w:type="spellEnd"/>
+      <w:r>
+        <w:rPr>
+          <w:highlight w:val="yellow"/>
+        </w:rPr>
+        <w:t xml:space="preserve"> è utilizzato anche per memorizzare le sessioni degli utenti. Memorizzare i libri consigliati nella sessione può migliorare l'esperienza utente, consentendo di offrire raccomandazioni personalizzate in tempo reale. La durata della sessione (TTL) dovrebbe essere sufficientemente lunga da coprire una sessione di acquisto tipica, ad esempio 30 minuti. Questo assicura che le informazioni di sessione rimangano valide durante tutto il processo di acquisto.</w:t>
+      </w:r>
+    </w:p>
+    <w:p/>
+    <w:p>
+      <w:pPr>
+        <w:rPr>
+          <w:highlight w:val="yellow"/>
+        </w:rPr>
+      </w:pPr>
+      <w:r>
+        <w:rPr>
+          <w:highlight w:val="yellow"/>
+        </w:rPr>
+        <w:t>Azioni dell'Utente e Interazione con i Database</w:t>
+      </w:r>
+    </w:p>
+    <w:p>
+      <w:pPr>
+        <w:rPr>
+          <w:highlight w:val="yellow"/>
+        </w:rPr>
+      </w:pPr>
+      <w:r>
+        <w:rPr>
+          <w:highlight w:val="yellow"/>
+        </w:rPr>
+        <w:t>Gli utenti interagiscono con il sistema attraverso diverse azioni, ognuna delle quali coinvolge specifici database e operazioni:</w:t>
+      </w:r>
+    </w:p>
+    <w:p>
+      <w:pPr>
+        <w:rPr>
+          <w:highlight w:val="yellow"/>
+        </w:rPr>
+      </w:pPr>
+    </w:p>
+    <w:p>
+      <w:pPr>
+        <w:rPr>
+          <w:highlight w:val="yellow"/>
+        </w:rPr>
+      </w:pPr>
+      <w:r>
+        <w:rPr>
+          <w:highlight w:val="yellow"/>
+        </w:rPr>
+        <w:t xml:space="preserve">Registrazione e Login: Quando un utente si registra o effettua il login, le informazioni vengono salvate in </w:t>
+      </w:r>
+      <w:proofErr w:type="spellStart"/>
+      <w:r>
+        <w:rPr>
+          <w:highlight w:val="yellow"/>
+        </w:rPr>
         <w:t>MongoDB</w:t>
       </w:r>
       <w:proofErr w:type="spellEnd"/>
       <w:r>
-        <w:t xml:space="preserve"> è un database documentale che consente di gestire dati complessi in modo semplice ed efficiente. La sua flessibilità permette di adattare rapidamente la struttura dei dati alle esigenze del business.</w:t>
+        <w:rPr>
+          <w:highlight w:val="yellow"/>
+        </w:rPr>
+        <w:t>. Questo consente di gestire i profili utente in modo efficiente e sicuro.</w:t>
+      </w:r>
+    </w:p>
+    <w:p>
+      <w:pPr>
+        <w:rPr>
+          <w:highlight w:val="yellow"/>
+        </w:rPr>
+      </w:pPr>
+      <w:r>
+        <w:rPr>
+          <w:highlight w:val="yellow"/>
+        </w:rPr>
+        <w:t xml:space="preserve">Navigazione e Ricerca: Le ricerche effettuate dagli utenti e le loro preferenze di navigazione vengono tracciate e memorizzate. Questi dati vengono utilizzati per generare raccomandazioni personalizzate tramite </w:t>
+      </w:r>
+      <w:proofErr w:type="spellStart"/>
+      <w:r>
+        <w:rPr>
+          <w:highlight w:val="yellow"/>
+        </w:rPr>
+        <w:t>Riak</w:t>
+      </w:r>
+      <w:proofErr w:type="spellEnd"/>
+      <w:r>
+        <w:rPr>
+          <w:highlight w:val="yellow"/>
+        </w:rPr>
+        <w:t>.</w:t>
+      </w:r>
+    </w:p>
+    <w:p>
+      <w:r>
+        <w:rPr>
+          <w:highlight w:val="yellow"/>
+        </w:rPr>
+        <w:t xml:space="preserve">Acquisto Libri: Gli ordini effettuati dagli utenti vengono salvati in </w:t>
+      </w:r>
+      <w:proofErr w:type="spellStart"/>
+      <w:r>
+        <w:rPr>
+          <w:highlight w:val="yellow"/>
+        </w:rPr>
+        <w:t>MongoDB</w:t>
+      </w:r>
+      <w:proofErr w:type="spellEnd"/>
+      <w:r>
+        <w:rPr>
+          <w:highlight w:val="yellow"/>
+        </w:rPr>
+        <w:t xml:space="preserve">. Le raccomandazioni basate sugli acquisti vengono gestite tramite </w:t>
+      </w:r>
+      <w:proofErr w:type="spellStart"/>
+      <w:r>
+        <w:rPr>
+          <w:highlight w:val="yellow"/>
+        </w:rPr>
+        <w:t>Riak</w:t>
+      </w:r>
+      <w:proofErr w:type="spellEnd"/>
+      <w:r>
+        <w:rPr>
+          <w:highlight w:val="yellow"/>
+        </w:rPr>
+        <w:t>, sfruttando le capacità di gestione dei dati distribuiti.</w:t>
+      </w:r>
+    </w:p>
+    <w:p>
+      <w:r>
+        <w:lastRenderedPageBreak/>
+        <w:t xml:space="preserve">Gestione del Carrello: I carrelli degli utenti sono mantenuti in </w:t>
+      </w:r>
+      <w:proofErr w:type="spellStart"/>
+      <w:r>
+        <w:t>MongoDB</w:t>
+      </w:r>
+      <w:proofErr w:type="spellEnd"/>
+      <w:r>
+        <w:t>. Questa scelta garantisce la consistenza e l'integrità dei dati, evitando i potenziali problemi di affidabilità che possono derivare dall'uso delle sessioni per memorizzare i carrelli.</w:t>
+      </w:r>
+    </w:p>
+    <w:p>
+      <w:r>
+        <w:t>Considerazioni sui Database</w:t>
+      </w:r>
+    </w:p>
+    <w:p>
+      <w:r>
+        <w:t xml:space="preserve">Nel nostro progetto, i nodi dei database non sono considerati come magazzini fisici, ma come server distribuiti. Il magazzino dei libri è unico e identificato dal cluster. Nel caso si rendesse necessario gestire più magazzini per paese, </w:t>
+      </w:r>
+      <w:proofErr w:type="spellStart"/>
+      <w:r>
+        <w:t>MongoDB</w:t>
+      </w:r>
+      <w:proofErr w:type="spellEnd"/>
+      <w:r>
+        <w:t xml:space="preserve"> avrà un campo specifico per identificare la locazione del libro.</w:t>
+      </w:r>
+      <w:r>
+        <w:t xml:space="preserve"> </w:t>
       </w:r>
     </w:p>
     <w:p/>
     <w:p>
       <w:r>
-        <w:t>Cluster e Replica Set</w:t>
-      </w:r>
-    </w:p>
-    <w:p>
-      <w:r>
-        <w:t xml:space="preserve">Per garantire l'alta disponibilità e la tolleranza ai guasti, </w:t>
-      </w:r>
-      <w:proofErr w:type="spellStart"/>
-      <w:r>
-        <w:t>MongoDB</w:t>
-      </w:r>
-      <w:proofErr w:type="spellEnd"/>
-      <w:r>
-        <w:t xml:space="preserve"> è stato configurato con tre cluster geografici: Italiano, Francese e Tedesco. Ogni cluster è stato configurato con la funzionalità di </w:t>
-      </w:r>
-      <w:proofErr w:type="spellStart"/>
-      <w:r>
-        <w:t>replicaset</w:t>
-      </w:r>
-      <w:proofErr w:type="spellEnd"/>
-      <w:r>
-        <w:t>, che replica i dati su più nodi all'interno del cluster. Questa configurazione offre diversi vantaggi:</w:t>
+        <w:rPr>
+          <w:highlight w:val="yellow"/>
+        </w:rPr>
+        <w:t>. La scalabilità verticale può essere ottenuta aggiungendo più risorse ai nodi esistenti, mentre quella orizzontale può essere ottenuta aggiungendo più nodi ai cluster. Tuttavia, esistono limiti, come la latenza di rete tra cluster geografici e la complessità nella gestione dei dati distribuiti.</w:t>
       </w:r>
     </w:p>
     <w:p/>
-    <w:p>
-      <w:r>
-        <w:t>Alta Disponibilità: In caso di guasto di uno o più nodi, i dati rimangono accessibili grazie alle repliche presenti sugli altri nodi del cluster.</w:t>
-      </w:r>
-    </w:p>
-    <w:p>
-      <w:r>
-        <w:t>Tolleranza ai Guasti: La presenza di più repliche dei dati garantisce che, anche in caso di fallimento di un nodo, i dati non vengano persi.</w:t>
-      </w:r>
-    </w:p>
-    <w:p>
-      <w:r>
-        <w:t>Consistenza dei Dati: La replicazione assicura che tutti i nodi del cluster abbiano una copia aggiornata dei dati, riducendo il rischio di inconsistenze.</w:t>
-      </w:r>
-    </w:p>
-    <w:p>
-      <w:proofErr w:type="spellStart"/>
-      <w:r>
-        <w:t>Sharding</w:t>
-      </w:r>
-      <w:proofErr w:type="spellEnd"/>
-      <w:r>
-        <w:t xml:space="preserve"> e Nodo </w:t>
-      </w:r>
-      <w:proofErr w:type="spellStart"/>
-      <w:r>
-        <w:t>Arbiter</w:t>
-      </w:r>
-      <w:proofErr w:type="spellEnd"/>
-    </w:p>
-    <w:p>
-      <w:r>
-        <w:t xml:space="preserve">La necessità di implementare lo </w:t>
-      </w:r>
-      <w:proofErr w:type="spellStart"/>
-      <w:r>
-        <w:t>sharding</w:t>
-      </w:r>
-      <w:proofErr w:type="spellEnd"/>
-      <w:r>
-        <w:t xml:space="preserve"> dipende dal volume dei dati che il sistema deve gestire. Lo </w:t>
-      </w:r>
-      <w:proofErr w:type="spellStart"/>
-      <w:r>
-        <w:t>sharding</w:t>
-      </w:r>
-      <w:proofErr w:type="spellEnd"/>
-      <w:r>
-        <w:t xml:space="preserve"> distribuisce i dati su più nodi, migliorando la scalabilità orizzontale e le performance di lettura e scrittura. Se si prevede un volume di dati molto elevato, lo </w:t>
-      </w:r>
-      <w:proofErr w:type="spellStart"/>
-      <w:r>
-        <w:t>sharding</w:t>
-      </w:r>
-      <w:proofErr w:type="spellEnd"/>
-      <w:r>
-        <w:t xml:space="preserve"> diventa necessario per evitare che un singolo nodo venga sovraccaricato. Tuttavia, se il volume dei dati è gestibile da un singolo cluster, lo </w:t>
-      </w:r>
-      <w:proofErr w:type="spellStart"/>
-      <w:r>
-        <w:t>sharding</w:t>
-      </w:r>
-      <w:proofErr w:type="spellEnd"/>
-      <w:r>
-        <w:t xml:space="preserve"> potrebbe non essere necessario.</w:t>
-      </w:r>
-    </w:p>
     <w:p/>
-    <w:p>
-      <w:r>
-        <w:lastRenderedPageBreak/>
-        <w:t xml:space="preserve">Un nodo </w:t>
-      </w:r>
-      <w:proofErr w:type="spellStart"/>
-      <w:r>
-        <w:t>arbiter</w:t>
-      </w:r>
-      <w:proofErr w:type="spellEnd"/>
-      <w:r>
-        <w:t xml:space="preserve"> è utile in un </w:t>
-      </w:r>
-      <w:proofErr w:type="spellStart"/>
-      <w:r>
-        <w:t>replicaset</w:t>
-      </w:r>
-      <w:proofErr w:type="spellEnd"/>
-      <w:r>
-        <w:t xml:space="preserve"> con un numero pari di nodi. L'</w:t>
-      </w:r>
-      <w:proofErr w:type="spellStart"/>
-      <w:r>
-        <w:t>arbiter</w:t>
-      </w:r>
-      <w:proofErr w:type="spellEnd"/>
-      <w:r>
-        <w:t xml:space="preserve"> non contiene una copia dei dati, ma partecipa al processo di elezione del nodo primario in caso di </w:t>
-      </w:r>
-      <w:proofErr w:type="spellStart"/>
-      <w:r>
-        <w:t>failover</w:t>
-      </w:r>
-      <w:proofErr w:type="spellEnd"/>
-      <w:r>
-        <w:t xml:space="preserve">. Aggiungere un </w:t>
-      </w:r>
-      <w:proofErr w:type="spellStart"/>
-      <w:r>
-        <w:t>arbiter</w:t>
-      </w:r>
-      <w:proofErr w:type="spellEnd"/>
-      <w:r>
-        <w:t xml:space="preserve"> può prevenire situazioni di split-brain, in cui due nodi potrebbero erroneamente ritenersi entrambi primari.</w:t>
-      </w:r>
-    </w:p>
-    <w:p/>
-    <w:p>
-      <w:r>
-        <w:t xml:space="preserve">Configurazione di </w:t>
-      </w:r>
-      <w:proofErr w:type="spellStart"/>
-      <w:r>
-        <w:t>Riak</w:t>
-      </w:r>
-      <w:proofErr w:type="spellEnd"/>
-    </w:p>
-    <w:p>
-      <w:proofErr w:type="spellStart"/>
-      <w:r>
-        <w:t>Riak</w:t>
-      </w:r>
-      <w:proofErr w:type="spellEnd"/>
-      <w:r>
-        <w:t xml:space="preserve"> è stato scelto per implementare la funzionalità di raccomandazione dei libri agli utenti e per gestire le sessioni degli utenti. </w:t>
-      </w:r>
-      <w:proofErr w:type="spellStart"/>
-      <w:r>
-        <w:t>Riak</w:t>
-      </w:r>
-      <w:proofErr w:type="spellEnd"/>
-      <w:r>
-        <w:t xml:space="preserve"> è un database key-</w:t>
-      </w:r>
-      <w:proofErr w:type="spellStart"/>
-      <w:r>
-        <w:t>value</w:t>
-      </w:r>
-      <w:proofErr w:type="spellEnd"/>
-      <w:r>
-        <w:t xml:space="preserve"> altamente scalabile, progettato per offrire un'elevata disponibilità e tolleranza ai guasti.</w:t>
-      </w:r>
-    </w:p>
-    <w:p/>
-    <w:p>
-      <w:r>
-        <w:t>Cluster e Quorum</w:t>
-      </w:r>
-    </w:p>
-    <w:p>
-      <w:r>
-        <w:t xml:space="preserve">Similmente a </w:t>
-      </w:r>
-      <w:proofErr w:type="spellStart"/>
-      <w:r>
-        <w:t>MongoDB</w:t>
-      </w:r>
-      <w:proofErr w:type="spellEnd"/>
-      <w:r>
-        <w:t xml:space="preserve">, </w:t>
-      </w:r>
-      <w:proofErr w:type="spellStart"/>
-      <w:r>
-        <w:t>Riak</w:t>
-      </w:r>
-      <w:proofErr w:type="spellEnd"/>
-      <w:r>
-        <w:t xml:space="preserve"> è stato configurato con tre cluster geografici, ognuno con tre nodi. La scelta di mantenere i cluster nelle stesse aree geografiche dei cluster </w:t>
-      </w:r>
-      <w:proofErr w:type="spellStart"/>
-      <w:r>
-        <w:t>MongoDB</w:t>
-      </w:r>
-      <w:proofErr w:type="spellEnd"/>
-      <w:r>
-        <w:t xml:space="preserve"> consente di ridurre la latenza e migliorare le performance delle operazioni distribuite.</w:t>
-      </w:r>
-    </w:p>
-    <w:p/>
-    <w:p>
-      <w:r>
-        <w:t xml:space="preserve">Il quorum in </w:t>
-      </w:r>
-      <w:proofErr w:type="spellStart"/>
-      <w:r>
-        <w:t>Riak</w:t>
-      </w:r>
-      <w:proofErr w:type="spellEnd"/>
-      <w:r>
-        <w:t xml:space="preserve"> determina il numero di repliche che devono confermare una lettura o una scrittura prima che l'operazione venga considerata completata. Per un progetto che tratta di libri, un quorum di lettura e scrittura di 2 (su 3) è ragionevole. Questo garantisce un buon equilibrio tra consistenza e disponibilità dei dati.</w:t>
-      </w:r>
-    </w:p>
-    <w:p/>
-    <w:p>
-      <w:r>
-        <w:t>Gestione delle Sessioni</w:t>
-      </w:r>
-    </w:p>
-    <w:p>
-      <w:proofErr w:type="spellStart"/>
-      <w:r>
-        <w:rPr>
-          <w:highlight w:val="yellow"/>
-        </w:rPr>
-        <w:t>Riak</w:t>
-      </w:r>
-      <w:proofErr w:type="spellEnd"/>
-      <w:r>
-        <w:rPr>
-          <w:highlight w:val="yellow"/>
-        </w:rPr>
-        <w:t xml:space="preserve"> è utilizzato anche per memorizzare le sessioni degli utenti. Memorizzare i libri consigliati nella sessione può migliorare l'esperienza utente, consentendo di offrire raccomandazioni personalizzate in tempo reale. La durata della sessione (TTL) dovrebbe essere sufficientemente lunga da coprire una sessione di acquisto tipica, ad esempio 30 minuti. Questo assicura che le informazioni di sessione rimangano valide durante tutto il processo di acquisto.</w:t>
-      </w:r>
-    </w:p>
-    <w:p/>
-    <w:p>
-      <w:pPr>
-        <w:rPr>
-          <w:highlight w:val="yellow"/>
-        </w:rPr>
-      </w:pPr>
-      <w:r>
-        <w:rPr>
-          <w:highlight w:val="yellow"/>
-        </w:rPr>
-        <w:t>Azioni dell'Utente e Interazione con i Database</w:t>
-      </w:r>
-    </w:p>
-    <w:p>
-      <w:pPr>
-        <w:rPr>
-          <w:highlight w:val="yellow"/>
-        </w:rPr>
-      </w:pPr>
-      <w:r>
-        <w:rPr>
-          <w:highlight w:val="yellow"/>
-        </w:rPr>
-        <w:t>Gli utenti interagiscono con il sistema attraverso diverse azioni, ognuna delle quali coinvolge specifici database e operazioni:</w:t>
-      </w:r>
-    </w:p>
-    <w:p>
-      <w:pPr>
-        <w:rPr>
-          <w:highlight w:val="yellow"/>
-        </w:rPr>
-      </w:pPr>
-    </w:p>
-    <w:p>
-      <w:pPr>
-        <w:rPr>
-          <w:highlight w:val="yellow"/>
-        </w:rPr>
-      </w:pPr>
-      <w:r>
-        <w:rPr>
-          <w:highlight w:val="yellow"/>
-        </w:rPr>
-        <w:t xml:space="preserve">Registrazione e Login: Quando un utente si registra o effettua il login, le informazioni vengono salvate in </w:t>
-      </w:r>
-      <w:proofErr w:type="spellStart"/>
-      <w:r>
-        <w:rPr>
-          <w:highlight w:val="yellow"/>
-        </w:rPr>
-        <w:t>MongoDB</w:t>
-      </w:r>
-      <w:proofErr w:type="spellEnd"/>
-      <w:r>
-        <w:rPr>
-          <w:highlight w:val="yellow"/>
-        </w:rPr>
-        <w:t>. Questo consente di gestire i profili utente in modo efficiente e sicuro.</w:t>
-      </w:r>
-    </w:p>
-    <w:p>
-      <w:pPr>
-        <w:rPr>
-          <w:highlight w:val="yellow"/>
-        </w:rPr>
-      </w:pPr>
-      <w:r>
-        <w:rPr>
-          <w:highlight w:val="yellow"/>
-        </w:rPr>
-        <w:lastRenderedPageBreak/>
-        <w:t xml:space="preserve">Navigazione e Ricerca: Le ricerche effettuate dagli utenti e le loro preferenze di navigazione vengono tracciate e memorizzate. Questi dati vengono utilizzati per generare raccomandazioni personalizzate tramite </w:t>
-      </w:r>
-      <w:proofErr w:type="spellStart"/>
-      <w:r>
-        <w:rPr>
-          <w:highlight w:val="yellow"/>
-        </w:rPr>
-        <w:t>Riak</w:t>
-      </w:r>
-      <w:proofErr w:type="spellEnd"/>
-      <w:r>
-        <w:rPr>
-          <w:highlight w:val="yellow"/>
-        </w:rPr>
-        <w:t>.</w:t>
-      </w:r>
-    </w:p>
-    <w:p>
-      <w:r>
-        <w:rPr>
-          <w:highlight w:val="yellow"/>
-        </w:rPr>
-        <w:t xml:space="preserve">Acquisto Libri: Gli ordini effettuati dagli utenti vengono salvati in </w:t>
-      </w:r>
-      <w:proofErr w:type="spellStart"/>
-      <w:r>
-        <w:rPr>
-          <w:highlight w:val="yellow"/>
-        </w:rPr>
-        <w:t>MongoDB</w:t>
-      </w:r>
-      <w:proofErr w:type="spellEnd"/>
-      <w:r>
-        <w:rPr>
-          <w:highlight w:val="yellow"/>
-        </w:rPr>
-        <w:t xml:space="preserve">. Le raccomandazioni basate sugli acquisti vengono gestite tramite </w:t>
-      </w:r>
-      <w:proofErr w:type="spellStart"/>
-      <w:r>
-        <w:rPr>
-          <w:highlight w:val="yellow"/>
-        </w:rPr>
-        <w:t>Riak</w:t>
-      </w:r>
-      <w:proofErr w:type="spellEnd"/>
-      <w:r>
-        <w:rPr>
-          <w:highlight w:val="yellow"/>
-        </w:rPr>
-        <w:t>, sfruttando le capacità di gestione dei dati distribuiti.</w:t>
-      </w:r>
-    </w:p>
-    <w:p>
-      <w:r>
-        <w:t xml:space="preserve">Gestione del Carrello: I carrelli degli utenti sono mantenuti in </w:t>
-      </w:r>
-      <w:proofErr w:type="spellStart"/>
-      <w:r>
-        <w:t>MongoDB</w:t>
-      </w:r>
-      <w:proofErr w:type="spellEnd"/>
-      <w:r>
-        <w:t>. Questa scelta garantisce la consistenza e l'integrità dei dati, evitando i potenziali problemi di affidabilità che possono derivare dall'uso delle sessioni per memorizzare i carrelli.</w:t>
-      </w:r>
-    </w:p>
-    <w:p>
-      <w:r>
-        <w:t>Considerazioni sui Database</w:t>
-      </w:r>
-    </w:p>
-    <w:p>
-      <w:r>
-        <w:t xml:space="preserve">Nel nostro progetto, i nodi dei database non sono considerati come magazzini fisici, ma come server distribuiti. Il magazzino dei libri è unico e identificato dal cluster. Nel caso si rendesse necessario gestire più magazzini per paese, </w:t>
-      </w:r>
-      <w:proofErr w:type="spellStart"/>
-      <w:r>
-        <w:t>MongoDB</w:t>
-      </w:r>
-      <w:proofErr w:type="spellEnd"/>
-      <w:r>
-        <w:t xml:space="preserve"> avrà un campo specifico per identificare la locazione del libro.</w:t>
-      </w:r>
-      <w:r>
-        <w:t xml:space="preserve"> </w:t>
-      </w:r>
-    </w:p>
-    <w:p/>
-    <w:p>
-      <w:r>
-        <w:t xml:space="preserve">Motivazioni per l'Uso di </w:t>
-      </w:r>
-      <w:proofErr w:type="spellStart"/>
-      <w:r>
-        <w:t>MongoDB</w:t>
-      </w:r>
-      <w:proofErr w:type="spellEnd"/>
-      <w:r>
-        <w:t xml:space="preserve"> e </w:t>
-      </w:r>
-      <w:proofErr w:type="spellStart"/>
-      <w:r>
-        <w:t>Riak</w:t>
-      </w:r>
-      <w:proofErr w:type="spellEnd"/>
-    </w:p>
-    <w:p>
-      <w:proofErr w:type="spellStart"/>
-      <w:r>
-        <w:t>MongoDB</w:t>
-      </w:r>
-      <w:proofErr w:type="spellEnd"/>
-      <w:r>
-        <w:t xml:space="preserve">: È stato scelto per la sua capacità di gestire documenti complessi e relazioni tra dati. La configurazione con </w:t>
-      </w:r>
-      <w:proofErr w:type="spellStart"/>
-      <w:r>
-        <w:t>replicaset</w:t>
-      </w:r>
-      <w:proofErr w:type="spellEnd"/>
-      <w:r>
-        <w:t xml:space="preserve"> garantisce alta disponibilità e tolleranza ai guasti, rendendo </w:t>
-      </w:r>
-      <w:proofErr w:type="spellStart"/>
-      <w:r>
-        <w:t>MongoDB</w:t>
-      </w:r>
-      <w:proofErr w:type="spellEnd"/>
-      <w:r>
-        <w:t xml:space="preserve"> ideale per gestire utenti, ordini e carrelli.</w:t>
-      </w:r>
-    </w:p>
-    <w:p>
-      <w:proofErr w:type="spellStart"/>
-      <w:r>
-        <w:t>Riak</w:t>
-      </w:r>
-      <w:proofErr w:type="spellEnd"/>
-      <w:r>
-        <w:t>: È stato scelto per la gestione delle raccomandazioni e delle sessioni degli utenti. La sua capacità di gestire dati distribuiti con elevata tolleranza ai guasti lo rende adatto per queste funzionalità specifiche.</w:t>
-      </w:r>
-    </w:p>
-    <w:p>
-      <w:r>
-        <w:t>Sezione di Statistiche</w:t>
-      </w:r>
-    </w:p>
-    <w:p>
-      <w:r>
-        <w:t>La raccolta e l'analisi dei dati sono fondamentali per migliorare l'esperienza utente e ottimizzare le operazioni del sito e-commerce. Dividendo i cluster per paese, è possibile raccogliere dati dettagliati su vendite e traffico. Esempi di statistiche che possono essere generate includono:</w:t>
-      </w:r>
-    </w:p>
-    <w:p>
-      <w:r>
-        <w:t>Libri più venduti: Per paese o globalmente, per identificare le tendenze di vendita e migliorare l'inventario.</w:t>
-      </w:r>
-    </w:p>
-    <w:p>
-      <w:r>
-        <w:t>Traffico Utenti: Monitorare il traffico per paese, identificando le aree con maggior afflusso di utenti e pianificando campagne di marketing mirate.</w:t>
-      </w:r>
-    </w:p>
-    <w:p>
-      <w:r>
-        <w:t>Tempo Medio di Acquisto: Analizzare il tempo medio impiegato dagli utenti per completare un acquisto, migliorando l'interfaccia utente e i processi di checkout.</w:t>
-      </w:r>
-    </w:p>
-    <w:p>
-      <w:r>
-        <w:t>Consigli e Scalabilità</w:t>
-      </w:r>
-    </w:p>
-    <w:p>
-      <w:r>
-        <w:lastRenderedPageBreak/>
-        <w:t>Utilizzando i dati delle vendite e delle interazioni degli utenti, è possibile sviluppare algoritmi di raccomandazione che suggeriscano i libri più venduti e quelli più adatti alle preferenze degli utenti. Questa funzionalità, sebbene non ancora implementata, rappresenta un'idea futura per migliorare ulteriormente l'esperienza utente.</w:t>
-      </w:r>
-    </w:p>
-    <w:p/>
-    <w:p>
-      <w:r>
-        <w:t>Il progetto è altamente scalabile sia verticalmente che orizzontalmente</w:t>
-      </w:r>
-      <w:r>
-        <w:rPr>
-          <w:highlight w:val="yellow"/>
-        </w:rPr>
-        <w:t>. La scalabilità verticale può essere ottenuta aggiungendo più risorse ai nodi esistenti, mentre quella orizzontale può essere ottenuta aggiungendo più nodi ai cluster. Tuttavia, esistono limiti, come la latenza di rete tra cluster geografici e la complessità nella gestione dei dati distribuiti.</w:t>
-      </w:r>
-    </w:p>
-    <w:p/>
-    <w:p>
-      <w:r>
-        <w:t>Conclusione</w:t>
-      </w:r>
-    </w:p>
-    <w:p>
-      <w:r>
-        <w:t xml:space="preserve">Il progetto "Libreria-NOSQL" è un esempio di come le tecnologie </w:t>
-      </w:r>
-      <w:proofErr w:type="spellStart"/>
-      <w:r>
-        <w:t>NoSQL</w:t>
-      </w:r>
-      <w:proofErr w:type="spellEnd"/>
-      <w:r>
-        <w:t xml:space="preserve"> possano essere utilizzate per creare un sistema di gestione per un sito e-commerce scalabile, resiliente e ad alta disponibilità. La combinazione di </w:t>
-      </w:r>
-      <w:proofErr w:type="spellStart"/>
-      <w:r>
-        <w:t>MongoDB</w:t>
-      </w:r>
-      <w:proofErr w:type="spellEnd"/>
-      <w:r>
-        <w:t xml:space="preserve"> e </w:t>
-      </w:r>
-      <w:proofErr w:type="spellStart"/>
-      <w:r>
-        <w:t>Riak</w:t>
-      </w:r>
-      <w:proofErr w:type="spellEnd"/>
-      <w:r>
-        <w:t xml:space="preserve"> offre un'architettura robusta e flessibile, in grado di gestire grandi volumi di dati e di offrire un'esperienza utente personalizzata e coerente.</w:t>
-      </w:r>
-    </w:p>
     <w:sectPr>
       <w:pgSz w:w="11906" w:h="16838"/>
       <w:pgMar w:top="1417" w:right="1134" w:bottom="1134" w:left="1134" w:header="708" w:footer="708" w:gutter="0"/>

</xml_diff>